<commit_message>
Comment on protocol publication draft
</commit_message>
<xml_diff>
--- a/protocol-publication/ATLS draft protocol paper 23.12.24 4.29.docx
+++ b/protocol-publication/ATLS draft protocol paper 23.12.24 4.29.docx
@@ -13,6 +13,7 @@
           <w:szCs w:val="24"/>
         </w:rPr>
       </w:pPr>
+      <w:commentRangeStart w:id="0"/>
       <w:r>
         <w:rPr>
           <w:rFonts w:ascii="Times New Roman" w:eastAsia="Times New Roman" w:hAnsi="Times New Roman" w:cs="Times New Roman"/>
@@ -21,7 +22,24 @@
           <w:sz w:val="24"/>
           <w:szCs w:val="24"/>
         </w:rPr>
-        <w:t>Instructions:</w:t>
+        <w:t>Instructions</w:t>
+      </w:r>
+      <w:commentRangeEnd w:id="0"/>
+      <w:r>
+        <w:rPr>
+          <w:rStyle w:val="CommentReference"/>
+        </w:rPr>
+        <w:commentReference w:id="0"/>
+      </w:r>
+      <w:r>
+        <w:rPr>
+          <w:rFonts w:ascii="Times New Roman" w:eastAsia="Times New Roman" w:hAnsi="Times New Roman" w:cs="Times New Roman"/>
+          <w:i/>
+          <w:iCs/>
+          <w:sz w:val="24"/>
+          <w:szCs w:val="24"/>
+        </w:rPr>
+        <w:t>:</w:t>
       </w:r>
     </w:p>
     <w:p>
@@ -341,6 +359,7 @@
           <w:szCs w:val="24"/>
         </w:rPr>
       </w:pPr>
+      <w:commentRangeStart w:id="1"/>
       <w:r>
         <w:rPr>
           <w:rFonts w:ascii="Times New Roman" w:eastAsia="Times New Roman" w:hAnsi="Times New Roman" w:cs="Times New Roman"/>
@@ -351,6 +370,13 @@
         </w:rPr>
         <w:t>Administrative information</w:t>
       </w:r>
+      <w:commentRangeEnd w:id="1"/>
+      <w:r>
+        <w:rPr>
+          <w:rStyle w:val="CommentReference"/>
+        </w:rPr>
+        <w:commentReference w:id="1"/>
+      </w:r>
     </w:p>
     <w:p>
       <w:pPr>
@@ -444,6 +470,7 @@
           <w:szCs w:val="24"/>
         </w:rPr>
       </w:pPr>
+      <w:commentRangeStart w:id="2"/>
       <w:r>
         <w:rPr>
           <w:rFonts w:ascii="Times New Roman" w:eastAsia="Times New Roman" w:hAnsi="Times New Roman" w:cs="Times New Roman"/>
@@ -451,6 +478,13 @@
           <w:szCs w:val="24"/>
         </w:rPr>
         <w:t>1.2.0 Dated 2024-08-26</w:t>
+      </w:r>
+      <w:commentRangeEnd w:id="2"/>
+      <w:r>
+        <w:rPr>
+          <w:rStyle w:val="CommentReference"/>
+        </w:rPr>
+        <w:commentReference w:id="2"/>
       </w:r>
     </w:p>
     <w:p>
@@ -1085,13 +1119,15 @@
           <w:rFonts w:ascii="Times New Roman" w:eastAsia="Times New Roman" w:hAnsi="Times New Roman" w:cs="Times New Roman"/>
           <w:sz w:val="24"/>
           <w:szCs w:val="24"/>
-        </w:rPr>
-      </w:pPr>
-      <w:r>
-        <w:rPr>
-          <w:rFonts w:ascii="Times New Roman" w:eastAsia="Times New Roman" w:hAnsi="Times New Roman" w:cs="Times New Roman"/>
-          <w:sz w:val="24"/>
-          <w:szCs w:val="24"/>
+          <w:lang w:val="sv-SE"/>
+        </w:rPr>
+      </w:pPr>
+      <w:r>
+        <w:rPr>
+          <w:rFonts w:ascii="Times New Roman" w:eastAsia="Times New Roman" w:hAnsi="Times New Roman" w:cs="Times New Roman"/>
+          <w:sz w:val="24"/>
+          <w:szCs w:val="24"/>
+          <w:lang w:val="sv-SE"/>
         </w:rPr>
         <w:t xml:space="preserve">Martin Gerdin Wärnberg </w:t>
       </w:r>
@@ -1102,13 +1138,15 @@
           <w:rFonts w:ascii="Times New Roman" w:eastAsia="Times New Roman" w:hAnsi="Times New Roman" w:cs="Times New Roman"/>
           <w:sz w:val="24"/>
           <w:szCs w:val="24"/>
-        </w:rPr>
-      </w:pPr>
-      <w:r>
-        <w:rPr>
-          <w:rFonts w:ascii="Times New Roman" w:eastAsia="Times New Roman" w:hAnsi="Times New Roman" w:cs="Times New Roman"/>
-          <w:sz w:val="24"/>
-          <w:szCs w:val="24"/>
+          <w:lang w:val="sv-SE"/>
+        </w:rPr>
+      </w:pPr>
+      <w:r>
+        <w:rPr>
+          <w:rFonts w:ascii="Times New Roman" w:eastAsia="Times New Roman" w:hAnsi="Times New Roman" w:cs="Times New Roman"/>
+          <w:sz w:val="24"/>
+          <w:szCs w:val="24"/>
+          <w:lang w:val="sv-SE"/>
         </w:rPr>
         <w:t>Karolinska Institutet, Stockholm, Sweden</w:t>
       </w:r>
@@ -1283,7 +1321,7 @@
                 <w:szCs w:val="24"/>
               </w:rPr>
             </w:pPr>
-            <w:commentRangeStart w:id="0"/>
+            <w:commentRangeStart w:id="3"/>
             <w:r>
               <w:rPr>
                 <w:rFonts w:ascii="Times New Roman" w:eastAsia="Times New Roman" w:hAnsi="Times New Roman" w:cs="Times New Roman"/>
@@ -1294,9 +1332,9 @@
               </w:rPr>
               <w:t>Composition</w:t>
             </w:r>
-            <w:commentRangeEnd w:id="0"/>
-            <w:r>
-              <w:commentReference w:id="0"/>
+            <w:commentRangeEnd w:id="3"/>
+            <w:r>
+              <w:commentReference w:id="3"/>
             </w:r>
           </w:p>
         </w:tc>
@@ -1466,13 +1504,23 @@
                 <w:szCs w:val="24"/>
               </w:rPr>
             </w:pPr>
-            <w:r>
-              <w:rPr>
-                <w:rFonts w:ascii="Times New Roman" w:eastAsia="Times New Roman" w:hAnsi="Times New Roman" w:cs="Times New Roman"/>
-                <w:sz w:val="24"/>
-                <w:szCs w:val="24"/>
-              </w:rPr>
-              <w:t>Nobhojit Roy</w:t>
+            <w:proofErr w:type="spellStart"/>
+            <w:r>
+              <w:rPr>
+                <w:rFonts w:ascii="Times New Roman" w:eastAsia="Times New Roman" w:hAnsi="Times New Roman" w:cs="Times New Roman"/>
+                <w:sz w:val="24"/>
+                <w:szCs w:val="24"/>
+              </w:rPr>
+              <w:t>Nobhojit</w:t>
+            </w:r>
+            <w:proofErr w:type="spellEnd"/>
+            <w:r>
+              <w:rPr>
+                <w:rFonts w:ascii="Times New Roman" w:eastAsia="Times New Roman" w:hAnsi="Times New Roman" w:cs="Times New Roman"/>
+                <w:sz w:val="24"/>
+                <w:szCs w:val="24"/>
+              </w:rPr>
+              <w:t xml:space="preserve"> Roy</w:t>
             </w:r>
           </w:p>
           <w:p>
@@ -1518,13 +1566,23 @@
                 <w:szCs w:val="24"/>
               </w:rPr>
             </w:pPr>
-            <w:r>
-              <w:rPr>
-                <w:rFonts w:ascii="Times New Roman" w:eastAsia="Times New Roman" w:hAnsi="Times New Roman" w:cs="Times New Roman"/>
-                <w:sz w:val="24"/>
-                <w:szCs w:val="24"/>
-              </w:rPr>
-              <w:t>Samriddhi Ranjan</w:t>
+            <w:proofErr w:type="spellStart"/>
+            <w:r>
+              <w:rPr>
+                <w:rFonts w:ascii="Times New Roman" w:eastAsia="Times New Roman" w:hAnsi="Times New Roman" w:cs="Times New Roman"/>
+                <w:sz w:val="24"/>
+                <w:szCs w:val="24"/>
+              </w:rPr>
+              <w:t>Samriddhi</w:t>
+            </w:r>
+            <w:proofErr w:type="spellEnd"/>
+            <w:r>
+              <w:rPr>
+                <w:rFonts w:ascii="Times New Roman" w:eastAsia="Times New Roman" w:hAnsi="Times New Roman" w:cs="Times New Roman"/>
+                <w:sz w:val="24"/>
+                <w:szCs w:val="24"/>
+              </w:rPr>
+              <w:t xml:space="preserve"> Ranjan</w:t>
             </w:r>
           </w:p>
           <w:p>
@@ -1546,8 +1604,18 @@
                 <w:sz w:val="24"/>
                 <w:szCs w:val="24"/>
               </w:rPr>
-              <w:t>Prashant Kharat</w:t>
-            </w:r>
+              <w:t xml:space="preserve">Prashant </w:t>
+            </w:r>
+            <w:proofErr w:type="spellStart"/>
+            <w:r>
+              <w:rPr>
+                <w:rFonts w:ascii="Times New Roman" w:eastAsia="Times New Roman" w:hAnsi="Times New Roman" w:cs="Times New Roman"/>
+                <w:sz w:val="24"/>
+                <w:szCs w:val="24"/>
+              </w:rPr>
+              <w:t>Kharat</w:t>
+            </w:r>
+            <w:proofErr w:type="spellEnd"/>
           </w:p>
           <w:p>
             <w:pPr>
@@ -1615,8 +1683,18 @@
                 <w:sz w:val="24"/>
                 <w:szCs w:val="24"/>
               </w:rPr>
-              <w:t>Trial Management Goup</w:t>
-            </w:r>
+              <w:t xml:space="preserve">Trial Management </w:t>
+            </w:r>
+            <w:proofErr w:type="spellStart"/>
+            <w:r>
+              <w:rPr>
+                <w:rFonts w:ascii="Times New Roman" w:eastAsia="Times New Roman" w:hAnsi="Times New Roman" w:cs="Times New Roman"/>
+                <w:sz w:val="24"/>
+                <w:szCs w:val="24"/>
+              </w:rPr>
+              <w:t>Goup</w:t>
+            </w:r>
+            <w:proofErr w:type="spellEnd"/>
             <w:r>
               <w:rPr>
                 <w:rFonts w:ascii="Times New Roman" w:eastAsia="Times New Roman" w:hAnsi="Times New Roman" w:cs="Times New Roman"/>
@@ -1659,10 +1737,9 @@
                 <w:sz w:val="24"/>
                 <w:szCs w:val="24"/>
               </w:rPr>
-              <w:lastRenderedPageBreak/>
               <w:t>A</w:t>
             </w:r>
-            <w:commentRangeStart w:id="1"/>
+            <w:commentRangeStart w:id="4"/>
             <w:r>
               <w:rPr>
                 <w:rFonts w:ascii="Times New Roman" w:eastAsia="Times New Roman" w:hAnsi="Times New Roman" w:cs="Times New Roman"/>
@@ -1671,9 +1748,9 @@
               </w:rPr>
               <w:t>nurag Alok</w:t>
             </w:r>
-            <w:commentRangeEnd w:id="1"/>
-            <w:r>
-              <w:commentReference w:id="1"/>
+            <w:commentRangeEnd w:id="4"/>
+            <w:r>
+              <w:commentReference w:id="4"/>
             </w:r>
           </w:p>
           <w:p>
@@ -1695,7 +1772,25 @@
                 <w:sz w:val="24"/>
                 <w:szCs w:val="24"/>
               </w:rPr>
-              <w:t xml:space="preserve">Li Felländer-Tsai </w:t>
+              <w:t xml:space="preserve">Li </w:t>
+            </w:r>
+            <w:proofErr w:type="spellStart"/>
+            <w:r>
+              <w:rPr>
+                <w:rFonts w:ascii="Times New Roman" w:eastAsia="Times New Roman" w:hAnsi="Times New Roman" w:cs="Times New Roman"/>
+                <w:sz w:val="24"/>
+                <w:szCs w:val="24"/>
+              </w:rPr>
+              <w:t>Felländer</w:t>
+            </w:r>
+            <w:proofErr w:type="spellEnd"/>
+            <w:r>
+              <w:rPr>
+                <w:rFonts w:ascii="Times New Roman" w:eastAsia="Times New Roman" w:hAnsi="Times New Roman" w:cs="Times New Roman"/>
+                <w:sz w:val="24"/>
+                <w:szCs w:val="24"/>
+              </w:rPr>
+              <w:t xml:space="preserve">-Tsai </w:t>
             </w:r>
           </w:p>
           <w:p>
@@ -1711,13 +1806,23 @@
                 <w:szCs w:val="24"/>
               </w:rPr>
             </w:pPr>
-            <w:r>
-              <w:rPr>
-                <w:rFonts w:ascii="Times New Roman" w:eastAsia="Times New Roman" w:hAnsi="Times New Roman" w:cs="Times New Roman"/>
-                <w:sz w:val="24"/>
-                <w:szCs w:val="24"/>
-              </w:rPr>
-              <w:t>Debojit Basak</w:t>
+            <w:proofErr w:type="spellStart"/>
+            <w:r>
+              <w:rPr>
+                <w:rFonts w:ascii="Times New Roman" w:eastAsia="Times New Roman" w:hAnsi="Times New Roman" w:cs="Times New Roman"/>
+                <w:sz w:val="24"/>
+                <w:szCs w:val="24"/>
+              </w:rPr>
+              <w:t>Debojit</w:t>
+            </w:r>
+            <w:proofErr w:type="spellEnd"/>
+            <w:r>
+              <w:rPr>
+                <w:rFonts w:ascii="Times New Roman" w:eastAsia="Times New Roman" w:hAnsi="Times New Roman" w:cs="Times New Roman"/>
+                <w:sz w:val="24"/>
+                <w:szCs w:val="24"/>
+              </w:rPr>
+              <w:t xml:space="preserve"> Basak</w:t>
             </w:r>
           </w:p>
           <w:p>
@@ -1739,7 +1844,6 @@
                 <w:sz w:val="24"/>
                 <w:szCs w:val="24"/>
               </w:rPr>
-              <w:lastRenderedPageBreak/>
               <w:t xml:space="preserve">Shamita </w:t>
             </w:r>
             <w:r>
@@ -1770,6 +1874,7 @@
                 <w:sz w:val="24"/>
                 <w:szCs w:val="24"/>
               </w:rPr>
+              <w:lastRenderedPageBreak/>
               <w:t>G D Bakhshi</w:t>
             </w:r>
             <w:r>
@@ -1838,13 +1943,23 @@
                 <w:szCs w:val="24"/>
               </w:rPr>
             </w:pPr>
-            <w:r>
-              <w:rPr>
-                <w:rFonts w:ascii="Times New Roman" w:eastAsia="Times New Roman" w:hAnsi="Times New Roman" w:cs="Times New Roman"/>
-                <w:sz w:val="24"/>
-                <w:szCs w:val="24"/>
-              </w:rPr>
-              <w:t>Nobhojit Roy</w:t>
+            <w:proofErr w:type="spellStart"/>
+            <w:r>
+              <w:rPr>
+                <w:rFonts w:ascii="Times New Roman" w:eastAsia="Times New Roman" w:hAnsi="Times New Roman" w:cs="Times New Roman"/>
+                <w:sz w:val="24"/>
+                <w:szCs w:val="24"/>
+              </w:rPr>
+              <w:t>Nobhojit</w:t>
+            </w:r>
+            <w:proofErr w:type="spellEnd"/>
+            <w:r>
+              <w:rPr>
+                <w:rFonts w:ascii="Times New Roman" w:eastAsia="Times New Roman" w:hAnsi="Times New Roman" w:cs="Times New Roman"/>
+                <w:sz w:val="24"/>
+                <w:szCs w:val="24"/>
+              </w:rPr>
+              <w:t xml:space="preserve"> Roy</w:t>
             </w:r>
           </w:p>
           <w:p>
@@ -1932,8 +2047,18 @@
                 <w:sz w:val="24"/>
                 <w:szCs w:val="24"/>
               </w:rPr>
-              <w:t>Monty Khajanchi</w:t>
-            </w:r>
+              <w:t xml:space="preserve">Monty </w:t>
+            </w:r>
+            <w:proofErr w:type="spellStart"/>
+            <w:r>
+              <w:rPr>
+                <w:rFonts w:ascii="Times New Roman" w:eastAsia="Times New Roman" w:hAnsi="Times New Roman" w:cs="Times New Roman"/>
+                <w:sz w:val="24"/>
+                <w:szCs w:val="24"/>
+              </w:rPr>
+              <w:t>Khajanchi</w:t>
+            </w:r>
+            <w:proofErr w:type="spellEnd"/>
           </w:p>
           <w:p>
             <w:pPr>
@@ -1976,8 +2101,18 @@
                 <w:sz w:val="24"/>
                 <w:szCs w:val="24"/>
               </w:rPr>
-              <w:t>Prashant Kharat</w:t>
-            </w:r>
+              <w:t xml:space="preserve">Prashant </w:t>
+            </w:r>
+            <w:proofErr w:type="spellStart"/>
+            <w:r>
+              <w:rPr>
+                <w:rFonts w:ascii="Times New Roman" w:eastAsia="Times New Roman" w:hAnsi="Times New Roman" w:cs="Times New Roman"/>
+                <w:sz w:val="24"/>
+                <w:szCs w:val="24"/>
+              </w:rPr>
+              <w:t>Kharat</w:t>
+            </w:r>
+            <w:proofErr w:type="spellEnd"/>
           </w:p>
           <w:p>
             <w:pPr>
@@ -1992,13 +2127,23 @@
                 <w:szCs w:val="24"/>
               </w:rPr>
             </w:pPr>
-            <w:r>
-              <w:rPr>
-                <w:rFonts w:ascii="Times New Roman" w:eastAsia="Times New Roman" w:hAnsi="Times New Roman" w:cs="Times New Roman"/>
-                <w:sz w:val="24"/>
-                <w:szCs w:val="24"/>
-              </w:rPr>
-              <w:t>Samriddhi Ranjan</w:t>
+            <w:proofErr w:type="spellStart"/>
+            <w:r>
+              <w:rPr>
+                <w:rFonts w:ascii="Times New Roman" w:eastAsia="Times New Roman" w:hAnsi="Times New Roman" w:cs="Times New Roman"/>
+                <w:sz w:val="24"/>
+                <w:szCs w:val="24"/>
+              </w:rPr>
+              <w:t>Samriddhi</w:t>
+            </w:r>
+            <w:proofErr w:type="spellEnd"/>
+            <w:r>
+              <w:rPr>
+                <w:rFonts w:ascii="Times New Roman" w:eastAsia="Times New Roman" w:hAnsi="Times New Roman" w:cs="Times New Roman"/>
+                <w:sz w:val="24"/>
+                <w:szCs w:val="24"/>
+              </w:rPr>
+              <w:t xml:space="preserve"> Ranjan</w:t>
             </w:r>
           </w:p>
           <w:p>
@@ -2038,7 +2183,7 @@
                 <w:sz w:val="24"/>
                 <w:szCs w:val="24"/>
               </w:rPr>
-              <w:t xml:space="preserve"> Includes members with broad </w:t>
+              <w:t xml:space="preserve"> Includes members with broad expertise appropriate to the trial. The </w:t>
             </w:r>
             <w:r>
               <w:rPr>
@@ -2047,7 +2192,7 @@
                 <w:szCs w:val="24"/>
               </w:rPr>
               <w:lastRenderedPageBreak/>
-              <w:t>expertise appropriate to the trial. The TMG will be chaired by</w:t>
+              <w:t>TMG will be chaired by</w:t>
             </w:r>
           </w:p>
           <w:p>
@@ -2276,13 +2421,23 @@
                 <w:lang w:val="en-US"/>
               </w:rPr>
             </w:pPr>
-            <w:r>
-              <w:rPr>
-                <w:rFonts w:ascii="Times New Roman" w:eastAsia="Times New Roman" w:hAnsi="Times New Roman" w:cs="Times New Roman"/>
-                <w:sz w:val="24"/>
-                <w:szCs w:val="24"/>
-              </w:rPr>
-              <w:t>Elamurugan TP</w:t>
+            <w:proofErr w:type="spellStart"/>
+            <w:r>
+              <w:rPr>
+                <w:rFonts w:ascii="Times New Roman" w:eastAsia="Times New Roman" w:hAnsi="Times New Roman" w:cs="Times New Roman"/>
+                <w:sz w:val="24"/>
+                <w:szCs w:val="24"/>
+              </w:rPr>
+              <w:t>Elamurugan</w:t>
+            </w:r>
+            <w:proofErr w:type="spellEnd"/>
+            <w:r>
+              <w:rPr>
+                <w:rFonts w:ascii="Times New Roman" w:eastAsia="Times New Roman" w:hAnsi="Times New Roman" w:cs="Times New Roman"/>
+                <w:sz w:val="24"/>
+                <w:szCs w:val="24"/>
+              </w:rPr>
+              <w:t xml:space="preserve"> TP</w:t>
             </w:r>
             <w:r>
               <w:rPr>
@@ -2586,8 +2741,16 @@
                 <w:sz w:val="24"/>
                 <w:szCs w:val="24"/>
               </w:rPr>
+              <w:t xml:space="preserve">– emerging differences in clinically </w:t>
+            </w:r>
+            <w:r>
+              <w:rPr>
+                <w:rFonts w:ascii="Times New Roman" w:eastAsia="Times New Roman" w:hAnsi="Times New Roman" w:cs="Times New Roman"/>
+                <w:sz w:val="24"/>
+                <w:szCs w:val="24"/>
+              </w:rPr>
               <w:lastRenderedPageBreak/>
-              <w:t>– emerging differences in clinically relevant subgroups.</w:t>
+              <w:t>relevant subgroups.</w:t>
             </w:r>
           </w:p>
           <w:p>
@@ -3091,7 +3254,32 @@
           <w:sz w:val="24"/>
           <w:szCs w:val="24"/>
         </w:rPr>
-        <w:t xml:space="preserve">(GBD 2019 Diseases and Injuries Collaborators. Global burden of 369 diseases and injuries in 204 countries and territories, 1990–2019: A systematic </w:t>
+        <w:t>(GBD 2019 Diseases and Injuries Collaborators. Global burden of 369 diseases and injuries in 204 countries and territories, 1990–2019: A systematic analysis for the global burden of disease study 2019. The Lancet 396, 1204–1222 (2020)</w:t>
+      </w:r>
+      <w:r>
+        <w:rPr>
+          <w:rFonts w:ascii="Times New Roman" w:eastAsia="Times New Roman" w:hAnsi="Times New Roman" w:cs="Times New Roman"/>
+          <w:sz w:val="24"/>
+          <w:szCs w:val="24"/>
+        </w:rPr>
+        <w:t xml:space="preserve">. Most deaths </w:t>
+      </w:r>
+      <w:r>
+        <w:rPr>
+          <w:rFonts w:ascii="Times New Roman" w:eastAsia="Times New Roman" w:hAnsi="Times New Roman" w:cs="Times New Roman"/>
+          <w:sz w:val="24"/>
+          <w:szCs w:val="24"/>
+        </w:rPr>
+        <w:lastRenderedPageBreak/>
+        <w:t>from trauma occur within the first 24-48 hours</w:t>
+      </w:r>
+      <w:r>
+        <w:rPr>
+          <w:rFonts w:ascii="Times New Roman" w:eastAsia="Times New Roman" w:hAnsi="Times New Roman" w:cs="Times New Roman"/>
+          <w:sz w:val="24"/>
+          <w:szCs w:val="24"/>
+        </w:rPr>
+        <w:t xml:space="preserve"> (PMID: 30794579</w:t>
       </w:r>
       <w:r>
         <w:rPr>
@@ -3100,24 +3288,7 @@
           <w:sz w:val="24"/>
           <w:szCs w:val="24"/>
         </w:rPr>
-        <w:lastRenderedPageBreak/>
-        <w:t>analysis for the global burden of disease study 2019. The Lancet 396, 1204–1222 (2020)</w:t>
-      </w:r>
-      <w:r>
-        <w:rPr>
-          <w:rFonts w:ascii="Times New Roman" w:eastAsia="Times New Roman" w:hAnsi="Times New Roman" w:cs="Times New Roman"/>
-          <w:sz w:val="24"/>
-          <w:szCs w:val="24"/>
-        </w:rPr>
-        <w:t>. Most deaths from trauma occur within the first 24-48 hours</w:t>
-      </w:r>
-      <w:r>
-        <w:rPr>
-          <w:rFonts w:ascii="Times New Roman" w:eastAsia="Times New Roman" w:hAnsi="Times New Roman" w:cs="Times New Roman"/>
-          <w:sz w:val="24"/>
-          <w:szCs w:val="24"/>
-        </w:rPr>
-        <w:t xml:space="preserve"> (PMID: 30794579</w:t>
+        <w:t>)</w:t>
       </w:r>
       <w:r>
         <w:rPr>
@@ -3126,24 +3297,338 @@
           <w:sz w:val="24"/>
           <w:szCs w:val="24"/>
         </w:rPr>
+        <w:t>.</w:t>
+      </w:r>
+      <w:r>
+        <w:rPr>
+          <w:rFonts w:ascii="Times New Roman" w:eastAsia="Times New Roman" w:hAnsi="Times New Roman" w:cs="Times New Roman"/>
+          <w:sz w:val="24"/>
+          <w:szCs w:val="24"/>
+        </w:rPr>
+        <w:t xml:space="preserve"> Traumatic brain injury and exsanguination are the most common causes of trauma deaths</w:t>
+      </w:r>
+      <w:r>
+        <w:rPr>
+          <w:rFonts w:ascii="Times New Roman" w:eastAsia="Times New Roman" w:hAnsi="Times New Roman" w:cs="Times New Roman"/>
+          <w:sz w:val="24"/>
+          <w:szCs w:val="24"/>
+        </w:rPr>
+        <w:t xml:space="preserve"> </w:t>
+      </w:r>
+      <w:r>
+        <w:rPr>
+          <w:rFonts w:ascii="Times New Roman" w:eastAsia="Times New Roman" w:hAnsi="Times New Roman" w:cs="Times New Roman"/>
+          <w:color w:val="FF0000"/>
+          <w:sz w:val="24"/>
+          <w:szCs w:val="24"/>
+        </w:rPr>
+        <w:t>(PMID: 28209192) (PMID: 30633095)</w:t>
+      </w:r>
+      <w:r>
+        <w:rPr>
+          <w:rFonts w:ascii="Times New Roman" w:eastAsia="Times New Roman" w:hAnsi="Times New Roman" w:cs="Times New Roman"/>
+          <w:color w:val="FF0000"/>
+          <w:sz w:val="24"/>
+          <w:szCs w:val="24"/>
+        </w:rPr>
+        <w:t xml:space="preserve">. </w:t>
+      </w:r>
+      <w:r>
+        <w:rPr>
+          <w:rFonts w:ascii="Times New Roman" w:eastAsia="Times New Roman" w:hAnsi="Times New Roman" w:cs="Times New Roman"/>
+          <w:sz w:val="24"/>
+          <w:szCs w:val="24"/>
+        </w:rPr>
+        <w:t>Most preventable trauma deaths are caused by clinical judgement errors during initial resuscitation or early care including airway management and haemorrhage control, even though the deaths occur later during the hospital stay</w:t>
+      </w:r>
+      <w:r>
+        <w:rPr>
+          <w:rFonts w:ascii="Times New Roman" w:eastAsia="Times New Roman" w:hAnsi="Times New Roman" w:cs="Times New Roman"/>
+          <w:color w:val="FF0000"/>
+          <w:sz w:val="24"/>
+          <w:szCs w:val="24"/>
+        </w:rPr>
+        <w:t xml:space="preserve"> (PMID: 28209192</w:t>
+      </w:r>
+      <w:r>
+        <w:rPr>
+          <w:rFonts w:ascii="Times New Roman" w:eastAsia="Times New Roman" w:hAnsi="Times New Roman" w:cs="Times New Roman"/>
+          <w:color w:val="FF0000"/>
+          <w:sz w:val="24"/>
+          <w:szCs w:val="24"/>
+        </w:rPr>
+        <w:t>; P</w:t>
+      </w:r>
+      <w:r>
+        <w:rPr>
+          <w:rFonts w:ascii="Times New Roman" w:eastAsia="Times New Roman" w:hAnsi="Times New Roman" w:cs="Times New Roman"/>
+          <w:color w:val="FF0000"/>
+          <w:sz w:val="24"/>
+          <w:szCs w:val="24"/>
+        </w:rPr>
+        <w:t>MID: 29797712</w:t>
+      </w:r>
+      <w:r>
+        <w:rPr>
+          <w:rFonts w:ascii="Times New Roman" w:eastAsia="Times New Roman" w:hAnsi="Times New Roman" w:cs="Times New Roman"/>
+          <w:color w:val="FF0000"/>
+          <w:sz w:val="24"/>
+          <w:szCs w:val="24"/>
+        </w:rPr>
         <w:t>)</w:t>
       </w:r>
-      <w:r>
+    </w:p>
+    <w:p>
+      <w:pPr>
+        <w:jc w:val="both"/>
         <w:rPr>
           <w:rFonts w:ascii="Times New Roman" w:eastAsia="Times New Roman" w:hAnsi="Times New Roman" w:cs="Times New Roman"/>
           <w:color w:val="FF0000"/>
           <w:sz w:val="24"/>
           <w:szCs w:val="24"/>
         </w:rPr>
+      </w:pPr>
+      <w:r>
+        <w:rPr>
+          <w:rFonts w:ascii="Times New Roman" w:eastAsia="Times New Roman" w:hAnsi="Times New Roman" w:cs="Times New Roman"/>
+          <w:sz w:val="24"/>
+          <w:szCs w:val="24"/>
+        </w:rPr>
+        <w:t>Several trauma life support training programmes have been developed to improve the early management of patients in the hospital by providing a structured framework for assessment and treatment</w:t>
+      </w:r>
+      <w:r>
+        <w:rPr>
+          <w:rFonts w:ascii="Times New Roman" w:eastAsia="Times New Roman" w:hAnsi="Times New Roman" w:cs="Times New Roman"/>
+          <w:sz w:val="24"/>
+          <w:szCs w:val="24"/>
+        </w:rPr>
+        <w:t xml:space="preserve"> </w:t>
+      </w:r>
+      <w:r>
+        <w:rPr>
+          <w:rFonts w:ascii="Times New Roman" w:eastAsia="Times New Roman" w:hAnsi="Times New Roman" w:cs="Times New Roman"/>
+          <w:color w:val="FF0000"/>
+          <w:sz w:val="24"/>
+          <w:szCs w:val="24"/>
+        </w:rPr>
+        <w:t>(</w:t>
+      </w:r>
+      <w:r>
+        <w:rPr>
+          <w:rFonts w:ascii="Times New Roman" w:eastAsia="Times New Roman" w:hAnsi="Times New Roman" w:cs="Times New Roman"/>
+          <w:color w:val="FF0000"/>
+          <w:sz w:val="24"/>
+          <w:szCs w:val="24"/>
+        </w:rPr>
+        <w:t>PMID: 24136720</w:t>
+      </w:r>
+      <w:r>
+        <w:rPr>
+          <w:rFonts w:ascii="Times New Roman" w:eastAsia="Times New Roman" w:hAnsi="Times New Roman" w:cs="Times New Roman"/>
+          <w:color w:val="FF0000"/>
+          <w:sz w:val="24"/>
+          <w:szCs w:val="24"/>
+        </w:rPr>
+        <w:t xml:space="preserve">; </w:t>
+      </w:r>
+      <w:r>
+        <w:rPr>
+          <w:rFonts w:ascii="Times New Roman" w:eastAsia="Times New Roman" w:hAnsi="Times New Roman" w:cs="Times New Roman"/>
+          <w:color w:val="FF0000"/>
+          <w:sz w:val="24"/>
+          <w:szCs w:val="24"/>
+        </w:rPr>
+        <w:t>PMID: 25146524</w:t>
+      </w:r>
+      <w:r>
+        <w:rPr>
+          <w:rFonts w:ascii="Times New Roman" w:eastAsia="Times New Roman" w:hAnsi="Times New Roman" w:cs="Times New Roman"/>
+          <w:color w:val="FF0000"/>
+          <w:sz w:val="24"/>
+          <w:szCs w:val="24"/>
+        </w:rPr>
+        <w:t xml:space="preserve">; </w:t>
+      </w:r>
+      <w:r>
+        <w:rPr>
+          <w:rFonts w:ascii="Times New Roman" w:eastAsia="Times New Roman" w:hAnsi="Times New Roman" w:cs="Times New Roman"/>
+          <w:color w:val="FF0000"/>
+          <w:sz w:val="24"/>
+          <w:szCs w:val="24"/>
+        </w:rPr>
+        <w:t>PMID: 31679834</w:t>
+      </w:r>
+      <w:r>
+        <w:rPr>
+          <w:rFonts w:ascii="Times New Roman" w:eastAsia="Times New Roman" w:hAnsi="Times New Roman" w:cs="Times New Roman"/>
+          <w:color w:val="FF0000"/>
+          <w:sz w:val="24"/>
+          <w:szCs w:val="24"/>
+        </w:rPr>
+        <w:t xml:space="preserve">; </w:t>
+      </w:r>
+      <w:r>
+        <w:rPr>
+          <w:rFonts w:ascii="Times New Roman" w:eastAsia="Times New Roman" w:hAnsi="Times New Roman" w:cs="Times New Roman"/>
+          <w:color w:val="FF0000"/>
+          <w:sz w:val="24"/>
+          <w:szCs w:val="24"/>
+        </w:rPr>
+        <w:t>PMID: 33835217</w:t>
+      </w:r>
+      <w:r>
+        <w:rPr>
+          <w:rFonts w:ascii="Times New Roman" w:eastAsia="Times New Roman" w:hAnsi="Times New Roman" w:cs="Times New Roman"/>
+          <w:color w:val="FF0000"/>
+          <w:sz w:val="24"/>
+          <w:szCs w:val="24"/>
+        </w:rPr>
+        <w:t xml:space="preserve">; </w:t>
+      </w:r>
+      <w:r>
+        <w:rPr>
+          <w:rFonts w:ascii="Times New Roman" w:eastAsia="Times New Roman" w:hAnsi="Times New Roman" w:cs="Times New Roman"/>
+          <w:color w:val="FF0000"/>
+          <w:sz w:val="24"/>
+          <w:szCs w:val="24"/>
+        </w:rPr>
+        <w:t>PMID: 38531721)</w:t>
+      </w:r>
+      <w:r>
+        <w:rPr>
+          <w:rFonts w:ascii="Times New Roman" w:eastAsia="Times New Roman" w:hAnsi="Times New Roman" w:cs="Times New Roman"/>
+          <w:sz w:val="24"/>
+          <w:szCs w:val="24"/>
+        </w:rPr>
+        <w:t>. The proprietary Advanced Trauma Life Support® (ATLS®) is the most established trauma life support training programme and more than one million physicians in over 80 countries have been trained in the programme since the first course in 1978</w:t>
+      </w:r>
+      <w:r>
+        <w:rPr>
+          <w:rFonts w:ascii="Times New Roman" w:eastAsia="Times New Roman" w:hAnsi="Times New Roman" w:cs="Times New Roman"/>
+          <w:sz w:val="24"/>
+          <w:szCs w:val="24"/>
+        </w:rPr>
+        <w:t xml:space="preserve"> </w:t>
+      </w:r>
+      <w:r>
+        <w:rPr>
+          <w:rFonts w:ascii="Times New Roman" w:eastAsia="Times New Roman" w:hAnsi="Times New Roman" w:cs="Times New Roman"/>
+          <w:color w:val="FF0000"/>
+          <w:sz w:val="24"/>
+          <w:szCs w:val="24"/>
+        </w:rPr>
+        <w:t>(</w:t>
+      </w:r>
+      <w:r>
+        <w:rPr>
+          <w:rFonts w:ascii="Times New Roman" w:eastAsia="Times New Roman" w:hAnsi="Times New Roman" w:cs="Times New Roman"/>
+          <w:color w:val="FF0000"/>
+          <w:sz w:val="24"/>
+          <w:szCs w:val="24"/>
+        </w:rPr>
+        <w:t>Committee on Trauma. Advanced trauma life support® student course manual. (American College of Surgeons, 2018)</w:t>
+      </w:r>
+      <w:r>
+        <w:rPr>
+          <w:rFonts w:ascii="Times New Roman" w:eastAsia="Times New Roman" w:hAnsi="Times New Roman" w:cs="Times New Roman"/>
+          <w:sz w:val="24"/>
+          <w:szCs w:val="24"/>
+        </w:rPr>
+        <w:t>. In the US and many other countries training in ATLS® is virtually mandatory for trauma care physicians</w:t>
+      </w:r>
+      <w:r>
+        <w:rPr>
+          <w:rFonts w:ascii="Times New Roman" w:eastAsia="Times New Roman" w:hAnsi="Times New Roman" w:cs="Times New Roman"/>
+          <w:sz w:val="24"/>
+          <w:szCs w:val="24"/>
+        </w:rPr>
+        <w:t xml:space="preserve"> </w:t>
+      </w:r>
+      <w:r>
+        <w:rPr>
+          <w:rFonts w:ascii="Times New Roman" w:eastAsia="Times New Roman" w:hAnsi="Times New Roman" w:cs="Times New Roman"/>
+          <w:color w:val="FF0000"/>
+          <w:sz w:val="24"/>
+          <w:szCs w:val="24"/>
+        </w:rPr>
+        <w:t>(American College of Surgeons. Resources for optimal care of the injured patient. (American College of Surgeons, 2022).</w:t>
+      </w:r>
+      <w:r>
+        <w:rPr>
+          <w:rFonts w:ascii="Times New Roman" w:eastAsia="Times New Roman" w:hAnsi="Times New Roman" w:cs="Times New Roman"/>
+          <w:color w:val="FF0000"/>
+          <w:sz w:val="24"/>
+          <w:szCs w:val="24"/>
+        </w:rPr>
+        <w:t xml:space="preserve"> </w:t>
+      </w:r>
+      <w:r>
+        <w:rPr>
+          <w:rFonts w:ascii="Times New Roman" w:eastAsia="Times New Roman" w:hAnsi="Times New Roman" w:cs="Times New Roman"/>
+          <w:sz w:val="24"/>
+          <w:szCs w:val="24"/>
+        </w:rPr>
+        <w:t xml:space="preserve">Uptake in low- and </w:t>
+      </w:r>
+      <w:r>
+        <w:rPr>
+          <w:rFonts w:ascii="Times New Roman" w:eastAsia="Times New Roman" w:hAnsi="Times New Roman" w:cs="Times New Roman"/>
+          <w:sz w:val="24"/>
+          <w:szCs w:val="24"/>
+        </w:rPr>
+        <w:t>middle-income</w:t>
+      </w:r>
+      <w:r>
+        <w:rPr>
+          <w:rFonts w:ascii="Times New Roman" w:eastAsia="Times New Roman" w:hAnsi="Times New Roman" w:cs="Times New Roman"/>
+          <w:sz w:val="24"/>
+          <w:szCs w:val="24"/>
+        </w:rPr>
+        <w:t xml:space="preserve"> countries (LMIC) has been slow, potentially due to high costs</w:t>
+      </w:r>
+      <w:r>
+        <w:rPr>
+          <w:rFonts w:ascii="Times New Roman" w:eastAsia="Times New Roman" w:hAnsi="Times New Roman" w:cs="Times New Roman"/>
+          <w:sz w:val="24"/>
+          <w:szCs w:val="24"/>
+        </w:rPr>
+        <w:t xml:space="preserve"> </w:t>
+      </w:r>
+      <w:r>
+        <w:rPr>
+          <w:rFonts w:ascii="Times New Roman" w:eastAsia="Times New Roman" w:hAnsi="Times New Roman" w:cs="Times New Roman"/>
+          <w:color w:val="FF0000"/>
+          <w:sz w:val="24"/>
+          <w:szCs w:val="24"/>
+        </w:rPr>
+        <w:t>(PMID: 31679834)</w:t>
+      </w:r>
+      <w:r>
+        <w:rPr>
+          <w:rFonts w:ascii="Times New Roman" w:eastAsia="Times New Roman" w:hAnsi="Times New Roman" w:cs="Times New Roman"/>
+          <w:color w:val="FF0000"/>
+          <w:sz w:val="24"/>
+          <w:szCs w:val="24"/>
+        </w:rPr>
         <w:t>.</w:t>
       </w:r>
-      <w:r>
-        <w:rPr>
-          <w:rFonts w:ascii="Times New Roman" w:eastAsia="Times New Roman" w:hAnsi="Times New Roman" w:cs="Times New Roman"/>
-          <w:sz w:val="24"/>
-          <w:szCs w:val="24"/>
-        </w:rPr>
-        <w:t xml:space="preserve"> Traumatic brain injury and exsanguination are the most common causes of trauma deaths</w:t>
+    </w:p>
+    <w:p>
+      <w:pPr>
+        <w:jc w:val="both"/>
+        <w:rPr>
+          <w:rFonts w:ascii="Times New Roman" w:eastAsia="Times New Roman" w:hAnsi="Times New Roman" w:cs="Times New Roman"/>
+          <w:sz w:val="24"/>
+          <w:szCs w:val="24"/>
+        </w:rPr>
+      </w:pPr>
+      <w:r>
+        <w:rPr>
+          <w:rFonts w:ascii="Times New Roman" w:eastAsia="Times New Roman" w:hAnsi="Times New Roman" w:cs="Times New Roman"/>
+          <w:sz w:val="24"/>
+          <w:szCs w:val="24"/>
+        </w:rPr>
+        <w:t>There are three randomised studies showing that ATLS® improves knowledge and clinical skills</w:t>
       </w:r>
       <w:r>
         <w:rPr>
@@ -3160,7 +3645,7 @@
           <w:sz w:val="24"/>
           <w:szCs w:val="24"/>
         </w:rPr>
-        <w:t>(PMID: 28209192) (PMID: 30633095)</w:t>
+        <w:t>(PMID: 7760393</w:t>
       </w:r>
       <w:r>
         <w:rPr>
@@ -3169,15 +3654,758 @@
           <w:sz w:val="24"/>
           <w:szCs w:val="24"/>
         </w:rPr>
+        <w:t xml:space="preserve">; </w:t>
+      </w:r>
+      <w:r>
+        <w:rPr>
+          <w:rFonts w:ascii="Times New Roman" w:eastAsia="Times New Roman" w:hAnsi="Times New Roman" w:cs="Times New Roman"/>
+          <w:color w:val="FF0000"/>
+          <w:sz w:val="24"/>
+          <w:szCs w:val="24"/>
+        </w:rPr>
+        <w:t>PMID: 8798375</w:t>
+      </w:r>
+      <w:r>
+        <w:rPr>
+          <w:rFonts w:ascii="Times New Roman" w:eastAsia="Times New Roman" w:hAnsi="Times New Roman" w:cs="Times New Roman"/>
+          <w:color w:val="FF0000"/>
+          <w:sz w:val="24"/>
+          <w:szCs w:val="24"/>
+        </w:rPr>
+        <w:t xml:space="preserve">; </w:t>
+      </w:r>
+      <w:r>
+        <w:rPr>
+          <w:rFonts w:ascii="Times New Roman" w:eastAsia="Times New Roman" w:hAnsi="Times New Roman" w:cs="Times New Roman"/>
+          <w:color w:val="FF0000"/>
+          <w:sz w:val="24"/>
+          <w:szCs w:val="24"/>
+        </w:rPr>
+        <w:t>P</w:t>
+      </w:r>
+      <w:r>
+        <w:rPr>
+          <w:rFonts w:ascii="Times New Roman" w:eastAsia="Times New Roman" w:hAnsi="Times New Roman" w:cs="Times New Roman"/>
+          <w:color w:val="FF0000"/>
+          <w:sz w:val="24"/>
+          <w:szCs w:val="24"/>
+        </w:rPr>
+        <w:t>MID: 9932687</w:t>
+      </w:r>
+      <w:r>
+        <w:rPr>
+          <w:rFonts w:ascii="Times New Roman" w:eastAsia="Times New Roman" w:hAnsi="Times New Roman" w:cs="Times New Roman"/>
+          <w:color w:val="FF0000"/>
+          <w:sz w:val="24"/>
+          <w:szCs w:val="24"/>
+        </w:rPr>
+        <w:t>)</w:t>
+      </w:r>
+      <w:r>
+        <w:rPr>
+          <w:rFonts w:ascii="Times New Roman" w:eastAsia="Times New Roman" w:hAnsi="Times New Roman" w:cs="Times New Roman"/>
+          <w:color w:val="FF0000"/>
+          <w:sz w:val="24"/>
+          <w:szCs w:val="24"/>
+        </w:rPr>
+        <w:t xml:space="preserve">, </w:t>
+      </w:r>
+      <w:r>
+        <w:rPr>
+          <w:rFonts w:ascii="Times New Roman" w:eastAsia="Times New Roman" w:hAnsi="Times New Roman" w:cs="Times New Roman"/>
+          <w:sz w:val="24"/>
+          <w:szCs w:val="24"/>
+        </w:rPr>
+        <w:t>but there are no randomised controlled trials or high-quality quasi- experimental trials indicating that ATLS® improves patient outcomes</w:t>
+      </w:r>
+      <w:r>
+        <w:rPr>
+          <w:rFonts w:ascii="Times New Roman" w:eastAsia="Times New Roman" w:hAnsi="Times New Roman" w:cs="Times New Roman"/>
+          <w:sz w:val="24"/>
+          <w:szCs w:val="24"/>
+        </w:rPr>
+        <w:t xml:space="preserve"> </w:t>
+      </w:r>
+      <w:r>
+        <w:rPr>
+          <w:rFonts w:ascii="Times New Roman" w:eastAsia="Times New Roman" w:hAnsi="Times New Roman" w:cs="Times New Roman"/>
+          <w:color w:val="FF0000"/>
+          <w:sz w:val="24"/>
+          <w:szCs w:val="24"/>
+        </w:rPr>
+        <w:t>(PMID: 24136720</w:t>
+      </w:r>
+      <w:r>
+        <w:rPr>
+          <w:rFonts w:ascii="Times New Roman" w:eastAsia="Times New Roman" w:hAnsi="Times New Roman" w:cs="Times New Roman"/>
+          <w:color w:val="FF0000"/>
+          <w:sz w:val="24"/>
+          <w:szCs w:val="24"/>
+        </w:rPr>
+        <w:t xml:space="preserve">; </w:t>
+      </w:r>
+      <w:r>
+        <w:rPr>
+          <w:rFonts w:ascii="Times New Roman" w:eastAsia="Times New Roman" w:hAnsi="Times New Roman" w:cs="Times New Roman"/>
+          <w:color w:val="FF0000"/>
+          <w:sz w:val="24"/>
+          <w:szCs w:val="24"/>
+        </w:rPr>
+        <w:t>PMID: 25146524</w:t>
+      </w:r>
+      <w:r>
+        <w:rPr>
+          <w:rFonts w:ascii="Times New Roman" w:eastAsia="Times New Roman" w:hAnsi="Times New Roman" w:cs="Times New Roman"/>
+          <w:color w:val="FF0000"/>
+          <w:sz w:val="24"/>
+          <w:szCs w:val="24"/>
+        </w:rPr>
+        <w:t xml:space="preserve">; </w:t>
+      </w:r>
+      <w:r>
+        <w:rPr>
+          <w:rFonts w:ascii="Times New Roman" w:eastAsia="Times New Roman" w:hAnsi="Times New Roman" w:cs="Times New Roman"/>
+          <w:color w:val="FF0000"/>
+          <w:sz w:val="24"/>
+          <w:szCs w:val="24"/>
+        </w:rPr>
+        <w:t>PMID: 33835217</w:t>
+      </w:r>
+      <w:r>
+        <w:rPr>
+          <w:rFonts w:ascii="Times New Roman" w:eastAsia="Times New Roman" w:hAnsi="Times New Roman" w:cs="Times New Roman"/>
+          <w:color w:val="FF0000"/>
+          <w:sz w:val="24"/>
+          <w:szCs w:val="24"/>
+        </w:rPr>
+        <w:t xml:space="preserve">; </w:t>
+      </w:r>
+      <w:r>
+        <w:rPr>
+          <w:rFonts w:ascii="Times New Roman" w:eastAsia="Times New Roman" w:hAnsi="Times New Roman" w:cs="Times New Roman"/>
+          <w:color w:val="FF0000"/>
+          <w:sz w:val="24"/>
+          <w:szCs w:val="24"/>
+        </w:rPr>
+        <w:t>PMID: 38531721</w:t>
+      </w:r>
+      <w:r>
+        <w:rPr>
+          <w:rFonts w:ascii="Times New Roman" w:eastAsia="Times New Roman" w:hAnsi="Times New Roman" w:cs="Times New Roman"/>
+          <w:color w:val="FF0000"/>
+          <w:sz w:val="24"/>
+          <w:szCs w:val="24"/>
+        </w:rPr>
+        <w:t xml:space="preserve">; </w:t>
+      </w:r>
+      <w:r>
+        <w:rPr>
+          <w:rFonts w:ascii="Times New Roman" w:eastAsia="Times New Roman" w:hAnsi="Times New Roman" w:cs="Times New Roman"/>
+          <w:color w:val="FF0000"/>
+          <w:sz w:val="24"/>
+          <w:szCs w:val="24"/>
+        </w:rPr>
+        <w:t>17</w:t>
+      </w:r>
+      <w:r>
+        <w:rPr>
+          <w:rFonts w:ascii="Times New Roman" w:eastAsia="Times New Roman" w:hAnsi="Times New Roman" w:cs="Times New Roman"/>
+          <w:color w:val="FF0000"/>
+          <w:sz w:val="24"/>
+          <w:szCs w:val="24"/>
+        </w:rPr>
+        <w:t>)</w:t>
+      </w:r>
+      <w:r>
+        <w:rPr>
+          <w:rFonts w:ascii="Times New Roman" w:eastAsia="Times New Roman" w:hAnsi="Times New Roman" w:cs="Times New Roman"/>
+          <w:color w:val="FF0000"/>
+          <w:sz w:val="24"/>
+          <w:szCs w:val="24"/>
+        </w:rPr>
+        <w:t>.</w:t>
+      </w:r>
+      <w:r>
+        <w:tab/>
+      </w:r>
+      <w:r>
+        <w:rPr>
+          <w:rFonts w:ascii="Times New Roman" w:eastAsia="Times New Roman" w:hAnsi="Times New Roman" w:cs="Times New Roman"/>
+          <w:color w:val="FF0000"/>
+          <w:sz w:val="24"/>
+          <w:szCs w:val="24"/>
+        </w:rPr>
+        <w:t xml:space="preserve">Putra, A. B. et al. Impact of Advanced Trauma Life Support Training for Im- proving Mortality Outcome: A Systematic Review and Meta-analysis. The New </w:t>
+      </w:r>
+      <w:proofErr w:type="spellStart"/>
+      <w:r>
+        <w:rPr>
+          <w:rFonts w:ascii="Times New Roman" w:eastAsia="Times New Roman" w:hAnsi="Times New Roman" w:cs="Times New Roman"/>
+          <w:color w:val="FF0000"/>
+          <w:sz w:val="24"/>
+          <w:szCs w:val="24"/>
+        </w:rPr>
+        <w:t>Ropanasury</w:t>
+      </w:r>
+      <w:proofErr w:type="spellEnd"/>
+      <w:r>
+        <w:rPr>
+          <w:rFonts w:ascii="Times New Roman" w:eastAsia="Times New Roman" w:hAnsi="Times New Roman" w:cs="Times New Roman"/>
+          <w:color w:val="FF0000"/>
+          <w:sz w:val="24"/>
+          <w:szCs w:val="24"/>
+        </w:rPr>
+        <w:t xml:space="preserve"> Journal of Surgery 8, (2023)</w:t>
+      </w:r>
+      <w:r>
+        <w:rPr>
+          <w:rFonts w:ascii="Times New Roman" w:eastAsia="Times New Roman" w:hAnsi="Times New Roman" w:cs="Times New Roman"/>
+          <w:color w:val="FF0000"/>
+          <w:sz w:val="24"/>
+          <w:szCs w:val="24"/>
+        </w:rPr>
+        <w:t>.</w:t>
+      </w:r>
+      <w:r>
+        <w:rPr>
+          <w:rFonts w:ascii="Times New Roman" w:eastAsia="Times New Roman" w:hAnsi="Times New Roman" w:cs="Times New Roman"/>
+          <w:sz w:val="24"/>
+          <w:szCs w:val="24"/>
+        </w:rPr>
+        <w:t xml:space="preserve"> We conducted an updated systematic review </w:t>
+      </w:r>
+      <w:commentRangeStart w:id="5"/>
+      <w:r>
+        <w:rPr>
+          <w:rFonts w:ascii="Times New Roman" w:eastAsia="Times New Roman" w:hAnsi="Times New Roman" w:cs="Times New Roman"/>
+          <w:sz w:val="24"/>
+          <w:szCs w:val="24"/>
+        </w:rPr>
+        <w:t>(unpublished</w:t>
+      </w:r>
+      <w:r>
+        <w:rPr>
+          <w:rFonts w:ascii="Times New Roman" w:eastAsia="Times New Roman" w:hAnsi="Times New Roman" w:cs="Times New Roman"/>
+          <w:sz w:val="24"/>
+          <w:szCs w:val="24"/>
+        </w:rPr>
+        <w:t>)</w:t>
+      </w:r>
+      <w:commentRangeEnd w:id="5"/>
+      <w:r>
+        <w:commentReference w:id="5"/>
+      </w:r>
+      <w:r>
+        <w:rPr>
+          <w:rFonts w:ascii="Times New Roman" w:eastAsia="Times New Roman" w:hAnsi="Times New Roman" w:cs="Times New Roman"/>
+          <w:sz w:val="24"/>
+          <w:szCs w:val="24"/>
+        </w:rPr>
+        <w:t xml:space="preserve"> and</w:t>
+      </w:r>
+      <w:r>
+        <w:rPr>
+          <w:rFonts w:ascii="Times New Roman" w:eastAsia="Times New Roman" w:hAnsi="Times New Roman" w:cs="Times New Roman"/>
+          <w:sz w:val="24"/>
+          <w:szCs w:val="24"/>
+        </w:rPr>
+        <w:t xml:space="preserve"> estimated a pooled risk ratio of 0.82 (95% CI 0.60; 1.11) from ten heterogeneous (I2 0.91) observational studies on the effect of ATLS on mortality (see Figure 1)</w:t>
+      </w:r>
+      <w:r>
+        <w:rPr>
+          <w:rFonts w:ascii="Times New Roman" w:eastAsia="Times New Roman" w:hAnsi="Times New Roman" w:cs="Times New Roman"/>
+          <w:sz w:val="24"/>
+          <w:szCs w:val="24"/>
+        </w:rPr>
+        <w:t xml:space="preserve"> </w:t>
+      </w:r>
+      <w:r>
+        <w:rPr>
+          <w:rFonts w:ascii="Times New Roman" w:eastAsia="Times New Roman" w:hAnsi="Times New Roman" w:cs="Times New Roman"/>
+          <w:color w:val="FF0000"/>
+          <w:sz w:val="24"/>
+          <w:szCs w:val="24"/>
+        </w:rPr>
+        <w:t>Reference18</w:t>
+      </w:r>
+      <w:r>
+        <w:rPr>
+          <w:rFonts w:ascii="Times New Roman" w:eastAsia="Times New Roman" w:hAnsi="Times New Roman" w:cs="Times New Roman"/>
+          <w:color w:val="FF0000"/>
+          <w:sz w:val="24"/>
+          <w:szCs w:val="24"/>
+        </w:rPr>
+        <w:t>–27.</w:t>
+      </w:r>
+      <w:r>
+        <w:rPr>
+          <w:rFonts w:ascii="Times New Roman" w:eastAsia="Times New Roman" w:hAnsi="Times New Roman" w:cs="Times New Roman"/>
+          <w:color w:val="FF0000"/>
+          <w:sz w:val="24"/>
+          <w:szCs w:val="24"/>
+        </w:rPr>
+        <w:t xml:space="preserve"> </w:t>
+      </w:r>
+      <w:r>
+        <w:rPr>
+          <w:rFonts w:ascii="Times New Roman" w:eastAsia="Times New Roman" w:hAnsi="Times New Roman" w:cs="Times New Roman"/>
+          <w:color w:val="FF0000"/>
+          <w:sz w:val="24"/>
+          <w:szCs w:val="24"/>
+        </w:rPr>
+        <w:t>(</w:t>
+      </w:r>
+      <w:r>
+        <w:rPr>
+          <w:rFonts w:ascii="Times New Roman" w:eastAsia="Times New Roman" w:hAnsi="Times New Roman" w:cs="Times New Roman"/>
+          <w:color w:val="FF0000"/>
+          <w:sz w:val="24"/>
+          <w:szCs w:val="24"/>
+        </w:rPr>
+        <w:t xml:space="preserve">18: PMID: 3369629), 19: </w:t>
+      </w:r>
+      <w:r>
+        <w:rPr>
+          <w:rFonts w:ascii="Times New Roman" w:eastAsia="Times New Roman" w:hAnsi="Times New Roman" w:cs="Times New Roman"/>
+          <w:color w:val="FF0000"/>
+          <w:sz w:val="24"/>
+          <w:szCs w:val="24"/>
+        </w:rPr>
+        <w:t>(</w:t>
+      </w:r>
+      <w:r>
+        <w:rPr>
+          <w:rFonts w:ascii="Times New Roman" w:eastAsia="Times New Roman" w:hAnsi="Times New Roman" w:cs="Times New Roman"/>
+          <w:color w:val="FF0000"/>
+          <w:sz w:val="24"/>
+          <w:szCs w:val="24"/>
+        </w:rPr>
+        <w:t>PMID: 152383</w:t>
+      </w:r>
+      <w:r>
+        <w:rPr>
+          <w:rFonts w:ascii="Times New Roman" w:eastAsia="Times New Roman" w:hAnsi="Times New Roman" w:cs="Times New Roman"/>
+          <w:color w:val="FF0000"/>
+          <w:sz w:val="24"/>
+          <w:szCs w:val="24"/>
+        </w:rPr>
+        <w:t>7</w:t>
+      </w:r>
+      <w:r>
+        <w:rPr>
+          <w:rFonts w:ascii="Times New Roman" w:eastAsia="Times New Roman" w:hAnsi="Times New Roman" w:cs="Times New Roman"/>
+          <w:color w:val="FF0000"/>
+          <w:sz w:val="24"/>
+          <w:szCs w:val="24"/>
+        </w:rPr>
+        <w:t>)</w:t>
+      </w:r>
+      <w:r>
+        <w:rPr>
+          <w:rFonts w:ascii="Times New Roman" w:eastAsia="Times New Roman" w:hAnsi="Times New Roman" w:cs="Times New Roman"/>
+          <w:color w:val="FF0000"/>
+          <w:sz w:val="24"/>
+          <w:szCs w:val="24"/>
+        </w:rPr>
+        <w:t xml:space="preserve">, 20; PMID: </w:t>
+      </w:r>
+      <w:r>
+        <w:rPr>
+          <w:rFonts w:ascii="Times New Roman" w:eastAsia="Times New Roman" w:hAnsi="Times New Roman" w:cs="Times New Roman"/>
+          <w:color w:val="FF0000"/>
+          <w:sz w:val="24"/>
+          <w:szCs w:val="24"/>
+        </w:rPr>
+        <w:t>(</w:t>
+      </w:r>
+      <w:r>
+        <w:rPr>
+          <w:rFonts w:ascii="Times New Roman" w:eastAsia="Times New Roman" w:hAnsi="Times New Roman" w:cs="Times New Roman"/>
+          <w:color w:val="FF0000"/>
+          <w:sz w:val="24"/>
+          <w:szCs w:val="24"/>
+        </w:rPr>
+        <w:t>8315686</w:t>
+      </w:r>
+      <w:r>
+        <w:rPr>
+          <w:rFonts w:ascii="Times New Roman" w:eastAsia="Times New Roman" w:hAnsi="Times New Roman" w:cs="Times New Roman"/>
+          <w:color w:val="FF0000"/>
+          <w:sz w:val="24"/>
+          <w:szCs w:val="24"/>
+        </w:rPr>
+        <w:t>), 21: (PMID: 11490360), 22; (PMID: 15666253), 23; (PMID: 21126391), 24; (PMID: 21122975</w:t>
+      </w:r>
+      <w:r>
+        <w:rPr>
+          <w:rFonts w:ascii="Times New Roman" w:eastAsia="Times New Roman" w:hAnsi="Times New Roman" w:cs="Times New Roman"/>
+          <w:color w:val="FF0000"/>
+          <w:sz w:val="24"/>
+          <w:szCs w:val="24"/>
+        </w:rPr>
+        <w:t>), 25; (PMID: 23778440), 26; (PMID: 25479817), 27; (PMID: 27025984).</w:t>
+      </w:r>
+    </w:p>
+    <w:p>
+      <w:pPr>
+        <w:jc w:val="both"/>
+        <w:rPr>
+          <w:rFonts w:ascii="Times New Roman" w:eastAsia="Times New Roman" w:hAnsi="Times New Roman" w:cs="Times New Roman"/>
+          <w:sz w:val="24"/>
+          <w:szCs w:val="24"/>
+        </w:rPr>
+      </w:pPr>
+      <w:r>
+        <w:rPr>
+          <w:rFonts w:ascii="Times New Roman" w:eastAsia="Times New Roman" w:hAnsi="Times New Roman" w:cs="Times New Roman"/>
+          <w:sz w:val="24"/>
+          <w:szCs w:val="24"/>
+        </w:rPr>
+        <w:t xml:space="preserve">In addition to this, we </w:t>
+      </w:r>
+      <w:r>
+        <w:rPr>
+          <w:rFonts w:ascii="Times New Roman" w:eastAsia="Times New Roman" w:hAnsi="Times New Roman" w:cs="Times New Roman"/>
+          <w:sz w:val="24"/>
+          <w:szCs w:val="24"/>
+        </w:rPr>
+        <w:t xml:space="preserve">conducted a pilot cluster randomised controlled trial (ClinicalTrials.gov NCT05417243) between April 2022 and February 2023 </w:t>
+      </w:r>
+      <w:ins w:id="6" w:author="Martin Gerdin Wärnberg" w:date="2024-12-27T07:56:00Z" w16du:dateUtc="2024-12-27T06:56:00Z">
+        <w:r>
+          <w:rPr>
+            <w:rFonts w:ascii="Times New Roman" w:eastAsia="Times New Roman" w:hAnsi="Times New Roman" w:cs="Times New Roman"/>
+            <w:sz w:val="24"/>
+            <w:szCs w:val="24"/>
+          </w:rPr>
+          <w:t xml:space="preserve">including </w:t>
+        </w:r>
+        <w:r>
+          <w:rPr>
+            <w:rFonts w:ascii="Times New Roman" w:eastAsia="Times New Roman" w:hAnsi="Times New Roman" w:cs="Times New Roman"/>
+            <w:sz w:val="24"/>
+            <w:szCs w:val="24"/>
+          </w:rPr>
+          <w:t xml:space="preserve">376 patients </w:t>
+        </w:r>
+        <w:r>
+          <w:rPr>
+            <w:rFonts w:ascii="Times New Roman" w:eastAsia="Times New Roman" w:hAnsi="Times New Roman" w:cs="Times New Roman"/>
+            <w:sz w:val="24"/>
+            <w:szCs w:val="24"/>
+          </w:rPr>
+          <w:t>from</w:t>
+        </w:r>
+        <w:r>
+          <w:rPr>
+            <w:rFonts w:ascii="Times New Roman" w:eastAsia="Times New Roman" w:hAnsi="Times New Roman" w:cs="Times New Roman"/>
+            <w:sz w:val="24"/>
+            <w:szCs w:val="24"/>
+          </w:rPr>
+          <w:t xml:space="preserve"> seven hospitals across India</w:t>
+        </w:r>
+        <w:r>
+          <w:rPr>
+            <w:rFonts w:ascii="Times New Roman" w:eastAsia="Times New Roman" w:hAnsi="Times New Roman" w:cs="Times New Roman"/>
+            <w:sz w:val="24"/>
+            <w:szCs w:val="24"/>
+          </w:rPr>
+          <w:t xml:space="preserve"> </w:t>
+        </w:r>
+      </w:ins>
+      <w:del w:id="7" w:author="Martin Gerdin Wärnberg" w:date="2024-12-27T07:55:00Z" w16du:dateUtc="2024-12-27T06:55:00Z">
+        <w:r>
+          <w:rPr>
+            <w:rFonts w:ascii="Times New Roman" w:eastAsia="Times New Roman" w:hAnsi="Times New Roman" w:cs="Times New Roman"/>
+            <w:sz w:val="24"/>
+            <w:szCs w:val="24"/>
+          </w:rPr>
+          <w:delText xml:space="preserve">as part of our network grant </w:delText>
+        </w:r>
+      </w:del>
+      <w:r>
+        <w:rPr>
+          <w:rFonts w:ascii="Times New Roman" w:eastAsia="Times New Roman" w:hAnsi="Times New Roman" w:cs="Times New Roman"/>
+          <w:sz w:val="24"/>
+          <w:szCs w:val="24"/>
+        </w:rPr>
+        <w:t xml:space="preserve">to assess the feasibility of a </w:t>
+      </w:r>
+      <w:r>
+        <w:rPr>
+          <w:rFonts w:ascii="Times New Roman" w:eastAsia="Times New Roman" w:hAnsi="Times New Roman" w:cs="Times New Roman"/>
+          <w:sz w:val="24"/>
+          <w:szCs w:val="24"/>
+        </w:rPr>
+        <w:t>full-scale</w:t>
+      </w:r>
+      <w:r>
+        <w:rPr>
+          <w:rFonts w:ascii="Times New Roman" w:eastAsia="Times New Roman" w:hAnsi="Times New Roman" w:cs="Times New Roman"/>
+          <w:sz w:val="24"/>
+          <w:szCs w:val="24"/>
+        </w:rPr>
+        <w:t xml:space="preserve"> trial</w:t>
+      </w:r>
+      <w:r>
+        <w:rPr>
+          <w:rFonts w:ascii="Times New Roman" w:eastAsia="Times New Roman" w:hAnsi="Times New Roman" w:cs="Times New Roman"/>
+          <w:sz w:val="24"/>
+          <w:szCs w:val="24"/>
+        </w:rPr>
+        <w:t xml:space="preserve"> </w:t>
+      </w:r>
+      <w:r>
+        <w:rPr>
+          <w:rFonts w:ascii="Times New Roman" w:eastAsia="Times New Roman" w:hAnsi="Times New Roman" w:cs="Times New Roman"/>
+          <w:color w:val="FF0000"/>
+          <w:sz w:val="24"/>
+          <w:szCs w:val="24"/>
+        </w:rPr>
+        <w:t>(</w:t>
+      </w:r>
+      <w:commentRangeStart w:id="8"/>
+      <w:r>
+        <w:rPr>
+          <w:rFonts w:ascii="Times New Roman" w:eastAsia="Times New Roman" w:hAnsi="Times New Roman" w:cs="Times New Roman"/>
+          <w:color w:val="FF0000"/>
+          <w:sz w:val="24"/>
+          <w:szCs w:val="24"/>
+        </w:rPr>
+        <w:t>PMID: 35437251</w:t>
+      </w:r>
+      <w:commentRangeEnd w:id="8"/>
+      <w:r>
+        <w:rPr>
+          <w:rStyle w:val="CommentReference"/>
+        </w:rPr>
+        <w:commentReference w:id="8"/>
+      </w:r>
+      <w:r>
+        <w:rPr>
+          <w:rFonts w:ascii="Times New Roman" w:eastAsia="Times New Roman" w:hAnsi="Times New Roman" w:cs="Times New Roman"/>
+          <w:color w:val="FF0000"/>
+          <w:sz w:val="24"/>
+          <w:szCs w:val="24"/>
+        </w:rPr>
+        <w:t>)</w:t>
+      </w:r>
+      <w:r>
+        <w:rPr>
+          <w:rFonts w:ascii="Times New Roman" w:eastAsia="Times New Roman" w:hAnsi="Times New Roman" w:cs="Times New Roman"/>
+          <w:color w:val="FF0000"/>
+          <w:sz w:val="24"/>
+          <w:szCs w:val="24"/>
+        </w:rPr>
         <w:t xml:space="preserve">. </w:t>
       </w:r>
-      <w:r>
-        <w:rPr>
-          <w:rFonts w:ascii="Times New Roman" w:eastAsia="Times New Roman" w:hAnsi="Times New Roman" w:cs="Times New Roman"/>
-          <w:sz w:val="24"/>
-          <w:szCs w:val="24"/>
-        </w:rPr>
-        <w:t>Most preventable trauma deaths are caused by clinical judgement errors during initial resuscitation or early care including airway management and haemorrhage control, even though the deaths occur later during the hospital stay</w:t>
+      <w:del w:id="9" w:author="Martin Gerdin Wärnberg" w:date="2024-12-27T08:03:00Z" w16du:dateUtc="2024-12-27T07:03:00Z">
+        <w:r>
+          <w:rPr>
+            <w:rFonts w:ascii="Times New Roman" w:eastAsia="Times New Roman" w:hAnsi="Times New Roman" w:cs="Times New Roman"/>
+            <w:sz w:val="24"/>
+            <w:szCs w:val="24"/>
+          </w:rPr>
+          <w:delText xml:space="preserve">Our pilot study enrolled </w:delText>
+        </w:r>
+      </w:del>
+      <w:del w:id="10" w:author="Martin Gerdin Wärnberg" w:date="2024-12-27T07:56:00Z" w16du:dateUtc="2024-12-27T06:56:00Z">
+        <w:r>
+          <w:rPr>
+            <w:rFonts w:ascii="Times New Roman" w:eastAsia="Times New Roman" w:hAnsi="Times New Roman" w:cs="Times New Roman"/>
+            <w:sz w:val="24"/>
+            <w:szCs w:val="24"/>
+          </w:rPr>
+          <w:delText xml:space="preserve">376 patients </w:delText>
+        </w:r>
+        <w:r>
+          <w:rPr>
+            <w:rFonts w:ascii="Times New Roman" w:eastAsia="Times New Roman" w:hAnsi="Times New Roman" w:cs="Times New Roman"/>
+            <w:sz w:val="24"/>
+            <w:szCs w:val="24"/>
+          </w:rPr>
+          <w:delText>across</w:delText>
+        </w:r>
+        <w:r>
+          <w:rPr>
+            <w:rFonts w:ascii="Times New Roman" w:eastAsia="Times New Roman" w:hAnsi="Times New Roman" w:cs="Times New Roman"/>
+            <w:sz w:val="24"/>
+            <w:szCs w:val="24"/>
+          </w:rPr>
+          <w:delText xml:space="preserve"> seven hospitals across India </w:delText>
+        </w:r>
+      </w:del>
+      <w:del w:id="11" w:author="Martin Gerdin Wärnberg" w:date="2024-12-27T08:03:00Z" w16du:dateUtc="2024-12-27T07:03:00Z">
+        <w:r>
+          <w:rPr>
+            <w:rFonts w:ascii="Times New Roman" w:eastAsia="Times New Roman" w:hAnsi="Times New Roman" w:cs="Times New Roman"/>
+            <w:sz w:val="24"/>
+            <w:szCs w:val="24"/>
+          </w:rPr>
+          <w:delText>(unpublished data)</w:delText>
+        </w:r>
+        <w:r>
+          <w:rPr>
+            <w:rFonts w:ascii="Times New Roman" w:eastAsia="Times New Roman" w:hAnsi="Times New Roman" w:cs="Times New Roman"/>
+            <w:sz w:val="24"/>
+            <w:szCs w:val="24"/>
+          </w:rPr>
+          <w:delText xml:space="preserve">. </w:delText>
+        </w:r>
+      </w:del>
+      <w:r>
+        <w:rPr>
+          <w:rFonts w:ascii="Times New Roman" w:eastAsia="Times New Roman" w:hAnsi="Times New Roman" w:cs="Times New Roman"/>
+          <w:sz w:val="24"/>
+          <w:szCs w:val="24"/>
+        </w:rPr>
+        <w:t xml:space="preserve">The results </w:t>
+      </w:r>
+      <w:r>
+        <w:rPr>
+          <w:rFonts w:ascii="Times New Roman" w:eastAsia="Times New Roman" w:hAnsi="Times New Roman" w:cs="Times New Roman"/>
+          <w:sz w:val="24"/>
+          <w:szCs w:val="24"/>
+        </w:rPr>
+        <w:t>show</w:t>
+      </w:r>
+      <w:r>
+        <w:rPr>
+          <w:rFonts w:ascii="Times New Roman" w:eastAsia="Times New Roman" w:hAnsi="Times New Roman" w:cs="Times New Roman"/>
+          <w:sz w:val="24"/>
+          <w:szCs w:val="24"/>
+        </w:rPr>
+        <w:t xml:space="preserve">ed </w:t>
+      </w:r>
+      <w:del w:id="12" w:author="Martin Gerdin Wärnberg" w:date="2024-12-27T08:03:00Z" w16du:dateUtc="2024-12-27T07:03:00Z">
+        <w:r>
+          <w:rPr>
+            <w:rFonts w:ascii="Times New Roman" w:eastAsia="Times New Roman" w:hAnsi="Times New Roman" w:cs="Times New Roman"/>
+            <w:sz w:val="24"/>
+            <w:szCs w:val="24"/>
+          </w:rPr>
+          <w:delText>t</w:delText>
+        </w:r>
+        <w:r>
+          <w:rPr>
+            <w:rFonts w:ascii="Times New Roman" w:eastAsia="Times New Roman" w:hAnsi="Times New Roman" w:cs="Times New Roman"/>
+            <w:sz w:val="24"/>
+            <w:szCs w:val="24"/>
+          </w:rPr>
+          <w:delText>he</w:delText>
+        </w:r>
+        <w:r>
+          <w:rPr>
+            <w:rFonts w:ascii="Times New Roman" w:eastAsia="Times New Roman" w:hAnsi="Times New Roman" w:cs="Times New Roman"/>
+            <w:sz w:val="24"/>
+            <w:szCs w:val="24"/>
+          </w:rPr>
+          <w:delText xml:space="preserve"> </w:delText>
+        </w:r>
+      </w:del>
+      <w:ins w:id="13" w:author="Martin Gerdin Wärnberg" w:date="2024-12-27T08:03:00Z" w16du:dateUtc="2024-12-27T07:03:00Z">
+        <w:r>
+          <w:rPr>
+            <w:rFonts w:ascii="Times New Roman" w:eastAsia="Times New Roman" w:hAnsi="Times New Roman" w:cs="Times New Roman"/>
+            <w:sz w:val="24"/>
+            <w:szCs w:val="24"/>
+          </w:rPr>
+          <w:t>that it should be</w:t>
+        </w:r>
+        <w:r>
+          <w:rPr>
+            <w:rFonts w:ascii="Times New Roman" w:eastAsia="Times New Roman" w:hAnsi="Times New Roman" w:cs="Times New Roman"/>
+            <w:sz w:val="24"/>
+            <w:szCs w:val="24"/>
+          </w:rPr>
+          <w:t xml:space="preserve"> </w:t>
+        </w:r>
+      </w:ins>
+      <w:r>
+        <w:rPr>
+          <w:rFonts w:ascii="Times New Roman" w:eastAsia="Times New Roman" w:hAnsi="Times New Roman" w:cs="Times New Roman"/>
+          <w:sz w:val="24"/>
+          <w:szCs w:val="24"/>
+        </w:rPr>
+        <w:t>feasib</w:t>
+      </w:r>
+      <w:r>
+        <w:rPr>
+          <w:rFonts w:ascii="Times New Roman" w:eastAsia="Times New Roman" w:hAnsi="Times New Roman" w:cs="Times New Roman"/>
+          <w:sz w:val="24"/>
+          <w:szCs w:val="24"/>
+        </w:rPr>
+        <w:t xml:space="preserve">ility </w:t>
+      </w:r>
+      <w:r>
+        <w:rPr>
+          <w:rFonts w:ascii="Times New Roman" w:eastAsia="Times New Roman" w:hAnsi="Times New Roman" w:cs="Times New Roman"/>
+          <w:sz w:val="24"/>
+          <w:szCs w:val="24"/>
+        </w:rPr>
+        <w:t xml:space="preserve">to conduct </w:t>
+      </w:r>
+      <w:del w:id="14" w:author="Martin Gerdin Wärnberg" w:date="2024-12-27T08:03:00Z" w16du:dateUtc="2024-12-27T07:03:00Z">
+        <w:r>
+          <w:rPr>
+            <w:rFonts w:ascii="Times New Roman" w:eastAsia="Times New Roman" w:hAnsi="Times New Roman" w:cs="Times New Roman"/>
+            <w:sz w:val="24"/>
+            <w:szCs w:val="24"/>
+          </w:rPr>
+          <w:delText>the proposed</w:delText>
+        </w:r>
+      </w:del>
+      <w:ins w:id="15" w:author="Martin Gerdin Wärnberg" w:date="2024-12-27T08:03:00Z" w16du:dateUtc="2024-12-27T07:03:00Z">
+        <w:r>
+          <w:rPr>
+            <w:rFonts w:ascii="Times New Roman" w:eastAsia="Times New Roman" w:hAnsi="Times New Roman" w:cs="Times New Roman"/>
+            <w:sz w:val="24"/>
+            <w:szCs w:val="24"/>
+          </w:rPr>
+          <w:t>a full scale</w:t>
+        </w:r>
+      </w:ins>
+      <w:r>
+        <w:rPr>
+          <w:rFonts w:ascii="Times New Roman" w:eastAsia="Times New Roman" w:hAnsi="Times New Roman" w:cs="Times New Roman"/>
+          <w:sz w:val="24"/>
+          <w:szCs w:val="24"/>
+        </w:rPr>
+        <w:t xml:space="preserve"> trial with a high percentage of patients consenting to out of hospital follow up (78%), low loss to follow-up rate (1%), and low missingness in key variables (mean 0.8%).</w:t>
+      </w:r>
+      <w:r>
+        <w:rPr>
+          <w:rFonts w:ascii="Times New Roman" w:eastAsia="Times New Roman" w:hAnsi="Times New Roman" w:cs="Times New Roman"/>
+          <w:sz w:val="24"/>
+          <w:szCs w:val="24"/>
+        </w:rPr>
+        <w:t xml:space="preserve"> </w:t>
+      </w:r>
+      <w:r>
+        <w:rPr>
+          <w:rFonts w:ascii="Times New Roman" w:eastAsia="Times New Roman" w:hAnsi="Times New Roman" w:cs="Times New Roman"/>
+          <w:sz w:val="24"/>
+          <w:szCs w:val="24"/>
+        </w:rPr>
+        <w:t xml:space="preserve">To involve patients and the public in the planning of this trial we </w:t>
+      </w:r>
+      <w:ins w:id="16" w:author="Martin Gerdin Wärnberg" w:date="2024-12-27T08:04:00Z" w16du:dateUtc="2024-12-27T07:04:00Z">
+        <w:r>
+          <w:rPr>
+            <w:rFonts w:ascii="Times New Roman" w:eastAsia="Times New Roman" w:hAnsi="Times New Roman" w:cs="Times New Roman"/>
+            <w:sz w:val="24"/>
+            <w:szCs w:val="24"/>
+          </w:rPr>
+          <w:t xml:space="preserve">also </w:t>
+        </w:r>
+      </w:ins>
+      <w:r>
+        <w:rPr>
+          <w:rFonts w:ascii="Times New Roman" w:eastAsia="Times New Roman" w:hAnsi="Times New Roman" w:cs="Times New Roman"/>
+          <w:sz w:val="24"/>
+          <w:szCs w:val="24"/>
+        </w:rPr>
+        <w:t xml:space="preserve">conducted 19 semi- structured interviews with trauma patients, caregivers, and community representatives </w:t>
       </w:r>
       <w:r>
         <w:rPr>
@@ -3186,8 +4414,10 @@
           <w:sz w:val="24"/>
           <w:szCs w:val="24"/>
         </w:rPr>
-        <w:t xml:space="preserve"> (PMID: 28209192</w:t>
-      </w:r>
+        <w:t>(</w:t>
+      </w:r>
+      <w:commentRangeStart w:id="17"/>
+      <w:commentRangeStart w:id="18"/>
       <w:r>
         <w:rPr>
           <w:rFonts w:ascii="Times New Roman" w:eastAsia="Times New Roman" w:hAnsi="Times New Roman" w:cs="Times New Roman"/>
@@ -3195,885 +4425,54 @@
           <w:sz w:val="24"/>
           <w:szCs w:val="24"/>
         </w:rPr>
-        <w:t>; P</w:t>
-      </w:r>
-      <w:r>
-        <w:rPr>
-          <w:rFonts w:ascii="Times New Roman" w:eastAsia="Times New Roman" w:hAnsi="Times New Roman" w:cs="Times New Roman"/>
-          <w:color w:val="FF0000"/>
-          <w:sz w:val="24"/>
-          <w:szCs w:val="24"/>
-        </w:rPr>
-        <w:t>MID: 29797712</w:t>
-      </w:r>
-      <w:r>
-        <w:rPr>
-          <w:rFonts w:ascii="Times New Roman" w:eastAsia="Times New Roman" w:hAnsi="Times New Roman" w:cs="Times New Roman"/>
-          <w:color w:val="FF0000"/>
-          <w:sz w:val="24"/>
-          <w:szCs w:val="24"/>
-        </w:rPr>
-        <w:t>)</w:t>
-      </w:r>
-    </w:p>
-    <w:p>
-      <w:pPr>
-        <w:jc w:val="both"/>
-        <w:rPr>
-          <w:rFonts w:ascii="Times New Roman" w:eastAsia="Times New Roman" w:hAnsi="Times New Roman" w:cs="Times New Roman"/>
-          <w:color w:val="FF0000"/>
-          <w:sz w:val="24"/>
-          <w:szCs w:val="24"/>
-        </w:rPr>
-      </w:pPr>
-      <w:r>
-        <w:rPr>
-          <w:rFonts w:ascii="Times New Roman" w:eastAsia="Times New Roman" w:hAnsi="Times New Roman" w:cs="Times New Roman"/>
-          <w:sz w:val="24"/>
-          <w:szCs w:val="24"/>
-        </w:rPr>
-        <w:t>Several trauma life support training programmes have been developed to improve the early management of patients in the hospital by providing a structured framework for assessment and treatment</w:t>
-      </w:r>
-      <w:r>
-        <w:rPr>
-          <w:rFonts w:ascii="Times New Roman" w:eastAsia="Times New Roman" w:hAnsi="Times New Roman" w:cs="Times New Roman"/>
-          <w:sz w:val="24"/>
-          <w:szCs w:val="24"/>
-        </w:rPr>
-        <w:t xml:space="preserve"> </w:t>
-      </w:r>
-      <w:r>
-        <w:rPr>
-          <w:rFonts w:ascii="Times New Roman" w:eastAsia="Times New Roman" w:hAnsi="Times New Roman" w:cs="Times New Roman"/>
-          <w:color w:val="FF0000"/>
-          <w:sz w:val="24"/>
-          <w:szCs w:val="24"/>
-        </w:rPr>
-        <w:t>(</w:t>
-      </w:r>
-      <w:r>
-        <w:rPr>
-          <w:rFonts w:ascii="Times New Roman" w:eastAsia="Times New Roman" w:hAnsi="Times New Roman" w:cs="Times New Roman"/>
-          <w:color w:val="FF0000"/>
-          <w:sz w:val="24"/>
-          <w:szCs w:val="24"/>
-        </w:rPr>
-        <w:t>PMID: 24136720</w:t>
-      </w:r>
-      <w:r>
-        <w:rPr>
-          <w:rFonts w:ascii="Times New Roman" w:eastAsia="Times New Roman" w:hAnsi="Times New Roman" w:cs="Times New Roman"/>
-          <w:color w:val="FF0000"/>
-          <w:sz w:val="24"/>
-          <w:szCs w:val="24"/>
-        </w:rPr>
-        <w:t xml:space="preserve">; </w:t>
-      </w:r>
-      <w:r>
-        <w:rPr>
-          <w:rFonts w:ascii="Times New Roman" w:eastAsia="Times New Roman" w:hAnsi="Times New Roman" w:cs="Times New Roman"/>
-          <w:color w:val="FF0000"/>
-          <w:sz w:val="24"/>
-          <w:szCs w:val="24"/>
-        </w:rPr>
-        <w:t>PMID: 25146524</w:t>
-      </w:r>
-      <w:r>
-        <w:rPr>
-          <w:rFonts w:ascii="Times New Roman" w:eastAsia="Times New Roman" w:hAnsi="Times New Roman" w:cs="Times New Roman"/>
-          <w:color w:val="FF0000"/>
-          <w:sz w:val="24"/>
-          <w:szCs w:val="24"/>
-        </w:rPr>
-        <w:t xml:space="preserve">; </w:t>
-      </w:r>
-      <w:r>
-        <w:rPr>
-          <w:rFonts w:ascii="Times New Roman" w:eastAsia="Times New Roman" w:hAnsi="Times New Roman" w:cs="Times New Roman"/>
-          <w:color w:val="FF0000"/>
-          <w:sz w:val="24"/>
-          <w:szCs w:val="24"/>
-        </w:rPr>
-        <w:t>PMID: 31679834</w:t>
-      </w:r>
-      <w:r>
-        <w:rPr>
-          <w:rFonts w:ascii="Times New Roman" w:eastAsia="Times New Roman" w:hAnsi="Times New Roman" w:cs="Times New Roman"/>
-          <w:color w:val="FF0000"/>
-          <w:sz w:val="24"/>
-          <w:szCs w:val="24"/>
-        </w:rPr>
-        <w:t xml:space="preserve">; </w:t>
-      </w:r>
-      <w:r>
-        <w:rPr>
-          <w:rFonts w:ascii="Times New Roman" w:eastAsia="Times New Roman" w:hAnsi="Times New Roman" w:cs="Times New Roman"/>
-          <w:color w:val="FF0000"/>
-          <w:sz w:val="24"/>
-          <w:szCs w:val="24"/>
-        </w:rPr>
-        <w:t>PMID: 33835217</w:t>
-      </w:r>
-      <w:r>
-        <w:rPr>
-          <w:rFonts w:ascii="Times New Roman" w:eastAsia="Times New Roman" w:hAnsi="Times New Roman" w:cs="Times New Roman"/>
-          <w:color w:val="FF0000"/>
-          <w:sz w:val="24"/>
-          <w:szCs w:val="24"/>
-        </w:rPr>
-        <w:t xml:space="preserve">; </w:t>
-      </w:r>
-      <w:r>
-        <w:rPr>
-          <w:rFonts w:ascii="Times New Roman" w:eastAsia="Times New Roman" w:hAnsi="Times New Roman" w:cs="Times New Roman"/>
-          <w:color w:val="FF0000"/>
-          <w:sz w:val="24"/>
-          <w:szCs w:val="24"/>
-        </w:rPr>
-        <w:t>PMID: 38531721)</w:t>
-      </w:r>
-      <w:r>
-        <w:rPr>
-          <w:rFonts w:ascii="Times New Roman" w:eastAsia="Times New Roman" w:hAnsi="Times New Roman" w:cs="Times New Roman"/>
-          <w:sz w:val="24"/>
-          <w:szCs w:val="24"/>
-        </w:rPr>
-        <w:t>. The proprietary Advanced Trauma Life Support® (ATLS®) is the most established trauma life support training programme and more than one million physicians in over 80 countries have been trained in the programme since the first course in 1978</w:t>
-      </w:r>
-      <w:r>
-        <w:rPr>
-          <w:rFonts w:ascii="Times New Roman" w:eastAsia="Times New Roman" w:hAnsi="Times New Roman" w:cs="Times New Roman"/>
-          <w:sz w:val="24"/>
-          <w:szCs w:val="24"/>
-        </w:rPr>
-        <w:t xml:space="preserve"> </w:t>
-      </w:r>
-      <w:r>
-        <w:rPr>
-          <w:rFonts w:ascii="Times New Roman" w:eastAsia="Times New Roman" w:hAnsi="Times New Roman" w:cs="Times New Roman"/>
-          <w:color w:val="FF0000"/>
-          <w:sz w:val="24"/>
-          <w:szCs w:val="24"/>
-        </w:rPr>
-        <w:t>(</w:t>
-      </w:r>
-      <w:r>
-        <w:rPr>
-          <w:rFonts w:ascii="Times New Roman" w:eastAsia="Times New Roman" w:hAnsi="Times New Roman" w:cs="Times New Roman"/>
-          <w:color w:val="FF0000"/>
-          <w:sz w:val="24"/>
-          <w:szCs w:val="24"/>
-        </w:rPr>
-        <w:t>Committee on Trauma. Advanced trauma life support® student course manual. (American College of Surgeons, 2018)</w:t>
-      </w:r>
-      <w:r>
-        <w:rPr>
-          <w:rFonts w:ascii="Times New Roman" w:eastAsia="Times New Roman" w:hAnsi="Times New Roman" w:cs="Times New Roman"/>
-          <w:sz w:val="24"/>
-          <w:szCs w:val="24"/>
-        </w:rPr>
-        <w:t>. In the US and many other countries training in ATLS® is virtually mandatory for trauma care physicians</w:t>
-      </w:r>
-      <w:r>
-        <w:rPr>
-          <w:rFonts w:ascii="Times New Roman" w:eastAsia="Times New Roman" w:hAnsi="Times New Roman" w:cs="Times New Roman"/>
-          <w:sz w:val="24"/>
-          <w:szCs w:val="24"/>
-        </w:rPr>
-        <w:t xml:space="preserve"> </w:t>
-      </w:r>
-      <w:r>
-        <w:rPr>
-          <w:rFonts w:ascii="Times New Roman" w:eastAsia="Times New Roman" w:hAnsi="Times New Roman" w:cs="Times New Roman"/>
-          <w:color w:val="FF0000"/>
-          <w:sz w:val="24"/>
-          <w:szCs w:val="24"/>
-        </w:rPr>
-        <w:t>(American College of Surgeons. Resources for optimal care of the injured patient. (American College of Surgeons, 2022).</w:t>
-      </w:r>
-      <w:r>
-        <w:rPr>
-          <w:rFonts w:ascii="Times New Roman" w:eastAsia="Times New Roman" w:hAnsi="Times New Roman" w:cs="Times New Roman"/>
-          <w:color w:val="FF0000"/>
-          <w:sz w:val="24"/>
-          <w:szCs w:val="24"/>
-        </w:rPr>
-        <w:t xml:space="preserve"> </w:t>
-      </w:r>
-      <w:r>
-        <w:rPr>
-          <w:rFonts w:ascii="Times New Roman" w:eastAsia="Times New Roman" w:hAnsi="Times New Roman" w:cs="Times New Roman"/>
-          <w:sz w:val="24"/>
-          <w:szCs w:val="24"/>
-        </w:rPr>
-        <w:t xml:space="preserve">Uptake in low- and </w:t>
-      </w:r>
-      <w:r>
-        <w:rPr>
-          <w:rFonts w:ascii="Times New Roman" w:eastAsia="Times New Roman" w:hAnsi="Times New Roman" w:cs="Times New Roman"/>
-          <w:sz w:val="24"/>
-          <w:szCs w:val="24"/>
-        </w:rPr>
-        <w:t>middle-income</w:t>
-      </w:r>
-      <w:r>
-        <w:rPr>
-          <w:rFonts w:ascii="Times New Roman" w:eastAsia="Times New Roman" w:hAnsi="Times New Roman" w:cs="Times New Roman"/>
-          <w:sz w:val="24"/>
-          <w:szCs w:val="24"/>
-        </w:rPr>
-        <w:t xml:space="preserve"> countries (LMIC) has been slow, potentially due to high costs</w:t>
-      </w:r>
-      <w:r>
-        <w:rPr>
-          <w:rFonts w:ascii="Times New Roman" w:eastAsia="Times New Roman" w:hAnsi="Times New Roman" w:cs="Times New Roman"/>
-          <w:sz w:val="24"/>
-          <w:szCs w:val="24"/>
-        </w:rPr>
-        <w:t xml:space="preserve"> </w:t>
-      </w:r>
-      <w:r>
-        <w:rPr>
-          <w:rFonts w:ascii="Times New Roman" w:eastAsia="Times New Roman" w:hAnsi="Times New Roman" w:cs="Times New Roman"/>
-          <w:color w:val="FF0000"/>
-          <w:sz w:val="24"/>
-          <w:szCs w:val="24"/>
-        </w:rPr>
-        <w:t>(PMID: 31679834)</w:t>
-      </w:r>
-      <w:r>
-        <w:rPr>
-          <w:rFonts w:ascii="Times New Roman" w:eastAsia="Times New Roman" w:hAnsi="Times New Roman" w:cs="Times New Roman"/>
-          <w:color w:val="FF0000"/>
-          <w:sz w:val="24"/>
-          <w:szCs w:val="24"/>
-        </w:rPr>
-        <w:t>.</w:t>
-      </w:r>
-    </w:p>
-    <w:p>
-      <w:pPr>
-        <w:jc w:val="both"/>
-        <w:rPr>
-          <w:rFonts w:ascii="Times New Roman" w:eastAsia="Times New Roman" w:hAnsi="Times New Roman" w:cs="Times New Roman"/>
-          <w:sz w:val="24"/>
-          <w:szCs w:val="24"/>
-        </w:rPr>
-      </w:pPr>
-      <w:r>
-        <w:rPr>
-          <w:rFonts w:ascii="Times New Roman" w:eastAsia="Times New Roman" w:hAnsi="Times New Roman" w:cs="Times New Roman"/>
-          <w:sz w:val="24"/>
-          <w:szCs w:val="24"/>
-        </w:rPr>
-        <w:t>There are three randomised studies showing that ATLS® improves knowledge and clinical skills</w:t>
-      </w:r>
-      <w:r>
-        <w:rPr>
-          <w:rFonts w:ascii="Times New Roman" w:eastAsia="Times New Roman" w:hAnsi="Times New Roman" w:cs="Times New Roman"/>
-          <w:sz w:val="24"/>
-          <w:szCs w:val="24"/>
-        </w:rPr>
-        <w:t xml:space="preserve"> </w:t>
-      </w:r>
-      <w:r>
-        <w:rPr>
-          <w:rFonts w:ascii="Times New Roman" w:eastAsia="Times New Roman" w:hAnsi="Times New Roman" w:cs="Times New Roman"/>
-          <w:color w:val="FF0000"/>
-          <w:sz w:val="24"/>
-          <w:szCs w:val="24"/>
-        </w:rPr>
-        <w:t>(PMID: 7760393</w:t>
-      </w:r>
-      <w:r>
-        <w:rPr>
-          <w:rFonts w:ascii="Times New Roman" w:eastAsia="Times New Roman" w:hAnsi="Times New Roman" w:cs="Times New Roman"/>
-          <w:color w:val="FF0000"/>
-          <w:sz w:val="24"/>
-          <w:szCs w:val="24"/>
-        </w:rPr>
-        <w:t xml:space="preserve">; </w:t>
-      </w:r>
-      <w:r>
-        <w:rPr>
-          <w:rFonts w:ascii="Times New Roman" w:eastAsia="Times New Roman" w:hAnsi="Times New Roman" w:cs="Times New Roman"/>
-          <w:color w:val="FF0000"/>
-          <w:sz w:val="24"/>
-          <w:szCs w:val="24"/>
-        </w:rPr>
-        <w:t>PMID: 8798375</w:t>
-      </w:r>
-      <w:r>
-        <w:rPr>
-          <w:rFonts w:ascii="Times New Roman" w:eastAsia="Times New Roman" w:hAnsi="Times New Roman" w:cs="Times New Roman"/>
-          <w:color w:val="FF0000"/>
-          <w:sz w:val="24"/>
-          <w:szCs w:val="24"/>
-        </w:rPr>
-        <w:t xml:space="preserve">; </w:t>
-      </w:r>
-      <w:r>
-        <w:rPr>
-          <w:rFonts w:ascii="Times New Roman" w:eastAsia="Times New Roman" w:hAnsi="Times New Roman" w:cs="Times New Roman"/>
-          <w:color w:val="FF0000"/>
-          <w:sz w:val="24"/>
-          <w:szCs w:val="24"/>
-        </w:rPr>
-        <w:t>P</w:t>
-      </w:r>
-      <w:r>
-        <w:rPr>
-          <w:rFonts w:ascii="Times New Roman" w:eastAsia="Times New Roman" w:hAnsi="Times New Roman" w:cs="Times New Roman"/>
-          <w:color w:val="FF0000"/>
-          <w:sz w:val="24"/>
-          <w:szCs w:val="24"/>
-        </w:rPr>
-        <w:t>MID: 9932687</w:t>
-      </w:r>
-      <w:r>
-        <w:rPr>
-          <w:rFonts w:ascii="Times New Roman" w:eastAsia="Times New Roman" w:hAnsi="Times New Roman" w:cs="Times New Roman"/>
-          <w:color w:val="FF0000"/>
-          <w:sz w:val="24"/>
-          <w:szCs w:val="24"/>
-        </w:rPr>
-        <w:t>)</w:t>
-      </w:r>
-      <w:r>
-        <w:rPr>
-          <w:rFonts w:ascii="Times New Roman" w:eastAsia="Times New Roman" w:hAnsi="Times New Roman" w:cs="Times New Roman"/>
-          <w:color w:val="FF0000"/>
-          <w:sz w:val="24"/>
-          <w:szCs w:val="24"/>
-        </w:rPr>
-        <w:t xml:space="preserve">, </w:t>
-      </w:r>
-      <w:r>
-        <w:rPr>
-          <w:rFonts w:ascii="Times New Roman" w:eastAsia="Times New Roman" w:hAnsi="Times New Roman" w:cs="Times New Roman"/>
-          <w:sz w:val="24"/>
-          <w:szCs w:val="24"/>
-        </w:rPr>
-        <w:t>but there are no randomised controlled trials or high-quality quasi- experimental trials indicating that ATLS® improves patient outcomes</w:t>
-      </w:r>
-      <w:r>
-        <w:rPr>
-          <w:rFonts w:ascii="Times New Roman" w:eastAsia="Times New Roman" w:hAnsi="Times New Roman" w:cs="Times New Roman"/>
-          <w:sz w:val="24"/>
-          <w:szCs w:val="24"/>
-        </w:rPr>
-        <w:t xml:space="preserve"> </w:t>
-      </w:r>
-      <w:r>
-        <w:rPr>
-          <w:rFonts w:ascii="Times New Roman" w:eastAsia="Times New Roman" w:hAnsi="Times New Roman" w:cs="Times New Roman"/>
-          <w:color w:val="FF0000"/>
-          <w:sz w:val="24"/>
-          <w:szCs w:val="24"/>
-        </w:rPr>
-        <w:t>(PMID: 24136720</w:t>
-      </w:r>
-      <w:r>
-        <w:rPr>
-          <w:rFonts w:ascii="Times New Roman" w:eastAsia="Times New Roman" w:hAnsi="Times New Roman" w:cs="Times New Roman"/>
-          <w:color w:val="FF0000"/>
-          <w:sz w:val="24"/>
-          <w:szCs w:val="24"/>
-        </w:rPr>
-        <w:t xml:space="preserve">; </w:t>
-      </w:r>
-      <w:r>
-        <w:rPr>
-          <w:rFonts w:ascii="Times New Roman" w:eastAsia="Times New Roman" w:hAnsi="Times New Roman" w:cs="Times New Roman"/>
-          <w:color w:val="FF0000"/>
-          <w:sz w:val="24"/>
-          <w:szCs w:val="24"/>
-        </w:rPr>
-        <w:t>PMID: 25146524</w:t>
-      </w:r>
-      <w:r>
-        <w:rPr>
-          <w:rFonts w:ascii="Times New Roman" w:eastAsia="Times New Roman" w:hAnsi="Times New Roman" w:cs="Times New Roman"/>
-          <w:color w:val="FF0000"/>
-          <w:sz w:val="24"/>
-          <w:szCs w:val="24"/>
-        </w:rPr>
-        <w:t xml:space="preserve">; </w:t>
-      </w:r>
-      <w:r>
-        <w:rPr>
-          <w:rFonts w:ascii="Times New Roman" w:eastAsia="Times New Roman" w:hAnsi="Times New Roman" w:cs="Times New Roman"/>
-          <w:color w:val="FF0000"/>
-          <w:sz w:val="24"/>
-          <w:szCs w:val="24"/>
-        </w:rPr>
-        <w:t>PMID: 33835217</w:t>
-      </w:r>
-      <w:r>
-        <w:rPr>
-          <w:rFonts w:ascii="Times New Roman" w:eastAsia="Times New Roman" w:hAnsi="Times New Roman" w:cs="Times New Roman"/>
-          <w:color w:val="FF0000"/>
-          <w:sz w:val="24"/>
-          <w:szCs w:val="24"/>
-        </w:rPr>
-        <w:t xml:space="preserve">; </w:t>
-      </w:r>
-      <w:r>
-        <w:rPr>
-          <w:rFonts w:ascii="Times New Roman" w:eastAsia="Times New Roman" w:hAnsi="Times New Roman" w:cs="Times New Roman"/>
-          <w:color w:val="FF0000"/>
-          <w:sz w:val="24"/>
-          <w:szCs w:val="24"/>
-        </w:rPr>
-        <w:t>PMID: 38531721</w:t>
-      </w:r>
-      <w:r>
-        <w:rPr>
-          <w:rFonts w:ascii="Times New Roman" w:eastAsia="Times New Roman" w:hAnsi="Times New Roman" w:cs="Times New Roman"/>
-          <w:color w:val="FF0000"/>
-          <w:sz w:val="24"/>
-          <w:szCs w:val="24"/>
-        </w:rPr>
-        <w:t xml:space="preserve">; </w:t>
-      </w:r>
-      <w:r>
-        <w:rPr>
-          <w:rFonts w:ascii="Times New Roman" w:eastAsia="Times New Roman" w:hAnsi="Times New Roman" w:cs="Times New Roman"/>
-          <w:color w:val="FF0000"/>
-          <w:sz w:val="24"/>
-          <w:szCs w:val="24"/>
-        </w:rPr>
-        <w:t>17</w:t>
-      </w:r>
-      <w:r>
-        <w:rPr>
-          <w:rFonts w:ascii="Times New Roman" w:eastAsia="Times New Roman" w:hAnsi="Times New Roman" w:cs="Times New Roman"/>
-          <w:color w:val="FF0000"/>
-          <w:sz w:val="24"/>
-          <w:szCs w:val="24"/>
-        </w:rPr>
-        <w:t>)</w:t>
-      </w:r>
-      <w:r>
-        <w:rPr>
-          <w:rFonts w:ascii="Times New Roman" w:eastAsia="Times New Roman" w:hAnsi="Times New Roman" w:cs="Times New Roman"/>
-          <w:color w:val="FF0000"/>
-          <w:sz w:val="24"/>
-          <w:szCs w:val="24"/>
-        </w:rPr>
-        <w:t>.</w:t>
-      </w:r>
-      <w:r>
-        <w:tab/>
-      </w:r>
-      <w:r>
-        <w:rPr>
-          <w:rFonts w:ascii="Times New Roman" w:eastAsia="Times New Roman" w:hAnsi="Times New Roman" w:cs="Times New Roman"/>
-          <w:color w:val="FF0000"/>
-          <w:sz w:val="24"/>
-          <w:szCs w:val="24"/>
-        </w:rPr>
-        <w:t>Putra, A. B. et al. Impact of Advanced Trauma Life Support Training for Im- proving Mortality Outcome: A Systematic Review and Meta-analysis. The New Ropanasury Journal of Surgery 8, (2023)</w:t>
-      </w:r>
-      <w:r>
-        <w:rPr>
-          <w:rFonts w:ascii="Times New Roman" w:eastAsia="Times New Roman" w:hAnsi="Times New Roman" w:cs="Times New Roman"/>
-          <w:color w:val="FF0000"/>
-          <w:sz w:val="24"/>
-          <w:szCs w:val="24"/>
-        </w:rPr>
-        <w:t>.</w:t>
-      </w:r>
-      <w:r>
-        <w:rPr>
-          <w:rFonts w:ascii="Times New Roman" w:eastAsia="Times New Roman" w:hAnsi="Times New Roman" w:cs="Times New Roman"/>
-          <w:sz w:val="24"/>
-          <w:szCs w:val="24"/>
-        </w:rPr>
-        <w:t xml:space="preserve"> We conducted an updated systematic review </w:t>
-      </w:r>
-      <w:commentRangeStart w:id="2"/>
-      <w:r>
-        <w:rPr>
-          <w:rFonts w:ascii="Times New Roman" w:eastAsia="Times New Roman" w:hAnsi="Times New Roman" w:cs="Times New Roman"/>
-          <w:sz w:val="24"/>
-          <w:szCs w:val="24"/>
-        </w:rPr>
-        <w:t>(unpublished</w:t>
-      </w:r>
-      <w:r>
-        <w:rPr>
-          <w:rFonts w:ascii="Times New Roman" w:eastAsia="Times New Roman" w:hAnsi="Times New Roman" w:cs="Times New Roman"/>
-          <w:sz w:val="24"/>
-          <w:szCs w:val="24"/>
-        </w:rPr>
-        <w:t>)</w:t>
-      </w:r>
-      <w:commentRangeEnd w:id="2"/>
-      <w:r>
-        <w:commentReference w:id="2"/>
-      </w:r>
-      <w:r>
-        <w:rPr>
-          <w:rFonts w:ascii="Times New Roman" w:eastAsia="Times New Roman" w:hAnsi="Times New Roman" w:cs="Times New Roman"/>
-          <w:sz w:val="24"/>
-          <w:szCs w:val="24"/>
-        </w:rPr>
-        <w:t xml:space="preserve"> and</w:t>
-      </w:r>
-      <w:r>
-        <w:rPr>
-          <w:rFonts w:ascii="Times New Roman" w:eastAsia="Times New Roman" w:hAnsi="Times New Roman" w:cs="Times New Roman"/>
-          <w:sz w:val="24"/>
-          <w:szCs w:val="24"/>
-        </w:rPr>
-        <w:t xml:space="preserve"> estimated a pooled risk ratio of 0.82 (95% CI 0.60; 1.11) from ten heterogeneous (I2 0.91) observational studies on the effect of ATLS on mortality (see Figure 1)</w:t>
-      </w:r>
-      <w:r>
-        <w:rPr>
-          <w:rFonts w:ascii="Times New Roman" w:eastAsia="Times New Roman" w:hAnsi="Times New Roman" w:cs="Times New Roman"/>
-          <w:sz w:val="24"/>
-          <w:szCs w:val="24"/>
-        </w:rPr>
-        <w:t xml:space="preserve"> </w:t>
-      </w:r>
-      <w:r>
-        <w:rPr>
-          <w:rFonts w:ascii="Times New Roman" w:eastAsia="Times New Roman" w:hAnsi="Times New Roman" w:cs="Times New Roman"/>
-          <w:color w:val="FF0000"/>
-          <w:sz w:val="24"/>
-          <w:szCs w:val="24"/>
-        </w:rPr>
-        <w:t>Reference18</w:t>
-      </w:r>
-      <w:r>
-        <w:rPr>
-          <w:rFonts w:ascii="Times New Roman" w:eastAsia="Times New Roman" w:hAnsi="Times New Roman" w:cs="Times New Roman"/>
-          <w:color w:val="FF0000"/>
-          <w:sz w:val="24"/>
-          <w:szCs w:val="24"/>
-        </w:rPr>
-        <w:t>–27.</w:t>
-      </w:r>
-      <w:r>
-        <w:rPr>
-          <w:rFonts w:ascii="Times New Roman" w:eastAsia="Times New Roman" w:hAnsi="Times New Roman" w:cs="Times New Roman"/>
-          <w:color w:val="FF0000"/>
-          <w:sz w:val="24"/>
-          <w:szCs w:val="24"/>
-        </w:rPr>
-        <w:t xml:space="preserve"> </w:t>
-      </w:r>
-      <w:r>
-        <w:rPr>
-          <w:rFonts w:ascii="Times New Roman" w:eastAsia="Times New Roman" w:hAnsi="Times New Roman" w:cs="Times New Roman"/>
-          <w:color w:val="FF0000"/>
-          <w:sz w:val="24"/>
-          <w:szCs w:val="24"/>
-        </w:rPr>
-        <w:t>(</w:t>
-      </w:r>
-      <w:r>
-        <w:rPr>
-          <w:rFonts w:ascii="Times New Roman" w:eastAsia="Times New Roman" w:hAnsi="Times New Roman" w:cs="Times New Roman"/>
-          <w:color w:val="FF0000"/>
-          <w:sz w:val="24"/>
-          <w:szCs w:val="24"/>
-        </w:rPr>
-        <w:t xml:space="preserve">18: PMID: 3369629), 19: </w:t>
-      </w:r>
-      <w:r>
-        <w:rPr>
-          <w:rFonts w:ascii="Times New Roman" w:eastAsia="Times New Roman" w:hAnsi="Times New Roman" w:cs="Times New Roman"/>
-          <w:color w:val="FF0000"/>
-          <w:sz w:val="24"/>
-          <w:szCs w:val="24"/>
-        </w:rPr>
-        <w:t>(</w:t>
-      </w:r>
-      <w:r>
-        <w:rPr>
-          <w:rFonts w:ascii="Times New Roman" w:eastAsia="Times New Roman" w:hAnsi="Times New Roman" w:cs="Times New Roman"/>
-          <w:color w:val="FF0000"/>
-          <w:sz w:val="24"/>
-          <w:szCs w:val="24"/>
-        </w:rPr>
-        <w:t>PMID: 152383</w:t>
-      </w:r>
-      <w:r>
-        <w:rPr>
-          <w:rFonts w:ascii="Times New Roman" w:eastAsia="Times New Roman" w:hAnsi="Times New Roman" w:cs="Times New Roman"/>
-          <w:color w:val="FF0000"/>
-          <w:sz w:val="24"/>
-          <w:szCs w:val="24"/>
-        </w:rPr>
-        <w:t>7</w:t>
-      </w:r>
-      <w:r>
-        <w:rPr>
-          <w:rFonts w:ascii="Times New Roman" w:eastAsia="Times New Roman" w:hAnsi="Times New Roman" w:cs="Times New Roman"/>
-          <w:color w:val="FF0000"/>
-          <w:sz w:val="24"/>
-          <w:szCs w:val="24"/>
-        </w:rPr>
-        <w:t>)</w:t>
-      </w:r>
-      <w:r>
-        <w:rPr>
-          <w:rFonts w:ascii="Times New Roman" w:eastAsia="Times New Roman" w:hAnsi="Times New Roman" w:cs="Times New Roman"/>
-          <w:color w:val="FF0000"/>
-          <w:sz w:val="24"/>
-          <w:szCs w:val="24"/>
-        </w:rPr>
-        <w:t xml:space="preserve">, 20; PMID: </w:t>
-      </w:r>
-      <w:r>
-        <w:rPr>
-          <w:rFonts w:ascii="Times New Roman" w:eastAsia="Times New Roman" w:hAnsi="Times New Roman" w:cs="Times New Roman"/>
-          <w:color w:val="FF0000"/>
-          <w:sz w:val="24"/>
-          <w:szCs w:val="24"/>
-        </w:rPr>
-        <w:t>(</w:t>
-      </w:r>
-      <w:r>
-        <w:rPr>
-          <w:rFonts w:ascii="Times New Roman" w:eastAsia="Times New Roman" w:hAnsi="Times New Roman" w:cs="Times New Roman"/>
-          <w:color w:val="FF0000"/>
-          <w:sz w:val="24"/>
-          <w:szCs w:val="24"/>
-        </w:rPr>
-        <w:t>8315686</w:t>
-      </w:r>
-      <w:r>
-        <w:rPr>
-          <w:rFonts w:ascii="Times New Roman" w:eastAsia="Times New Roman" w:hAnsi="Times New Roman" w:cs="Times New Roman"/>
-          <w:color w:val="FF0000"/>
-          <w:sz w:val="24"/>
-          <w:szCs w:val="24"/>
-        </w:rPr>
-        <w:t>), 21: (PMID: 11490360), 22; (PMID: 15666253), 23; (PMID: 21126391), 24; (PMID: 21122975</w:t>
-      </w:r>
-      <w:r>
-        <w:rPr>
-          <w:rFonts w:ascii="Times New Roman" w:eastAsia="Times New Roman" w:hAnsi="Times New Roman" w:cs="Times New Roman"/>
-          <w:color w:val="FF0000"/>
-          <w:sz w:val="24"/>
-          <w:szCs w:val="24"/>
-        </w:rPr>
-        <w:t>), 25; (PMID: 23778440), 26; (PMID: 25479817), 27; (PMID: 27025984).</w:t>
-      </w:r>
-    </w:p>
-    <w:p>
-      <w:pPr>
-        <w:jc w:val="both"/>
-        <w:rPr>
-          <w:rFonts w:ascii="Times New Roman" w:eastAsia="Times New Roman" w:hAnsi="Times New Roman" w:cs="Times New Roman"/>
-          <w:sz w:val="24"/>
-          <w:szCs w:val="24"/>
-        </w:rPr>
-      </w:pPr>
-      <w:r>
-        <w:rPr>
-          <w:rFonts w:ascii="Times New Roman" w:eastAsia="Times New Roman" w:hAnsi="Times New Roman" w:cs="Times New Roman"/>
-          <w:sz w:val="24"/>
-          <w:szCs w:val="24"/>
-        </w:rPr>
-        <w:t xml:space="preserve">In addition to this, we </w:t>
-      </w:r>
-      <w:r>
-        <w:rPr>
-          <w:rFonts w:ascii="Times New Roman" w:eastAsia="Times New Roman" w:hAnsi="Times New Roman" w:cs="Times New Roman"/>
-          <w:sz w:val="24"/>
-          <w:szCs w:val="24"/>
-        </w:rPr>
-        <w:t xml:space="preserve">conducted a pilot cluster randomised controlled trial (ClinicalTrials.gov NCT05417243) between April 2022 and February 2023 as part of our network grant to assess the feasibility of a </w:t>
-      </w:r>
-      <w:r>
-        <w:rPr>
-          <w:rFonts w:ascii="Times New Roman" w:eastAsia="Times New Roman" w:hAnsi="Times New Roman" w:cs="Times New Roman"/>
-          <w:sz w:val="24"/>
-          <w:szCs w:val="24"/>
-        </w:rPr>
-        <w:t>full-scale</w:t>
-      </w:r>
-      <w:r>
-        <w:rPr>
-          <w:rFonts w:ascii="Times New Roman" w:eastAsia="Times New Roman" w:hAnsi="Times New Roman" w:cs="Times New Roman"/>
-          <w:sz w:val="24"/>
-          <w:szCs w:val="24"/>
-        </w:rPr>
-        <w:t xml:space="preserve"> trial</w:t>
-      </w:r>
-      <w:r>
-        <w:rPr>
-          <w:rFonts w:ascii="Times New Roman" w:eastAsia="Times New Roman" w:hAnsi="Times New Roman" w:cs="Times New Roman"/>
-          <w:sz w:val="24"/>
-          <w:szCs w:val="24"/>
-        </w:rPr>
-        <w:t xml:space="preserve"> </w:t>
-      </w:r>
-      <w:r>
-        <w:rPr>
-          <w:rFonts w:ascii="Times New Roman" w:eastAsia="Times New Roman" w:hAnsi="Times New Roman" w:cs="Times New Roman"/>
-          <w:color w:val="FF0000"/>
-          <w:sz w:val="24"/>
-          <w:szCs w:val="24"/>
-        </w:rPr>
-        <w:t>(</w:t>
-      </w:r>
-      <w:r>
-        <w:rPr>
-          <w:rFonts w:ascii="Times New Roman" w:eastAsia="Times New Roman" w:hAnsi="Times New Roman" w:cs="Times New Roman"/>
-          <w:color w:val="FF0000"/>
-          <w:sz w:val="24"/>
-          <w:szCs w:val="24"/>
-        </w:rPr>
-        <w:t>PMID: 35437251)</w:t>
-      </w:r>
-      <w:r>
-        <w:rPr>
-          <w:rFonts w:ascii="Times New Roman" w:eastAsia="Times New Roman" w:hAnsi="Times New Roman" w:cs="Times New Roman"/>
-          <w:color w:val="FF0000"/>
+        <w:t>unpublished data)</w:t>
+      </w:r>
+      <w:commentRangeEnd w:id="17"/>
+      <w:r>
+        <w:commentReference w:id="17"/>
+      </w:r>
+      <w:commentRangeEnd w:id="18"/>
+      <w:r>
+        <w:rPr>
+          <w:rStyle w:val="CommentReference"/>
+        </w:rPr>
+        <w:commentReference w:id="18"/>
+      </w:r>
+      <w:r>
+        <w:rPr>
+          <w:rFonts w:ascii="Times New Roman" w:eastAsia="Times New Roman" w:hAnsi="Times New Roman" w:cs="Times New Roman"/>
           <w:sz w:val="24"/>
           <w:szCs w:val="24"/>
         </w:rPr>
         <w:t xml:space="preserve">. </w:t>
       </w:r>
-      <w:r>
-        <w:rPr>
-          <w:rFonts w:ascii="Times New Roman" w:eastAsia="Times New Roman" w:hAnsi="Times New Roman" w:cs="Times New Roman"/>
-          <w:sz w:val="24"/>
-          <w:szCs w:val="24"/>
-        </w:rPr>
-        <w:t xml:space="preserve">Our pilot study enrolled 376 patients </w:t>
-      </w:r>
-      <w:r>
-        <w:rPr>
-          <w:rFonts w:ascii="Times New Roman" w:eastAsia="Times New Roman" w:hAnsi="Times New Roman" w:cs="Times New Roman"/>
-          <w:sz w:val="24"/>
-          <w:szCs w:val="24"/>
-        </w:rPr>
-        <w:t>across</w:t>
-      </w:r>
-      <w:r>
-        <w:rPr>
-          <w:rFonts w:ascii="Times New Roman" w:eastAsia="Times New Roman" w:hAnsi="Times New Roman" w:cs="Times New Roman"/>
-          <w:sz w:val="24"/>
-          <w:szCs w:val="24"/>
-        </w:rPr>
-        <w:t xml:space="preserve"> seven hospitals across India (unpublished data)</w:t>
-      </w:r>
-      <w:r>
-        <w:rPr>
-          <w:rFonts w:ascii="Times New Roman" w:eastAsia="Times New Roman" w:hAnsi="Times New Roman" w:cs="Times New Roman"/>
-          <w:sz w:val="24"/>
-          <w:szCs w:val="24"/>
-        </w:rPr>
-        <w:t xml:space="preserve">. The results </w:t>
-      </w:r>
-      <w:r>
-        <w:rPr>
-          <w:rFonts w:ascii="Times New Roman" w:eastAsia="Times New Roman" w:hAnsi="Times New Roman" w:cs="Times New Roman"/>
-          <w:sz w:val="24"/>
-          <w:szCs w:val="24"/>
-        </w:rPr>
-        <w:t>show</w:t>
-      </w:r>
-      <w:r>
-        <w:rPr>
-          <w:rFonts w:ascii="Times New Roman" w:eastAsia="Times New Roman" w:hAnsi="Times New Roman" w:cs="Times New Roman"/>
-          <w:sz w:val="24"/>
-          <w:szCs w:val="24"/>
-        </w:rPr>
-        <w:t xml:space="preserve">ed </w:t>
-      </w:r>
-      <w:r>
-        <w:rPr>
-          <w:rFonts w:ascii="Times New Roman" w:eastAsia="Times New Roman" w:hAnsi="Times New Roman" w:cs="Times New Roman"/>
-          <w:sz w:val="24"/>
-          <w:szCs w:val="24"/>
-        </w:rPr>
-        <w:t>t</w:t>
-      </w:r>
-      <w:r>
-        <w:rPr>
-          <w:rFonts w:ascii="Times New Roman" w:eastAsia="Times New Roman" w:hAnsi="Times New Roman" w:cs="Times New Roman"/>
-          <w:sz w:val="24"/>
-          <w:szCs w:val="24"/>
-        </w:rPr>
-        <w:t>he</w:t>
-      </w:r>
-      <w:r>
-        <w:rPr>
-          <w:rFonts w:ascii="Times New Roman" w:eastAsia="Times New Roman" w:hAnsi="Times New Roman" w:cs="Times New Roman"/>
-          <w:sz w:val="24"/>
-          <w:szCs w:val="24"/>
-        </w:rPr>
-        <w:t xml:space="preserve"> feasib</w:t>
-      </w:r>
-      <w:r>
-        <w:rPr>
-          <w:rFonts w:ascii="Times New Roman" w:eastAsia="Times New Roman" w:hAnsi="Times New Roman" w:cs="Times New Roman"/>
-          <w:sz w:val="24"/>
-          <w:szCs w:val="24"/>
-        </w:rPr>
-        <w:t xml:space="preserve">ility </w:t>
-      </w:r>
-      <w:r>
-        <w:rPr>
-          <w:rFonts w:ascii="Times New Roman" w:eastAsia="Times New Roman" w:hAnsi="Times New Roman" w:cs="Times New Roman"/>
-          <w:sz w:val="24"/>
-          <w:szCs w:val="24"/>
-        </w:rPr>
-        <w:t>to conduct the proposed trial with a high percentage of patients consenting to out of hospital follow up (78%), low loss to follow-up rate (1%), and low missingness in key variables (mean 0.8%).</w:t>
-      </w:r>
-      <w:r>
-        <w:rPr>
-          <w:rFonts w:ascii="Times New Roman" w:eastAsia="Times New Roman" w:hAnsi="Times New Roman" w:cs="Times New Roman"/>
-          <w:sz w:val="24"/>
-          <w:szCs w:val="24"/>
-        </w:rPr>
-        <w:t xml:space="preserve"> </w:t>
-      </w:r>
-      <w:r>
-        <w:rPr>
-          <w:rFonts w:ascii="Times New Roman" w:eastAsia="Times New Roman" w:hAnsi="Times New Roman" w:cs="Times New Roman"/>
-          <w:sz w:val="24"/>
-          <w:szCs w:val="24"/>
-        </w:rPr>
-        <w:t xml:space="preserve">To involve patients and the public in the planning of this trial we conducted 19 semi- structured interviews with trauma patients, caregivers, and community representatives </w:t>
-      </w:r>
-      <w:r>
-        <w:rPr>
-          <w:rFonts w:ascii="Times New Roman" w:eastAsia="Times New Roman" w:hAnsi="Times New Roman" w:cs="Times New Roman"/>
-          <w:color w:val="FF0000"/>
-          <w:sz w:val="24"/>
-          <w:szCs w:val="24"/>
-        </w:rPr>
-        <w:t>(</w:t>
-      </w:r>
-      <w:commentRangeStart w:id="3"/>
-      <w:r>
-        <w:rPr>
-          <w:rFonts w:ascii="Times New Roman" w:eastAsia="Times New Roman" w:hAnsi="Times New Roman" w:cs="Times New Roman"/>
-          <w:color w:val="FF0000"/>
-          <w:sz w:val="24"/>
-          <w:szCs w:val="24"/>
-        </w:rPr>
-        <w:t>unpublished data)</w:t>
-      </w:r>
-      <w:commentRangeEnd w:id="3"/>
-      <w:r>
-        <w:commentReference w:id="3"/>
-      </w:r>
-      <w:r>
-        <w:rPr>
-          <w:rFonts w:ascii="Times New Roman" w:eastAsia="Times New Roman" w:hAnsi="Times New Roman" w:cs="Times New Roman"/>
-          <w:sz w:val="24"/>
-          <w:szCs w:val="24"/>
-        </w:rPr>
-        <w:t>. The aim of these interviews was to understand their views on the trial and important outcomes and the interviews showed high acceptability of our research and emphasised the importance of better recovery before discharge and functional outcomes at and after discharge, including pain, mobility and self-care activities. The interviews also highlighted return to work as an important outcome.</w:t>
+      <w:del w:id="19" w:author="Martin Gerdin Wärnberg" w:date="2024-12-27T08:04:00Z" w16du:dateUtc="2024-12-27T07:04:00Z">
+        <w:r>
+          <w:rPr>
+            <w:rFonts w:ascii="Times New Roman" w:eastAsia="Times New Roman" w:hAnsi="Times New Roman" w:cs="Times New Roman"/>
+            <w:sz w:val="24"/>
+            <w:szCs w:val="24"/>
+          </w:rPr>
+          <w:delText>The aim of these interviews was to understand their views on the trial and important outcomes and the</w:delText>
+        </w:r>
+      </w:del>
+      <w:ins w:id="20" w:author="Martin Gerdin Wärnberg" w:date="2024-12-27T08:04:00Z" w16du:dateUtc="2024-12-27T07:04:00Z">
+        <w:r>
+          <w:rPr>
+            <w:rFonts w:ascii="Times New Roman" w:eastAsia="Times New Roman" w:hAnsi="Times New Roman" w:cs="Times New Roman"/>
+            <w:sz w:val="24"/>
+            <w:szCs w:val="24"/>
+          </w:rPr>
+          <w:t>These</w:t>
+        </w:r>
+      </w:ins>
+      <w:r>
+        <w:rPr>
+          <w:rFonts w:ascii="Times New Roman" w:eastAsia="Times New Roman" w:hAnsi="Times New Roman" w:cs="Times New Roman"/>
+          <w:sz w:val="24"/>
+          <w:szCs w:val="24"/>
+        </w:rPr>
+        <w:t xml:space="preserve"> interviews showed high acceptability of our research and emphasised the importance of better recovery before discharge and functional outcomes at and after discharge, including pain, mobility and self-care activities. The interviews also highlighted return to work as an important outcome.</w:t>
       </w:r>
     </w:p>
     <w:p>
@@ -4281,22 +4680,36 @@
         </w:rPr>
         <w:t>The stepped-wedge trial is a unidirectional cross-over trial</w:t>
       </w:r>
-      <w:r>
-        <w:rPr>
-          <w:rFonts w:ascii="Times New Roman" w:eastAsia="Times New Roman" w:hAnsi="Times New Roman" w:cs="Times New Roman"/>
-          <w:sz w:val="24"/>
-          <w:szCs w:val="24"/>
-        </w:rPr>
-        <w:t xml:space="preserve">. However, </w:t>
-      </w:r>
-      <w:r>
-        <w:rPr>
-          <w:rFonts w:ascii="Times New Roman" w:eastAsia="Times New Roman" w:hAnsi="Times New Roman" w:cs="Times New Roman"/>
-          <w:sz w:val="24"/>
-          <w:szCs w:val="24"/>
-        </w:rPr>
-        <w:t>the time point when clusters cross-over from standard care to the intervention is randomised</w:t>
-      </w:r>
+      <w:del w:id="21" w:author="Martin Gerdin Wärnberg" w:date="2024-12-27T08:08:00Z" w16du:dateUtc="2024-12-27T07:08:00Z">
+        <w:r>
+          <w:rPr>
+            <w:rFonts w:ascii="Times New Roman" w:eastAsia="Times New Roman" w:hAnsi="Times New Roman" w:cs="Times New Roman"/>
+            <w:sz w:val="24"/>
+            <w:szCs w:val="24"/>
+          </w:rPr>
+          <w:delText>. However</w:delText>
+        </w:r>
+      </w:del>
+      <w:ins w:id="22" w:author="Martin Gerdin Wärnberg" w:date="2024-12-27T08:08:00Z" w16du:dateUtc="2024-12-27T07:08:00Z">
+        <w:r>
+          <w:rPr>
+            <w:rFonts w:ascii="Times New Roman" w:eastAsia="Times New Roman" w:hAnsi="Times New Roman" w:cs="Times New Roman"/>
+            <w:sz w:val="24"/>
+            <w:szCs w:val="24"/>
+          </w:rPr>
+          <w:t>, with</w:t>
+        </w:r>
+      </w:ins>
+      <w:del w:id="23" w:author="Martin Gerdin Wärnberg" w:date="2024-12-27T08:08:00Z" w16du:dateUtc="2024-12-27T07:08:00Z">
+        <w:r>
+          <w:rPr>
+            <w:rFonts w:ascii="Times New Roman" w:eastAsia="Times New Roman" w:hAnsi="Times New Roman" w:cs="Times New Roman"/>
+            <w:sz w:val="24"/>
+            <w:szCs w:val="24"/>
+          </w:rPr>
+          <w:delText>,</w:delText>
+        </w:r>
+      </w:del>
       <w:r>
         <w:rPr>
           <w:rFonts w:ascii="Times New Roman" w:eastAsia="Times New Roman" w:hAnsi="Times New Roman" w:cs="Times New Roman"/>
@@ -4308,6 +4721,58 @@
       <w:r>
         <w:rPr>
           <w:rFonts w:ascii="Times New Roman" w:eastAsia="Times New Roman" w:hAnsi="Times New Roman" w:cs="Times New Roman"/>
+          <w:sz w:val="24"/>
+          <w:szCs w:val="24"/>
+        </w:rPr>
+        <w:t xml:space="preserve">the time point when clusters cross-over from standard care to the intervention </w:t>
+      </w:r>
+      <w:del w:id="24" w:author="Martin Gerdin Wärnberg" w:date="2024-12-27T08:08:00Z" w16du:dateUtc="2024-12-27T07:08:00Z">
+        <w:r>
+          <w:rPr>
+            <w:rFonts w:ascii="Times New Roman" w:eastAsia="Times New Roman" w:hAnsi="Times New Roman" w:cs="Times New Roman"/>
+            <w:sz w:val="24"/>
+            <w:szCs w:val="24"/>
+          </w:rPr>
+          <w:delText xml:space="preserve">is </w:delText>
+        </w:r>
+      </w:del>
+      <w:ins w:id="25" w:author="Martin Gerdin Wärnberg" w:date="2024-12-27T08:08:00Z" w16du:dateUtc="2024-12-27T07:08:00Z">
+        <w:r>
+          <w:rPr>
+            <w:rFonts w:ascii="Times New Roman" w:eastAsia="Times New Roman" w:hAnsi="Times New Roman" w:cs="Times New Roman"/>
+            <w:sz w:val="24"/>
+            <w:szCs w:val="24"/>
+          </w:rPr>
+          <w:t>being</w:t>
+        </w:r>
+        <w:r>
+          <w:rPr>
+            <w:rFonts w:ascii="Times New Roman" w:eastAsia="Times New Roman" w:hAnsi="Times New Roman" w:cs="Times New Roman"/>
+            <w:sz w:val="24"/>
+            <w:szCs w:val="24"/>
+          </w:rPr>
+          <w:t xml:space="preserve"> </w:t>
+        </w:r>
+      </w:ins>
+      <w:r>
+        <w:rPr>
+          <w:rFonts w:ascii="Times New Roman" w:eastAsia="Times New Roman" w:hAnsi="Times New Roman" w:cs="Times New Roman"/>
+          <w:sz w:val="24"/>
+          <w:szCs w:val="24"/>
+        </w:rPr>
+        <w:t>randomised</w:t>
+      </w:r>
+      <w:r>
+        <w:rPr>
+          <w:rFonts w:ascii="Times New Roman" w:eastAsia="Times New Roman" w:hAnsi="Times New Roman" w:cs="Times New Roman"/>
+          <w:sz w:val="24"/>
+          <w:szCs w:val="24"/>
+        </w:rPr>
+        <w:t xml:space="preserve"> </w:t>
+      </w:r>
+      <w:r>
+        <w:rPr>
+          <w:rFonts w:ascii="Times New Roman" w:eastAsia="Times New Roman" w:hAnsi="Times New Roman" w:cs="Times New Roman"/>
           <w:color w:val="FF0000"/>
           <w:sz w:val="24"/>
           <w:szCs w:val="24"/>
@@ -4337,7 +4802,63 @@
           <w:sz w:val="24"/>
           <w:szCs w:val="24"/>
         </w:rPr>
-        <w:t xml:space="preserve"> Each cluster referrers here at least one unit of physicians performing initial resuscitation of trauma patients in the emergency department of tertiary hospitals in India. The number of units that will be trained in each hospital will depend on the sizes of these units and the volumes of patients </w:t>
+        <w:t xml:space="preserve"> </w:t>
+      </w:r>
+      <w:ins w:id="26" w:author="Martin Gerdin Wärnberg" w:date="2024-12-27T08:08:00Z" w16du:dateUtc="2024-12-27T07:08:00Z">
+        <w:r>
+          <w:rPr>
+            <w:rFonts w:ascii="Times New Roman" w:eastAsia="Times New Roman" w:hAnsi="Times New Roman" w:cs="Times New Roman"/>
+            <w:sz w:val="24"/>
+            <w:szCs w:val="24"/>
+          </w:rPr>
+          <w:t>In this trial, e</w:t>
+        </w:r>
+      </w:ins>
+      <w:del w:id="27" w:author="Martin Gerdin Wärnberg" w:date="2024-12-27T08:08:00Z" w16du:dateUtc="2024-12-27T07:08:00Z">
+        <w:r>
+          <w:rPr>
+            <w:rFonts w:ascii="Times New Roman" w:eastAsia="Times New Roman" w:hAnsi="Times New Roman" w:cs="Times New Roman"/>
+            <w:sz w:val="24"/>
+            <w:szCs w:val="24"/>
+          </w:rPr>
+          <w:delText>E</w:delText>
+        </w:r>
+      </w:del>
+      <w:r>
+        <w:rPr>
+          <w:rFonts w:ascii="Times New Roman" w:eastAsia="Times New Roman" w:hAnsi="Times New Roman" w:cs="Times New Roman"/>
+          <w:sz w:val="24"/>
+          <w:szCs w:val="24"/>
+        </w:rPr>
+        <w:t xml:space="preserve">ach cluster </w:t>
+      </w:r>
+      <w:del w:id="28" w:author="Martin Gerdin Wärnberg" w:date="2024-12-27T08:08:00Z" w16du:dateUtc="2024-12-27T07:08:00Z">
+        <w:r>
+          <w:rPr>
+            <w:rFonts w:ascii="Times New Roman" w:eastAsia="Times New Roman" w:hAnsi="Times New Roman" w:cs="Times New Roman"/>
+            <w:sz w:val="24"/>
+            <w:szCs w:val="24"/>
+          </w:rPr>
+          <w:delText>referrers here</w:delText>
+        </w:r>
+      </w:del>
+      <w:ins w:id="29" w:author="Martin Gerdin Wärnberg" w:date="2024-12-27T08:08:00Z" w16du:dateUtc="2024-12-27T07:08:00Z">
+        <w:r>
+          <w:rPr>
+            <w:rFonts w:ascii="Times New Roman" w:eastAsia="Times New Roman" w:hAnsi="Times New Roman" w:cs="Times New Roman"/>
+            <w:sz w:val="24"/>
+            <w:szCs w:val="24"/>
+          </w:rPr>
+          <w:t>is</w:t>
+        </w:r>
+      </w:ins>
+      <w:r>
+        <w:rPr>
+          <w:rFonts w:ascii="Times New Roman" w:eastAsia="Times New Roman" w:hAnsi="Times New Roman" w:cs="Times New Roman"/>
+          <w:sz w:val="24"/>
+          <w:szCs w:val="24"/>
+        </w:rPr>
+        <w:t xml:space="preserve"> at least one unit of physicians performing initial resuscitation of trauma patients in the emergency department of tertiary hospitals in India. The number of units that will be trained in each hospital will depend on the sizes of these units and the volumes of patients </w:t>
       </w:r>
       <w:r>
         <w:rPr>
@@ -4353,7 +4874,7 @@
           <w:sz w:val="24"/>
           <w:szCs w:val="24"/>
         </w:rPr>
-        <w:t xml:space="preserve">If more than one unit is trained in the same hospital these units will be considered as one unit for the purpose of randomisation. We will have a total 30 clusters in six batches, having five </w:t>
+        <w:t xml:space="preserve">If more than one unit is trained in the same hospital these units will be considered as one unit for the purpose of randomisation. We will have a total 30 clusters in six batches, having </w:t>
       </w:r>
       <w:r>
         <w:rPr>
@@ -4362,7 +4883,7 @@
           <w:szCs w:val="24"/>
         </w:rPr>
         <w:lastRenderedPageBreak/>
-        <w:t>clusters in each batch. The clusters in each batch will be randomised to one of five implementation sequences, with one hospital randomised to each implementation sequence.</w:t>
+        <w:t>five clusters in each batch. The clusters in each batch will be randomised to one of five implementation sequences, with one hospital randomised to each implementation sequence.</w:t>
       </w:r>
       <w:r>
         <w:rPr>
@@ -4936,7 +5457,25 @@
           <w:sz w:val="24"/>
           <w:szCs w:val="24"/>
         </w:rPr>
-        <w:t xml:space="preserve"> with the selected hospitals. Ony those hospitals w</w:t>
+        <w:t xml:space="preserve"> with the selected hospitals. </w:t>
+      </w:r>
+      <w:proofErr w:type="spellStart"/>
+      <w:r>
+        <w:rPr>
+          <w:rFonts w:ascii="Times New Roman" w:eastAsia="Times New Roman" w:hAnsi="Times New Roman" w:cs="Times New Roman"/>
+          <w:sz w:val="24"/>
+          <w:szCs w:val="24"/>
+        </w:rPr>
+        <w:t>Ony</w:t>
+      </w:r>
+      <w:proofErr w:type="spellEnd"/>
+      <w:r>
+        <w:rPr>
+          <w:rFonts w:ascii="Times New Roman" w:eastAsia="Times New Roman" w:hAnsi="Times New Roman" w:cs="Times New Roman"/>
+          <w:sz w:val="24"/>
+          <w:szCs w:val="24"/>
+        </w:rPr>
+        <w:t xml:space="preserve"> those hospitals w</w:t>
       </w:r>
       <w:r>
         <w:rPr>
@@ -5283,16 +5822,7 @@
           <w:sz w:val="24"/>
           <w:szCs w:val="24"/>
         </w:rPr>
-        <w:t xml:space="preserve">programme </w:t>
-      </w:r>
-      <w:r>
-        <w:rPr>
-          <w:rFonts w:ascii="Times New Roman" w:eastAsia="Times New Roman" w:hAnsi="Times New Roman" w:cs="Times New Roman"/>
-          <w:sz w:val="24"/>
-          <w:szCs w:val="24"/>
-        </w:rPr>
-        <w:lastRenderedPageBreak/>
-        <w:t>during the trial period</w:t>
+        <w:t>programme during the trial period</w:t>
       </w:r>
       <w:r>
         <w:rPr>
@@ -5322,6 +5852,7 @@
           <w:sz w:val="24"/>
           <w:szCs w:val="24"/>
         </w:rPr>
+        <w:lastRenderedPageBreak/>
         <w:t>T</w:t>
       </w:r>
       <w:r>
@@ -5446,6 +5977,7 @@
           <w:szCs w:val="24"/>
         </w:rPr>
       </w:pPr>
+      <w:commentRangeStart w:id="30"/>
       <w:r>
         <w:rPr>
           <w:rFonts w:ascii="Times New Roman" w:eastAsia="Times New Roman" w:hAnsi="Times New Roman" w:cs="Times New Roman"/>
@@ -5485,6 +6017,13 @@
           <w:szCs w:val="24"/>
         </w:rPr>
         <w:t>of participating hospitals and are admitted or transferred for admission.</w:t>
+      </w:r>
+      <w:commentRangeEnd w:id="30"/>
+      <w:r>
+        <w:rPr>
+          <w:rStyle w:val="CommentReference"/>
+        </w:rPr>
+        <w:commentReference w:id="30"/>
       </w:r>
     </w:p>
     <w:p>
@@ -6003,14 +6542,25 @@
           <w:sz w:val="24"/>
           <w:szCs w:val="24"/>
         </w:rPr>
-        <w:t xml:space="preserve">ning is based on practical scenario-driven skill stations, lectures and includes a final performance proficiency evaluation. </w:t>
-      </w:r>
+        <w:t>ning is based on practical scenario-driven skill stations, lectures and includes a final performance proficiency evaluation.</w:t>
+      </w:r>
+      <w:del w:id="31" w:author="Martin Gerdin Wärnberg" w:date="2024-12-27T08:11:00Z" w16du:dateUtc="2024-12-27T07:11:00Z">
+        <w:r>
+          <w:rPr>
+            <w:rFonts w:ascii="Times New Roman" w:eastAsia="Times New Roman" w:hAnsi="Times New Roman" w:cs="Times New Roman"/>
+            <w:sz w:val="24"/>
+            <w:szCs w:val="24"/>
+          </w:rPr>
+          <w:delText xml:space="preserve"> </w:delText>
+        </w:r>
+      </w:del>
     </w:p>
     <w:p>
       <w:pPr>
         <w:spacing w:line="259" w:lineRule="auto"/>
         <w:jc w:val="both"/>
         <w:rPr>
+          <w:ins w:id="32" w:author="Martin Gerdin Wärnberg" w:date="2024-12-27T08:11:00Z" w16du:dateUtc="2024-12-27T07:11:00Z"/>
           <w:rFonts w:ascii="Times New Roman" w:eastAsia="Times New Roman" w:hAnsi="Times New Roman" w:cs="Times New Roman"/>
           <w:sz w:val="24"/>
           <w:szCs w:val="24"/>
@@ -6046,7 +6596,43 @@
           <w:sz w:val="24"/>
           <w:szCs w:val="24"/>
         </w:rPr>
-        <w:t>The training will occur during the transition phase in each cluster. Our experience from our pilot study is that study sites adhere to the training slot allot</w:t>
+        <w:t xml:space="preserve">The training will occur during the transition phase in each cluster. Our experience from </w:t>
+      </w:r>
+      <w:del w:id="33" w:author="Martin Gerdin Wärnberg" w:date="2024-12-27T08:11:00Z" w16du:dateUtc="2024-12-27T07:11:00Z">
+        <w:r>
+          <w:rPr>
+            <w:rFonts w:ascii="Times New Roman" w:eastAsia="Times New Roman" w:hAnsi="Times New Roman" w:cs="Times New Roman"/>
+            <w:sz w:val="24"/>
+            <w:szCs w:val="24"/>
+          </w:rPr>
+          <w:delText xml:space="preserve">our </w:delText>
+        </w:r>
+      </w:del>
+      <w:ins w:id="34" w:author="Martin Gerdin Wärnberg" w:date="2024-12-27T08:11:00Z" w16du:dateUtc="2024-12-27T07:11:00Z">
+        <w:r>
+          <w:rPr>
+            <w:rFonts w:ascii="Times New Roman" w:eastAsia="Times New Roman" w:hAnsi="Times New Roman" w:cs="Times New Roman"/>
+            <w:sz w:val="24"/>
+            <w:szCs w:val="24"/>
+          </w:rPr>
+          <w:t>the</w:t>
+        </w:r>
+        <w:r>
+          <w:rPr>
+            <w:rFonts w:ascii="Times New Roman" w:eastAsia="Times New Roman" w:hAnsi="Times New Roman" w:cs="Times New Roman"/>
+            <w:sz w:val="24"/>
+            <w:szCs w:val="24"/>
+          </w:rPr>
+          <w:t xml:space="preserve"> </w:t>
+        </w:r>
+      </w:ins>
+      <w:r>
+        <w:rPr>
+          <w:rFonts w:ascii="Times New Roman" w:eastAsia="Times New Roman" w:hAnsi="Times New Roman" w:cs="Times New Roman"/>
+          <w:sz w:val="24"/>
+          <w:szCs w:val="24"/>
+        </w:rPr>
+        <w:t>pilot study is that study sites adhere to the training slot allot</w:t>
       </w:r>
       <w:r>
         <w:rPr>
@@ -6078,7 +6664,46 @@
           <w:sz w:val="24"/>
           <w:szCs w:val="24"/>
         </w:rPr>
-        <w:t>the trial, so we judge the risk of clusters implementing ATLS ® before their randomised implementation sequence as very low. We will train the number units of physicians needed to reach the required patient sample size but estimate that this will require training an average of ten</w:t>
+        <w:t xml:space="preserve">the trial, so we judge the risk of clusters implementing ATLS ® before their randomised implementation sequence as very </w:t>
+      </w:r>
+      <w:proofErr w:type="spellStart"/>
+      <w:r>
+        <w:rPr>
+          <w:rFonts w:ascii="Times New Roman" w:eastAsia="Times New Roman" w:hAnsi="Times New Roman" w:cs="Times New Roman"/>
+          <w:sz w:val="24"/>
+          <w:szCs w:val="24"/>
+        </w:rPr>
+        <w:t>low.</w:t>
+      </w:r>
+      <w:del w:id="35" w:author="Martin Gerdin Wärnberg" w:date="2024-12-27T08:11:00Z" w16du:dateUtc="2024-12-27T07:11:00Z">
+        <w:r>
+          <w:rPr>
+            <w:rFonts w:ascii="Times New Roman" w:eastAsia="Times New Roman" w:hAnsi="Times New Roman" w:cs="Times New Roman"/>
+            <w:sz w:val="24"/>
+            <w:szCs w:val="24"/>
+          </w:rPr>
+          <w:delText xml:space="preserve"> </w:delText>
+        </w:r>
+      </w:del>
+      <w:proofErr w:type="spellEnd"/>
+    </w:p>
+    <w:p>
+      <w:pPr>
+        <w:spacing w:line="259" w:lineRule="auto"/>
+        <w:jc w:val="both"/>
+        <w:rPr>
+          <w:rFonts w:ascii="Times New Roman" w:eastAsia="Times New Roman" w:hAnsi="Times New Roman" w:cs="Times New Roman"/>
+          <w:sz w:val="24"/>
+          <w:szCs w:val="24"/>
+        </w:rPr>
+      </w:pPr>
+      <w:r>
+        <w:rPr>
+          <w:rFonts w:ascii="Times New Roman" w:eastAsia="Times New Roman" w:hAnsi="Times New Roman" w:cs="Times New Roman"/>
+          <w:sz w:val="24"/>
+          <w:szCs w:val="24"/>
+        </w:rPr>
+        <w:t>We will train the number units of physicians needed to reach the required patient sample size but estimate that this will require training an average of ten</w:t>
       </w:r>
       <w:r>
         <w:rPr>
@@ -6142,7 +6767,23 @@
           <w:sz w:val="24"/>
           <w:szCs w:val="24"/>
         </w:rPr>
-        <w:t xml:space="preserve">department on the same days of the week. We will therefore collect data </w:t>
+        <w:t>department on the same days of the week. We will therefore collect data only on the</w:t>
+      </w:r>
+      <w:r>
+        <w:rPr>
+          <w:rFonts w:ascii="Times New Roman" w:eastAsia="Times New Roman" w:hAnsi="Times New Roman" w:cs="Times New Roman"/>
+          <w:sz w:val="24"/>
+          <w:szCs w:val="24"/>
+        </w:rPr>
+        <w:t xml:space="preserve"> </w:t>
+      </w:r>
+      <w:r>
+        <w:rPr>
+          <w:rFonts w:ascii="Times New Roman" w:eastAsia="Times New Roman" w:hAnsi="Times New Roman" w:cs="Times New Roman"/>
+          <w:sz w:val="24"/>
+          <w:szCs w:val="24"/>
+        </w:rPr>
+        <w:t xml:space="preserve">days when these units work. The units selected to constitute a cluster from each </w:t>
       </w:r>
       <w:r>
         <w:rPr>
@@ -6151,23 +6792,7 @@
           <w:szCs w:val="24"/>
         </w:rPr>
         <w:lastRenderedPageBreak/>
-        <w:t>only on the</w:t>
-      </w:r>
-      <w:r>
-        <w:rPr>
-          <w:rFonts w:ascii="Times New Roman" w:eastAsia="Times New Roman" w:hAnsi="Times New Roman" w:cs="Times New Roman"/>
-          <w:sz w:val="24"/>
-          <w:szCs w:val="24"/>
-        </w:rPr>
-        <w:t xml:space="preserve"> </w:t>
-      </w:r>
-      <w:r>
-        <w:rPr>
-          <w:rFonts w:ascii="Times New Roman" w:eastAsia="Times New Roman" w:hAnsi="Times New Roman" w:cs="Times New Roman"/>
-          <w:sz w:val="24"/>
-          <w:szCs w:val="24"/>
-        </w:rPr>
-        <w:t>days when these units work. The units selected to constitute a cluster from each hospital</w:t>
+        <w:t>hospital</w:t>
       </w:r>
       <w:r>
         <w:rPr>
@@ -7088,16 +7713,7 @@
                 <w:sz w:val="24"/>
                 <w:szCs w:val="24"/>
               </w:rPr>
-              <w:t xml:space="preserve">ATLS® principles during initial patient resuscitation, </w:t>
-            </w:r>
-            <w:r>
-              <w:rPr>
-                <w:rFonts w:ascii="Times New Roman" w:eastAsia="Times New Roman" w:hAnsi="Times New Roman" w:cs="Times New Roman"/>
-                <w:sz w:val="24"/>
-                <w:szCs w:val="24"/>
-              </w:rPr>
-              <w:lastRenderedPageBreak/>
-              <w:t>up to one hour after the physician has first seen the patient.</w:t>
+              <w:t>ATLS® principles during initial patient resuscitation, up to one hour after the physician has first seen the patient.</w:t>
             </w:r>
           </w:p>
         </w:tc>
@@ -7125,33 +7741,32 @@
                 <w:sz w:val="24"/>
                 <w:szCs w:val="24"/>
               </w:rPr>
+              <w:t xml:space="preserve">This assessment will be done using a </w:t>
+            </w:r>
+            <w:r>
+              <w:rPr>
+                <w:rFonts w:ascii="Times New Roman" w:eastAsia="Times New Roman" w:hAnsi="Times New Roman" w:cs="Times New Roman"/>
+                <w:sz w:val="24"/>
+                <w:szCs w:val="24"/>
+              </w:rPr>
+              <w:t>14-item</w:t>
+            </w:r>
+            <w:r>
+              <w:rPr>
+                <w:rFonts w:ascii="Times New Roman" w:eastAsia="Times New Roman" w:hAnsi="Times New Roman" w:cs="Times New Roman"/>
+                <w:sz w:val="24"/>
+                <w:szCs w:val="24"/>
+              </w:rPr>
+              <w:t xml:space="preserve"> checklist covering the key steps of the ATLS® primary survey, which was modelled based on previous work on ATLS® adherence. We will consider completion of all 14 steps as </w:t>
+            </w:r>
+            <w:r>
+              <w:rPr>
+                <w:rFonts w:ascii="Times New Roman" w:eastAsia="Times New Roman" w:hAnsi="Times New Roman" w:cs="Times New Roman"/>
+                <w:sz w:val="24"/>
+                <w:szCs w:val="24"/>
+              </w:rPr>
               <w:lastRenderedPageBreak/>
-              <w:t xml:space="preserve">This assessment will be done using a </w:t>
-            </w:r>
-            <w:r>
-              <w:rPr>
-                <w:rFonts w:ascii="Times New Roman" w:eastAsia="Times New Roman" w:hAnsi="Times New Roman" w:cs="Times New Roman"/>
-                <w:sz w:val="24"/>
-                <w:szCs w:val="24"/>
-              </w:rPr>
-              <w:t>14-item</w:t>
-            </w:r>
-            <w:r>
-              <w:rPr>
-                <w:rFonts w:ascii="Times New Roman" w:eastAsia="Times New Roman" w:hAnsi="Times New Roman" w:cs="Times New Roman"/>
-                <w:sz w:val="24"/>
-                <w:szCs w:val="24"/>
-              </w:rPr>
-              <w:t xml:space="preserve"> checklist covering the key steps of the ATLS® primary survey, </w:t>
-            </w:r>
-            <w:r>
-              <w:rPr>
-                <w:rFonts w:ascii="Times New Roman" w:eastAsia="Times New Roman" w:hAnsi="Times New Roman" w:cs="Times New Roman"/>
-                <w:sz w:val="24"/>
-                <w:szCs w:val="24"/>
-              </w:rPr>
-              <w:lastRenderedPageBreak/>
-              <w:t xml:space="preserve">which was modelled based on previous work on ATLS® adherence. We will consider completion of all 14 steps as 100% adherence </w:t>
+              <w:t xml:space="preserve">100% adherence </w:t>
             </w:r>
             <w:r>
               <w:rPr>
@@ -10515,7 +11130,7 @@
           <w:sz w:val="24"/>
           <w:szCs w:val="24"/>
         </w:rPr>
-        <w:t xml:space="preserve"> Power curves for different combinations of cluster autocorrelations (CAC) and intra-cluster correlations (ICC). A) Shows power curves assuming a reduction in the primary outcome of in-hospital mortality within 30 days from 20% under standard care to 15% after ATLS® training. B) </w:t>
+        <w:t xml:space="preserve"> Power curves for different combinations of cluster autocorrelations (CAC) and intra-cluster correlations (ICC). A) Shows power curves assuming a reduction in the primary outcome of in-hospital mortality within 30 days from 20% under standard care to 15% after ATLS® training. B) Shows power </w:t>
       </w:r>
       <w:r>
         <w:rPr>
@@ -10524,7 +11139,7 @@
           <w:szCs w:val="24"/>
         </w:rPr>
         <w:lastRenderedPageBreak/>
-        <w:t xml:space="preserve">Shows power curves assuming a reduction in the primary outcome from 10% under standard care to 7.5% after ATLS® training. Under this scenario, we would need to increase the sample size per month to around 30 observations to achieve 90% </w:t>
+        <w:t xml:space="preserve">curves assuming a reduction in the primary outcome from 10% under standard care to 7.5% after ATLS® training. Under this scenario, we would need to increase the sample size per month to around 30 observations to achieve 90% </w:t>
       </w:r>
       <w:r>
         <w:rPr>
@@ -11258,8 +11873,9 @@
           <w:szCs w:val="24"/>
           <w:lang w:val="en-US"/>
         </w:rPr>
-        <w:t xml:space="preserve"> on REDCap</w:t>
-      </w:r>
+        <w:t xml:space="preserve"> on </w:t>
+      </w:r>
+      <w:proofErr w:type="spellStart"/>
       <w:r>
         <w:rPr>
           <w:rFonts w:ascii="Times New Roman" w:eastAsia="Times New Roman" w:hAnsi="Times New Roman" w:cs="Times New Roman"/>
@@ -11267,8 +11883,29 @@
           <w:szCs w:val="24"/>
           <w:lang w:val="en-US"/>
         </w:rPr>
+        <w:t>REDCap</w:t>
+      </w:r>
+      <w:proofErr w:type="spellEnd"/>
+      <w:r>
+        <w:rPr>
+          <w:rFonts w:ascii="Times New Roman" w:eastAsia="Times New Roman" w:hAnsi="Times New Roman" w:cs="Times New Roman"/>
+          <w:sz w:val="24"/>
+          <w:szCs w:val="24"/>
+          <w:lang w:val="en-US"/>
+        </w:rPr>
         <w:t xml:space="preserve">. </w:t>
       </w:r>
+      <w:del w:id="36" w:author="Martin Gerdin Wärnberg" w:date="2024-12-27T08:15:00Z" w16du:dateUtc="2024-12-27T07:15:00Z">
+        <w:r>
+          <w:rPr>
+            <w:rFonts w:ascii="Times New Roman" w:eastAsia="Times New Roman" w:hAnsi="Times New Roman" w:cs="Times New Roman"/>
+            <w:sz w:val="24"/>
+            <w:szCs w:val="24"/>
+            <w:lang w:val="en-US"/>
+          </w:rPr>
+          <w:delText xml:space="preserve"> </w:delText>
+        </w:r>
+      </w:del>
       <w:r>
         <w:rPr>
           <w:rFonts w:ascii="Times New Roman" w:eastAsia="Times New Roman" w:hAnsi="Times New Roman" w:cs="Times New Roman"/>
@@ -11276,7 +11913,7 @@
           <w:szCs w:val="24"/>
           <w:lang w:val="en-US"/>
         </w:rPr>
-        <w:t xml:space="preserve"> Site investigators will keep source documents for each patient participant in the trial. A document describing what has been classified as source data in the trial (source data reference document) will be included in the Investigator Site File (ISF). </w:t>
+        <w:t xml:space="preserve">Site investigators will keep source documents for each patient participant in the trial. A document describing what has been classified as source data in the trial (source data reference document) will be included in the Investigator Site File (ISF). </w:t>
       </w:r>
       <w:r>
         <w:rPr>
@@ -11383,6 +12020,7 @@
       <w:pPr>
         <w:jc w:val="both"/>
         <w:rPr>
+          <w:del w:id="37" w:author="Martin Gerdin Wärnberg" w:date="2024-12-27T08:15:00Z" w16du:dateUtc="2024-12-27T07:15:00Z"/>
           <w:rFonts w:ascii="Times New Roman" w:eastAsia="Times New Roman" w:hAnsi="Times New Roman" w:cs="Times New Roman"/>
           <w:sz w:val="24"/>
           <w:szCs w:val="24"/>
@@ -11395,15 +12033,51 @@
           <w:sz w:val="24"/>
           <w:szCs w:val="24"/>
         </w:rPr>
-        <w:t>Data entry will be done in an electronic data collection platform (REDCap). The George Institute India</w:t>
-      </w:r>
-      <w:r>
-        <w:rPr>
-          <w:rFonts w:ascii="Times New Roman" w:eastAsia="Times New Roman" w:hAnsi="Times New Roman" w:cs="Times New Roman"/>
-          <w:sz w:val="24"/>
-          <w:szCs w:val="24"/>
-        </w:rPr>
-        <w:t xml:space="preserve"> will be regional coordinating center. It</w:t>
+        <w:t>Data entry will be done in an electronic data collection platform (</w:t>
+      </w:r>
+      <w:proofErr w:type="spellStart"/>
+      <w:r>
+        <w:rPr>
+          <w:rFonts w:ascii="Times New Roman" w:eastAsia="Times New Roman" w:hAnsi="Times New Roman" w:cs="Times New Roman"/>
+          <w:sz w:val="24"/>
+          <w:szCs w:val="24"/>
+        </w:rPr>
+        <w:t>REDCap</w:t>
+      </w:r>
+      <w:proofErr w:type="spellEnd"/>
+      <w:r>
+        <w:rPr>
+          <w:rFonts w:ascii="Times New Roman" w:eastAsia="Times New Roman" w:hAnsi="Times New Roman" w:cs="Times New Roman"/>
+          <w:sz w:val="24"/>
+          <w:szCs w:val="24"/>
+        </w:rPr>
+        <w:t>). The George Institute India</w:t>
+      </w:r>
+      <w:r>
+        <w:rPr>
+          <w:rFonts w:ascii="Times New Roman" w:eastAsia="Times New Roman" w:hAnsi="Times New Roman" w:cs="Times New Roman"/>
+          <w:sz w:val="24"/>
+          <w:szCs w:val="24"/>
+        </w:rPr>
+        <w:t xml:space="preserve"> will be regional coordinating </w:t>
+      </w:r>
+      <w:proofErr w:type="spellStart"/>
+      <w:r>
+        <w:rPr>
+          <w:rFonts w:ascii="Times New Roman" w:eastAsia="Times New Roman" w:hAnsi="Times New Roman" w:cs="Times New Roman"/>
+          <w:sz w:val="24"/>
+          <w:szCs w:val="24"/>
+        </w:rPr>
+        <w:t>center</w:t>
+      </w:r>
+      <w:proofErr w:type="spellEnd"/>
+      <w:r>
+        <w:rPr>
+          <w:rFonts w:ascii="Times New Roman" w:eastAsia="Times New Roman" w:hAnsi="Times New Roman" w:cs="Times New Roman"/>
+          <w:sz w:val="24"/>
+          <w:szCs w:val="24"/>
+        </w:rPr>
+        <w:t>. It</w:t>
       </w:r>
       <w:r>
         <w:rPr>
@@ -11599,11 +12273,20 @@
         </w:rPr>
         <w:t>Data management will strictly follow ICH GCP principles and Indian regulations.</w:t>
       </w:r>
-    </w:p>
-    <w:p>
-      <w:pPr>
-        <w:spacing w:line="254" w:lineRule="auto"/>
-        <w:ind w:right="261"/>
+      <w:ins w:id="38" w:author="Martin Gerdin Wärnberg" w:date="2024-12-27T08:15:00Z" w16du:dateUtc="2024-12-27T07:15:00Z">
+        <w:r>
+          <w:rPr>
+            <w:rFonts w:ascii="Times New Roman" w:eastAsia="Times New Roman" w:hAnsi="Times New Roman" w:cs="Times New Roman"/>
+            <w:sz w:val="24"/>
+            <w:szCs w:val="24"/>
+            <w:lang w:val="en-US"/>
+          </w:rPr>
+          <w:t xml:space="preserve"> </w:t>
+        </w:r>
+      </w:ins>
+    </w:p>
+    <w:p>
+      <w:pPr>
         <w:jc w:val="both"/>
         <w:rPr>
           <w:rFonts w:ascii="Times New Roman" w:eastAsia="Times New Roman" w:hAnsi="Times New Roman" w:cs="Times New Roman"/>
@@ -11611,6 +12294,13 @@
           <w:szCs w:val="24"/>
           <w:lang w:val="en-US"/>
         </w:rPr>
+        <w:pPrChange w:id="39" w:author="Martin Gerdin Wärnberg" w:date="2024-12-27T08:15:00Z" w16du:dateUtc="2024-12-27T07:15:00Z">
+          <w:pPr>
+            <w:spacing w:line="254" w:lineRule="auto"/>
+            <w:ind w:right="261"/>
+            <w:jc w:val="both"/>
+          </w:pPr>
+        </w:pPrChange>
       </w:pPr>
       <w:r>
         <w:rPr>
@@ -11637,8 +12327,20 @@
         <w:pStyle w:val="Heading2"/>
         <w:shd w:val="clear" w:color="auto" w:fill="DBE5F1" w:themeFill="accent1" w:themeFillTint="33"/>
       </w:pPr>
-      <w:r>
-        <w:t>Statistical methods {20a}</w:t>
+      <w:commentRangeStart w:id="40"/>
+      <w:r>
+        <w:t xml:space="preserve">Statistical methods </w:t>
+      </w:r>
+      <w:commentRangeEnd w:id="40"/>
+      <w:r>
+        <w:rPr>
+          <w:rStyle w:val="CommentReference"/>
+          <w:rFonts w:ascii="Arial" w:eastAsia="Arial" w:hAnsi="Arial" w:cs="Arial"/>
+        </w:rPr>
+        <w:commentReference w:id="40"/>
+      </w:r>
+      <w:r>
+        <w:t>{20a}</w:t>
       </w:r>
     </w:p>
     <w:p>
@@ -11680,6 +12382,7 @@
       <w:pPr>
         <w:jc w:val="both"/>
         <w:rPr>
+          <w:ins w:id="41" w:author="Martin Gerdin Wärnberg" w:date="2024-12-27T08:15:00Z" w16du:dateUtc="2024-12-27T07:15:00Z"/>
           <w:rFonts w:ascii="Times New Roman" w:eastAsia="Times New Roman" w:hAnsi="Times New Roman" w:cs="Times New Roman"/>
           <w:sz w:val="24"/>
           <w:szCs w:val="24"/>
@@ -11755,6 +12458,22 @@
     <w:p>
       <w:pPr>
         <w:jc w:val="both"/>
+        <w:rPr>
+          <w:rFonts w:ascii="Times New Roman" w:eastAsia="Times New Roman" w:hAnsi="Times New Roman" w:cs="Times New Roman"/>
+          <w:sz w:val="24"/>
+          <w:szCs w:val="24"/>
+        </w:rPr>
+      </w:pPr>
+    </w:p>
+    <w:p>
+      <w:pPr>
+        <w:jc w:val="both"/>
+        <w:rPr>
+          <w:ins w:id="42" w:author="Martin Gerdin Wärnberg" w:date="2024-12-27T08:15:00Z" w16du:dateUtc="2024-12-27T07:15:00Z"/>
+          <w:rFonts w:ascii="Times New Roman" w:eastAsia="Times New Roman" w:hAnsi="Times New Roman" w:cs="Times New Roman"/>
+          <w:sz w:val="24"/>
+          <w:szCs w:val="24"/>
+        </w:rPr>
       </w:pPr>
       <w:r>
         <w:rPr>
@@ -11772,6 +12491,69 @@
         </w:rPr>
         <w:t>binary outcomes, a mixed effects binomial regression with a logit link will be used to estimate the odds ratio; and a binomial model with identity link used to estimate the risk difference. These models will be fitted using residual pseudo-likelihood estimation based on linearization with subject-specific expansion (RSPL). If the binomial model with the identity link does not converge then only a odds ratio will be reported.</w:t>
       </w:r>
+    </w:p>
+    <w:p>
+      <w:pPr>
+        <w:jc w:val="both"/>
+      </w:pPr>
+      <w:del w:id="43" w:author="Martin Gerdin Wärnberg" w:date="2024-12-27T08:15:00Z" w16du:dateUtc="2024-12-27T07:15:00Z">
+        <w:r>
+          <w:rPr>
+            <w:rFonts w:ascii="Times New Roman" w:eastAsia="Times New Roman" w:hAnsi="Times New Roman" w:cs="Times New Roman"/>
+            <w:sz w:val="24"/>
+            <w:szCs w:val="24"/>
+          </w:rPr>
+          <w:delText xml:space="preserve"> </w:delText>
+        </w:r>
+      </w:del>
+    </w:p>
+    <w:p>
+      <w:pPr>
+        <w:jc w:val="both"/>
+        <w:rPr>
+          <w:ins w:id="44" w:author="Martin Gerdin Wärnberg" w:date="2024-12-27T08:15:00Z" w16du:dateUtc="2024-12-27T07:15:00Z"/>
+          <w:rFonts w:ascii="Times New Roman" w:eastAsia="Times New Roman" w:hAnsi="Times New Roman" w:cs="Times New Roman"/>
+          <w:sz w:val="24"/>
+          <w:szCs w:val="24"/>
+        </w:rPr>
+      </w:pPr>
+      <w:r>
+        <w:rPr>
+          <w:rFonts w:ascii="Times New Roman" w:eastAsia="Times New Roman" w:hAnsi="Times New Roman" w:cs="Times New Roman"/>
+          <w:sz w:val="24"/>
+          <w:szCs w:val="24"/>
+        </w:rPr>
+        <w:t>We will include fixed effects for period and a fixed effect for intervention exposure. The primary analysis will allow for clustering by as a random cluster and random cluster by period effect. To correct the potential inflation of the type I error rate due to small number of clusters, a correction for a small number of clusters will be applied, but the correction that will be selected will be based on the best available evidence available closer to the time, and it may differ for the outcomes collected via the complete and incomplete designs. In a sensitivity analysis we will explore if models with more complicated correlation structures are a better fit to the data. These models are not being used as our primary analysis models as there is limited understanding as to when such models will converge and how to choose between the various different correlation structures which might be plausible.</w:t>
+      </w:r>
+    </w:p>
+    <w:p>
+      <w:pPr>
+        <w:jc w:val="both"/>
+        <w:rPr>
+          <w:rFonts w:ascii="Times New Roman" w:eastAsia="Times New Roman" w:hAnsi="Times New Roman" w:cs="Times New Roman"/>
+          <w:sz w:val="24"/>
+          <w:szCs w:val="24"/>
+        </w:rPr>
+      </w:pPr>
+    </w:p>
+    <w:p>
+      <w:pPr>
+        <w:jc w:val="both"/>
+        <w:rPr>
+          <w:ins w:id="45" w:author="Martin Gerdin Wärnberg" w:date="2024-12-27T08:15:00Z" w16du:dateUtc="2024-12-27T07:15:00Z"/>
+          <w:rFonts w:ascii="Times New Roman" w:eastAsia="Times New Roman" w:hAnsi="Times New Roman" w:cs="Times New Roman"/>
+          <w:sz w:val="24"/>
+          <w:szCs w:val="24"/>
+        </w:rPr>
+      </w:pPr>
+      <w:r>
+        <w:rPr>
+          <w:rFonts w:ascii="Times New Roman" w:eastAsia="Times New Roman" w:hAnsi="Times New Roman" w:cs="Times New Roman"/>
+          <w:sz w:val="24"/>
+          <w:szCs w:val="24"/>
+        </w:rPr>
+        <w:t>To this end we will additionally fit generalised linear mixed models (with same link functions and fixed effects as described above) to include a discrete time decay correlation structure including a random cluster effect with auto-regressive structure (AR</w:t>
+      </w:r>
       <w:r>
         <w:rPr>
           <w:rFonts w:ascii="Times New Roman" w:eastAsia="Times New Roman" w:hAnsi="Times New Roman" w:cs="Times New Roman"/>
@@ -11780,40 +12562,57 @@
         </w:rPr>
         <w:t xml:space="preserve"> </w:t>
       </w:r>
+      <w:r>
+        <w:rPr>
+          <w:rFonts w:ascii="Times New Roman" w:eastAsia="Times New Roman" w:hAnsi="Times New Roman" w:cs="Times New Roman"/>
+          <w:sz w:val="24"/>
+          <w:szCs w:val="24"/>
+        </w:rPr>
+        <w:t>(1)). To allow for the randomisation by batches, a different secular trend will be included for each batch (interaction between batch and period). For continuous, count and prevalence outcomes similar model-based approaches will be used but with appropriate links and distribution functions, using transformations where appropriate.</w:t>
+      </w:r>
     </w:p>
     <w:p>
       <w:pPr>
         <w:jc w:val="both"/>
-        <w:rPr>
-          <w:rFonts w:ascii="Times New Roman" w:eastAsia="Times New Roman" w:hAnsi="Times New Roman" w:cs="Times New Roman"/>
-          <w:sz w:val="24"/>
-          <w:szCs w:val="24"/>
-        </w:rPr>
-      </w:pPr>
-      <w:r>
-        <w:rPr>
-          <w:rFonts w:ascii="Times New Roman" w:eastAsia="Times New Roman" w:hAnsi="Times New Roman" w:cs="Times New Roman"/>
-          <w:sz w:val="24"/>
-          <w:szCs w:val="24"/>
-        </w:rPr>
-        <w:t>We will include fixed effects for period and a fixed effect for intervention exposure. The primary analysis will allow for clustering by as a random cluster and random cluster by period effect. To correct the potential inflation of the type I error rate due to small number of clusters, a correction for a small number of clusters will be applied, but the correction that will be selected will be based on the best available evidence available closer to the time, and it may differ for the outcomes collected via the complete and incomplete designs. In a sensitivity analysis we will explore if models with more complicated correlation structures are a better fit to the data. These models are not being used as our primary analysis models as there is limited understanding as to when such models will converge and how to choose between the various different correlation structures which might be plausible.</w:t>
-      </w:r>
+      </w:pPr>
     </w:p>
     <w:p>
       <w:pPr>
         <w:jc w:val="both"/>
-      </w:pPr>
-      <w:r>
-        <w:rPr>
-          <w:rFonts w:ascii="Times New Roman" w:eastAsia="Times New Roman" w:hAnsi="Times New Roman" w:cs="Times New Roman"/>
-          <w:sz w:val="24"/>
-          <w:szCs w:val="24"/>
-        </w:rPr>
-        <w:t>To this end we will additionally fit generalised linear mixed models (with same link functions and fixed effects as described above) to include a discrete time decay correlation structure including a random cluster effect with auto-regressive structure (AR</w:t>
-      </w:r>
-      <w:r>
-        <w:rPr>
-          <w:rFonts w:ascii="Times New Roman" w:eastAsia="Times New Roman" w:hAnsi="Times New Roman" w:cs="Times New Roman"/>
+        <w:rPr>
+          <w:rFonts w:ascii="Times New Roman" w:eastAsia="Times New Roman" w:hAnsi="Times New Roman" w:cs="Times New Roman"/>
+          <w:sz w:val="24"/>
+          <w:szCs w:val="24"/>
+        </w:rPr>
+      </w:pPr>
+      <w:r>
+        <w:rPr>
+          <w:rFonts w:ascii="Times New Roman" w:eastAsia="Times New Roman" w:hAnsi="Times New Roman" w:cs="Times New Roman"/>
+          <w:sz w:val="24"/>
+          <w:szCs w:val="24"/>
+        </w:rPr>
+        <w:t>We will use a two-sided significance level of 5% and estimate 95% confidence intervals. The primary subgroup analyses will be based on geographical region because demonstrating the consistency of any effect across multiple regions will enhance the generalisability of the results</w:t>
+      </w:r>
+      <w:r>
+        <w:rPr>
+          <w:rFonts w:ascii="Times New Roman" w:eastAsia="Times New Roman" w:hAnsi="Times New Roman" w:cs="Times New Roman"/>
+          <w:sz w:val="24"/>
+          <w:szCs w:val="24"/>
+        </w:rPr>
+        <w:t xml:space="preserve"> (Batches will not be based on regions because it will be logistically more feasible to include clusters from different regions in each batch)</w:t>
+      </w:r>
+      <w:r>
+        <w:rPr>
+          <w:rFonts w:ascii="Times New Roman" w:eastAsia="Times New Roman" w:hAnsi="Times New Roman" w:cs="Times New Roman"/>
+          <w:sz w:val="24"/>
+          <w:szCs w:val="24"/>
+        </w:rPr>
+        <w:t>. Additional subgroup analyses will include age across the groups such as older adolescents (15-19 years), young adults (20-24 years), adults (25-59 years), and older adults (60 years and older)</w:t>
+      </w:r>
+      <w:r>
+        <w:rPr>
+          <w:rFonts w:ascii="Times New Roman" w:eastAsia="Times New Roman" w:hAnsi="Times New Roman" w:cs="Times New Roman"/>
+          <w:color w:val="FF0000"/>
           <w:sz w:val="24"/>
           <w:szCs w:val="24"/>
         </w:rPr>
@@ -11822,10 +12621,28 @@
       <w:r>
         <w:rPr>
           <w:rFonts w:ascii="Times New Roman" w:eastAsia="Times New Roman" w:hAnsi="Times New Roman" w:cs="Times New Roman"/>
-          <w:sz w:val="24"/>
-          <w:szCs w:val="24"/>
-        </w:rPr>
-        <w:t>(1)). To allow for the randomisation by batches, a different secular trend will be included for each batch (interaction between batch and period). For continuous, count and prevalence outcomes similar model-based approaches will be used but with appropriate links and distribution functions, using transformations where appropriate.</w:t>
+          <w:color w:val="FF0000"/>
+          <w:sz w:val="24"/>
+          <w:szCs w:val="24"/>
+        </w:rPr>
+        <w:t>PMID: 34240065</w:t>
+      </w:r>
+      <w:r>
+        <w:rPr>
+          <w:rFonts w:ascii="Times New Roman" w:eastAsia="Times New Roman" w:hAnsi="Times New Roman" w:cs="Times New Roman"/>
+          <w:sz w:val="24"/>
+          <w:szCs w:val="24"/>
+        </w:rPr>
+        <w:t xml:space="preserve">; sex; and the among the clinical cohorts grouped as blunt multisystem trauma, penetrating </w:t>
+      </w:r>
+      <w:r>
+        <w:rPr>
+          <w:rFonts w:ascii="Times New Roman" w:eastAsia="Times New Roman" w:hAnsi="Times New Roman" w:cs="Times New Roman"/>
+          <w:sz w:val="24"/>
+          <w:szCs w:val="24"/>
+        </w:rPr>
+        <w:lastRenderedPageBreak/>
+        <w:t>trauma, and severe isolated traumatic brain injury.</w:t>
       </w:r>
     </w:p>
     <w:p>
@@ -11837,91 +12654,58 @@
           <w:szCs w:val="24"/>
         </w:rPr>
       </w:pPr>
-      <w:r>
-        <w:rPr>
-          <w:rFonts w:ascii="Times New Roman" w:eastAsia="Times New Roman" w:hAnsi="Times New Roman" w:cs="Times New Roman"/>
-          <w:sz w:val="24"/>
-          <w:szCs w:val="24"/>
-        </w:rPr>
-        <w:t>We will use a two-sided significance level of 5% and estimate 95% confidence intervals. The primary subgroup analyses will be based on geographical region because demonstrating the consistency of any effect across multiple regions will enhance the generalisability of the results</w:t>
-      </w:r>
-      <w:r>
-        <w:rPr>
-          <w:rFonts w:ascii="Times New Roman" w:eastAsia="Times New Roman" w:hAnsi="Times New Roman" w:cs="Times New Roman"/>
-          <w:sz w:val="24"/>
-          <w:szCs w:val="24"/>
-        </w:rPr>
-        <w:t xml:space="preserve"> (Batches will not be based on regions because it will be logistically more feasible to include clusters from different regions in each batch)</w:t>
-      </w:r>
-      <w:r>
-        <w:rPr>
-          <w:rFonts w:ascii="Times New Roman" w:eastAsia="Times New Roman" w:hAnsi="Times New Roman" w:cs="Times New Roman"/>
-          <w:sz w:val="24"/>
-          <w:szCs w:val="24"/>
-        </w:rPr>
-        <w:t>. Additional subgroup analyses will include age across the groups such as older adolescents (15-19 years), young adults (20-24 years), adults (25-59 years), and older adults (60 years and older)</w:t>
-      </w:r>
-      <w:r>
-        <w:rPr>
-          <w:rFonts w:ascii="Times New Roman" w:eastAsia="Times New Roman" w:hAnsi="Times New Roman" w:cs="Times New Roman"/>
-          <w:color w:val="FF0000"/>
-          <w:sz w:val="24"/>
-          <w:szCs w:val="24"/>
-        </w:rPr>
-        <w:t xml:space="preserve"> </w:t>
-      </w:r>
-      <w:r>
-        <w:rPr>
-          <w:rFonts w:ascii="Times New Roman" w:eastAsia="Times New Roman" w:hAnsi="Times New Roman" w:cs="Times New Roman"/>
-          <w:color w:val="FF0000"/>
-          <w:sz w:val="24"/>
-          <w:szCs w:val="24"/>
-        </w:rPr>
-        <w:t>PMID: 34240065</w:t>
-      </w:r>
-      <w:r>
-        <w:rPr>
-          <w:rFonts w:ascii="Times New Roman" w:eastAsia="Times New Roman" w:hAnsi="Times New Roman" w:cs="Times New Roman"/>
-          <w:sz w:val="24"/>
-          <w:szCs w:val="24"/>
-        </w:rPr>
-        <w:t>; sex; and the among the clinical cohorts grouped as blunt multisystem trauma, penetrating trauma, and severe isolated traumatic brain injury.</w:t>
+    </w:p>
+    <w:p>
+      <w:pPr>
+        <w:shd w:val="clear" w:color="auto" w:fill="DBE5F1" w:themeFill="accent1" w:themeFillTint="33"/>
+        <w:rPr>
+          <w:rFonts w:ascii="Times New Roman" w:eastAsia="Times New Roman" w:hAnsi="Times New Roman" w:cs="Times New Roman"/>
+          <w:sz w:val="24"/>
+          <w:szCs w:val="24"/>
+        </w:rPr>
+      </w:pPr>
+      <w:commentRangeStart w:id="46"/>
+      <w:r>
+        <w:rPr>
+          <w:rFonts w:ascii="Times New Roman" w:eastAsia="Times New Roman" w:hAnsi="Times New Roman" w:cs="Times New Roman"/>
+          <w:sz w:val="24"/>
+          <w:szCs w:val="24"/>
+        </w:rPr>
+        <w:t xml:space="preserve">Method for additional analyses </w:t>
+      </w:r>
+      <w:r>
+        <w:rPr>
+          <w:rFonts w:ascii="Times New Roman" w:eastAsia="Times New Roman" w:hAnsi="Times New Roman" w:cs="Times New Roman"/>
+          <w:sz w:val="24"/>
+          <w:szCs w:val="24"/>
+        </w:rPr>
+        <w:t>{20b}</w:t>
+      </w:r>
+      <w:commentRangeEnd w:id="46"/>
+      <w:r>
+        <w:rPr>
+          <w:rStyle w:val="CommentReference"/>
+        </w:rPr>
+        <w:commentReference w:id="46"/>
       </w:r>
     </w:p>
     <w:p>
       <w:pPr>
         <w:jc w:val="both"/>
         <w:rPr>
-          <w:rFonts w:ascii="Times New Roman" w:eastAsia="Times New Roman" w:hAnsi="Times New Roman" w:cs="Times New Roman"/>
-          <w:sz w:val="24"/>
-          <w:szCs w:val="24"/>
-        </w:rPr>
-      </w:pPr>
-    </w:p>
-    <w:p>
-      <w:pPr>
-        <w:shd w:val="clear" w:color="auto" w:fill="DBE5F1" w:themeFill="accent1" w:themeFillTint="33"/>
-        <w:rPr>
-          <w:rFonts w:ascii="Times New Roman" w:eastAsia="Times New Roman" w:hAnsi="Times New Roman" w:cs="Times New Roman"/>
-          <w:sz w:val="24"/>
-          <w:szCs w:val="24"/>
-        </w:rPr>
-      </w:pPr>
-      <w:r>
-        <w:rPr>
-          <w:rFonts w:ascii="Times New Roman" w:eastAsia="Times New Roman" w:hAnsi="Times New Roman" w:cs="Times New Roman"/>
-          <w:sz w:val="24"/>
-          <w:szCs w:val="24"/>
-        </w:rPr>
-        <w:t xml:space="preserve">Method for additional analyses </w:t>
-      </w:r>
-      <w:r>
-        <w:rPr>
-          <w:rFonts w:ascii="Times New Roman" w:eastAsia="Times New Roman" w:hAnsi="Times New Roman" w:cs="Times New Roman"/>
-          <w:sz w:val="24"/>
-          <w:szCs w:val="24"/>
-        </w:rPr>
-        <w:t>{20b}</w:t>
+          <w:ins w:id="47" w:author="Martin Gerdin Wärnberg" w:date="2024-12-27T08:16:00Z" w16du:dateUtc="2024-12-27T07:16:00Z"/>
+          <w:rFonts w:ascii="Times New Roman" w:eastAsia="Times New Roman" w:hAnsi="Times New Roman" w:cs="Times New Roman"/>
+          <w:sz w:val="24"/>
+          <w:szCs w:val="24"/>
+        </w:rPr>
+      </w:pPr>
+      <w:r>
+        <w:rPr>
+          <w:rFonts w:ascii="Times New Roman" w:eastAsia="Times New Roman" w:hAnsi="Times New Roman" w:cs="Times New Roman"/>
+          <w:sz w:val="24"/>
+          <w:szCs w:val="24"/>
+        </w:rPr>
+        <w:t>To additionally explore if the fixed period effect is both parsimonious and adequate to represent the extent of any underlying secular trend, we will model the time effect using a spline function. Models will also be extended to include random cluster by intervention effects (with a non-zero covariance term) to examine if results are sensitive to the assumption of no intervention by cluster interaction. Models will also be extended to include an interaction between treatment and number of periods since first treated, to examine if there is any indication of a relationship between duration of exposure to the intervention and outcomes.</w:t>
       </w:r>
     </w:p>
     <w:p>
@@ -11933,23 +12717,6 @@
           <w:szCs w:val="24"/>
         </w:rPr>
       </w:pPr>
-      <w:r>
-        <w:rPr>
-          <w:rFonts w:ascii="Times New Roman" w:eastAsia="Times New Roman" w:hAnsi="Times New Roman" w:cs="Times New Roman"/>
-          <w:sz w:val="24"/>
-          <w:szCs w:val="24"/>
-        </w:rPr>
-        <w:t xml:space="preserve">To additionally explore if the fixed period effect is both parsimonious and adequate to represent the </w:t>
-      </w:r>
-      <w:r>
-        <w:rPr>
-          <w:rFonts w:ascii="Times New Roman" w:eastAsia="Times New Roman" w:hAnsi="Times New Roman" w:cs="Times New Roman"/>
-          <w:sz w:val="24"/>
-          <w:szCs w:val="24"/>
-        </w:rPr>
-        <w:lastRenderedPageBreak/>
-        <w:t>extent of any underlying secular trend, we will model the time effect using a spline function. Models will also be extended to include random cluster by intervention effects (with a non-zero covariance term) to examine if results are sensitive to the assumption of no intervention by cluster interaction. Models will also be extended to include an interaction between treatment and number of periods since first treated, to examine if there is any indication of a relationship between duration of exposure to the intervention and outcomes.</w:t>
-      </w:r>
     </w:p>
     <w:p>
       <w:pPr>
@@ -12017,10 +12784,18 @@
       </w:pPr>
       <w:r>
         <w:rPr>
-          <w:rFonts w:asciiTheme="minorHAnsi" w:eastAsiaTheme="minorEastAsia" w:hAnsiTheme="minorHAnsi" w:cstheme="minorBidi"/>
+          <w:rFonts w:ascii="Times New Roman" w:eastAsiaTheme="minorEastAsia" w:hAnsi="Times New Roman" w:cs="Times New Roman"/>
           <w:sz w:val="24"/>
           <w:szCs w:val="24"/>
           <w:lang w:val="en-US"/>
+          <w:rPrChange w:id="48" w:author="Martin Gerdin Wärnberg" w:date="2024-12-27T08:16:00Z" w16du:dateUtc="2024-12-27T07:16:00Z">
+            <w:rPr>
+              <w:rFonts w:asciiTheme="minorHAnsi" w:eastAsiaTheme="minorEastAsia" w:hAnsiTheme="minorHAnsi" w:cstheme="minorBidi"/>
+              <w:sz w:val="24"/>
+              <w:szCs w:val="24"/>
+              <w:lang w:val="en-US"/>
+            </w:rPr>
+          </w:rPrChange>
         </w:rPr>
         <w:t>We will implement a multi-tiered monitoring strategy, including centralized data consistency checks, statistical monitoring, and selective on-site evaluations. Key integrity measures include source data verification, data entry validation, and regular audits. Any protocol deviations will be thoroughly documented, with serious breaches promptly ad- dressed to ensure data integrity. Monitors will assist investigators in maintaining high ethical, scientific, technical, and regulatory quality. Monitoring visits will review protocol adherence, participant recruitment, adverse event reporting, compliance with study procedures, and regulatory adherence. Regular remote monitoring of the web-based database will be conducted to ensure data integrity, using validation and consistency rules and regular data cleaning. The Trial Team and Trial Management Group will monitor baseline characteristics, opt-in consent rates and differential opt-in consent rates across trial arms, follow-up rates, CRF return and completeness rates, and safety data.</w:t>
       </w:r>
@@ -12675,16 +13450,8 @@
           <w:sz w:val="24"/>
           <w:szCs w:val="24"/>
         </w:rPr>
-        <w:t xml:space="preserve">All safety events will be recorded in the Case Record Form (CRF) and reported to the trial management team within 24 hours of its occurrence. The trial management team will then assess if the event can be considered related to the trial or the intervention within 24 hours of it being reported. </w:t>
-      </w:r>
-      <w:r>
-        <w:rPr>
-          <w:rFonts w:ascii="Times New Roman" w:eastAsia="Times New Roman" w:hAnsi="Times New Roman" w:cs="Times New Roman"/>
-          <w:sz w:val="24"/>
-          <w:szCs w:val="24"/>
-        </w:rPr>
         <w:lastRenderedPageBreak/>
-        <w:t>Events that are considered probably related will be reported immediately to the joint Trial Steering and Data Monitoring Committee.</w:t>
+        <w:t>All safety events will be recorded in the Case Record Form (CRF) and reported to the trial management team within 24 hours of its occurrence. The trial management team will then assess if the event can be considered related to the trial or the intervention within 24 hours of it being reported. Events that are considered probably related will be reported immediately to the joint Trial Steering and Data Monitoring Committee.</w:t>
       </w:r>
       <w:r>
         <w:rPr>
@@ -12840,6 +13607,7 @@
         <w:ind w:right="267"/>
         <w:jc w:val="both"/>
         <w:rPr>
+          <w:del w:id="49" w:author="Martin Gerdin Wärnberg" w:date="2024-12-27T08:17:00Z" w16du:dateUtc="2024-12-27T07:17:00Z"/>
           <w:rFonts w:ascii="Times New Roman" w:eastAsia="Times New Roman" w:hAnsi="Times New Roman" w:cs="Times New Roman"/>
           <w:sz w:val="24"/>
           <w:szCs w:val="24"/>
@@ -12873,6 +13641,17 @@
         </w:rPr>
         <w:t>regulations governing this clinical trial. This is to ensure the safety and integrity of the trial subjects as well as the quality of the data collected.</w:t>
       </w:r>
+      <w:ins w:id="50" w:author="Martin Gerdin Wärnberg" w:date="2024-12-27T08:17:00Z" w16du:dateUtc="2024-12-27T07:17:00Z">
+        <w:r>
+          <w:rPr>
+            <w:rFonts w:ascii="Times New Roman" w:eastAsia="Times New Roman" w:hAnsi="Times New Roman" w:cs="Times New Roman"/>
+            <w:sz w:val="24"/>
+            <w:szCs w:val="24"/>
+            <w:lang w:val="en-US"/>
+          </w:rPr>
+          <w:t xml:space="preserve"> </w:t>
+        </w:r>
+      </w:ins>
     </w:p>
     <w:p>
       <w:pPr>
@@ -12893,7 +13672,47 @@
           <w:szCs w:val="24"/>
           <w:lang w:val="en-US"/>
         </w:rPr>
-        <w:t>The final protocol will be submitted for ethical review at all participating hospitals, where possible, as well as The George Institute for Global Health in India and Swedish Ethical Review Atuhortiy.</w:t>
+        <w:t xml:space="preserve">The </w:t>
+      </w:r>
+      <w:del w:id="51" w:author="Martin Gerdin Wärnberg" w:date="2024-12-27T08:17:00Z" w16du:dateUtc="2024-12-27T07:17:00Z">
+        <w:r>
+          <w:rPr>
+            <w:rFonts w:ascii="Times New Roman" w:eastAsia="Times New Roman" w:hAnsi="Times New Roman" w:cs="Times New Roman"/>
+            <w:sz w:val="24"/>
+            <w:szCs w:val="24"/>
+            <w:lang w:val="en-US"/>
+          </w:rPr>
+          <w:delText xml:space="preserve">final </w:delText>
+        </w:r>
+      </w:del>
+      <w:r>
+        <w:rPr>
+          <w:rFonts w:ascii="Times New Roman" w:eastAsia="Times New Roman" w:hAnsi="Times New Roman" w:cs="Times New Roman"/>
+          <w:sz w:val="24"/>
+          <w:szCs w:val="24"/>
+          <w:lang w:val="en-US"/>
+        </w:rPr>
+        <w:t xml:space="preserve">protocol will be submitted for ethical review at all participating hospitals, where possible, as well as The George Institute for Global Health in India and Swedish Ethical Review </w:t>
+      </w:r>
+      <w:proofErr w:type="spellStart"/>
+      <w:r>
+        <w:rPr>
+          <w:rFonts w:ascii="Times New Roman" w:eastAsia="Times New Roman" w:hAnsi="Times New Roman" w:cs="Times New Roman"/>
+          <w:sz w:val="24"/>
+          <w:szCs w:val="24"/>
+          <w:lang w:val="en-US"/>
+        </w:rPr>
+        <w:t>Atuhortiy</w:t>
+      </w:r>
+      <w:proofErr w:type="spellEnd"/>
+      <w:r>
+        <w:rPr>
+          <w:rFonts w:ascii="Times New Roman" w:eastAsia="Times New Roman" w:hAnsi="Times New Roman" w:cs="Times New Roman"/>
+          <w:sz w:val="24"/>
+          <w:szCs w:val="24"/>
+          <w:lang w:val="en-US"/>
+        </w:rPr>
+        <w:t>.</w:t>
       </w:r>
     </w:p>
     <w:p>
@@ -12983,7 +13802,8 @@
           <w:lang w:val="en-US"/>
         </w:rPr>
       </w:pPr>
-      <w:commentRangeStart w:id="4"/>
+      <w:commentRangeStart w:id="52"/>
+      <w:commentRangeStart w:id="53"/>
       <w:r>
         <w:rPr>
           <w:rFonts w:ascii="Times New Roman" w:eastAsia="Times New Roman" w:hAnsi="Times New Roman" w:cs="Times New Roman"/>
@@ -12993,9 +13813,16 @@
         </w:rPr>
         <w:t>There are ongoing discussions about re-framing the trial as a hybrid effectiveness- implementation trial and include a cost-effectiveness analysis. This would involve adding additional data collection to assess the implementation and costs of the intervention. This would involve additional funding and amended ethical approvals</w:t>
       </w:r>
-      <w:commentRangeEnd w:id="4"/>
-      <w:r>
-        <w:commentReference w:id="4"/>
+      <w:commentRangeEnd w:id="52"/>
+      <w:r>
+        <w:commentReference w:id="52"/>
+      </w:r>
+      <w:commentRangeEnd w:id="53"/>
+      <w:r>
+        <w:rPr>
+          <w:rStyle w:val="CommentReference"/>
+        </w:rPr>
+        <w:commentReference w:id="53"/>
       </w:r>
       <w:r>
         <w:rPr>
@@ -13189,6 +14016,7 @@
           <w:lang w:val="en-US"/>
         </w:rPr>
       </w:pPr>
+      <w:proofErr w:type="spellStart"/>
       <w:r>
         <w:rPr>
           <w:rFonts w:ascii="Times New Roman" w:eastAsia="Times New Roman" w:hAnsi="Times New Roman" w:cs="Times New Roman"/>
@@ -13196,7 +14024,17 @@
           <w:szCs w:val="24"/>
           <w:lang w:val="en-US"/>
         </w:rPr>
-        <w:t>Opt out consent for routinely recorded data and measurement of adherence to ATLS® principles. Consent for the collection of routinely recorded data, either through interviews or by extracting information from medical records, as well as for the measurement of adherence to ATLS® principles, will be presumed unless explicitly declined. This approach is justified because the trial is considered to pose minimal risk and because data collection will be non-invasive. Additionally, obtaining consent specifically for the measurement of adherence to ATLS® principles could interfere with the provision of care and cause undue stress for the patient and their representatives. Pa</w:t>
+        <w:t>Opt</w:t>
+      </w:r>
+      <w:proofErr w:type="spellEnd"/>
+      <w:r>
+        <w:rPr>
+          <w:rFonts w:ascii="Times New Roman" w:eastAsia="Times New Roman" w:hAnsi="Times New Roman" w:cs="Times New Roman"/>
+          <w:sz w:val="24"/>
+          <w:szCs w:val="24"/>
+          <w:lang w:val="en-US"/>
+        </w:rPr>
+        <w:t xml:space="preserve"> out consent for routinely recorded data and measurement of adherence to ATLS® principles. Consent for the collection of routinely recorded data, either through interviews or by extracting information from medical records, as well as for the measurement of adherence to ATLS® principles, will be presumed unless explicitly declined. This approach is justified because the trial is considered to pose minimal risk and because data collection will be non-invasive. Additionally, obtaining consent specifically for the measurement of adherence to ATLS® principles could interfere with the provision of care and cause undue stress for the patient and their representatives. Pa</w:t>
       </w:r>
       <w:r>
         <w:rPr>
@@ -13234,6 +14072,7 @@
           <w:lang w:val="en-US"/>
         </w:rPr>
       </w:pPr>
+      <w:proofErr w:type="spellStart"/>
       <w:r>
         <w:rPr>
           <w:rFonts w:ascii="Times New Roman" w:eastAsia="Times New Roman" w:hAnsi="Times New Roman" w:cs="Times New Roman"/>
@@ -13241,8 +14080,9 @@
           <w:szCs w:val="24"/>
           <w:lang w:val="en-US"/>
         </w:rPr>
-        <w:t xml:space="preserve">Opt in consent and assent for non-routinely recorded data. Informed consent for non-routinely recorded data will be actively sought from participants or their legally authorized representative. For participants who are between 15 and 18 years of age we will obtain both the assent of the participant as well as the consent of their guardian or legally authorized representative. </w:t>
-      </w:r>
+        <w:t>Opt</w:t>
+      </w:r>
+      <w:proofErr w:type="spellEnd"/>
       <w:r>
         <w:rPr>
           <w:rFonts w:ascii="Times New Roman" w:eastAsia="Times New Roman" w:hAnsi="Times New Roman" w:cs="Times New Roman"/>
@@ -13250,6 +14090,15 @@
           <w:szCs w:val="24"/>
           <w:lang w:val="en-US"/>
         </w:rPr>
+        <w:t xml:space="preserve"> in consent and assent for non-routinely recorded data. Informed consent for non-routinely recorded data will be actively sought from participants or their legally authorized representative. For participants who are between 15 and 18 years of age we will obtain both the assent of the participant as well as the consent of their guardian or legally authorized representative. </w:t>
+      </w:r>
+      <w:r>
+        <w:rPr>
+          <w:rFonts w:ascii="Times New Roman" w:eastAsia="Times New Roman" w:hAnsi="Times New Roman" w:cs="Times New Roman"/>
+          <w:sz w:val="24"/>
+          <w:szCs w:val="24"/>
+          <w:lang w:val="en-US"/>
+        </w:rPr>
         <w:t>P</w:t>
       </w:r>
       <w:r>
@@ -13277,7 +14126,7 @@
           <w:szCs w:val="24"/>
           <w:lang w:val="en-US"/>
         </w:rPr>
-        <w:t xml:space="preserve">. The consent and assent will be written for participants who are admitted to the hospital and verbal for participants who are transferred or discharged before the clinical research </w:t>
+        <w:t xml:space="preserve">. The consent and assent will be written for participants who are admitted to the hospital and verbal </w:t>
       </w:r>
       <w:r>
         <w:rPr>
@@ -13287,7 +14136,7 @@
           <w:lang w:val="en-US"/>
         </w:rPr>
         <w:lastRenderedPageBreak/>
-        <w:t>coordinators have had an opportunity to approach them. The verbal consent will be audio recorded.</w:t>
+        <w:t>for participants who are transferred or discharged before the clinical research coordinators have had an opportunity to approach them. The verbal consent will be audio recorded.</w:t>
       </w:r>
     </w:p>
     <w:p>
@@ -13368,7 +14217,27 @@
           <w:szCs w:val="24"/>
           <w:lang w:val="en-US"/>
         </w:rPr>
-        <w:t xml:space="preserve"> and they have to be included to make the trial representative of the entire population of trauma </w:t>
+        <w:t xml:space="preserve"> and they </w:t>
+      </w:r>
+      <w:proofErr w:type="gramStart"/>
+      <w:r>
+        <w:rPr>
+          <w:rFonts w:ascii="Times New Roman" w:eastAsia="Times New Roman" w:hAnsi="Times New Roman" w:cs="Times New Roman"/>
+          <w:sz w:val="24"/>
+          <w:szCs w:val="24"/>
+          <w:lang w:val="en-US"/>
+        </w:rPr>
+        <w:t>have to</w:t>
+      </w:r>
+      <w:proofErr w:type="gramEnd"/>
+      <w:r>
+        <w:rPr>
+          <w:rFonts w:ascii="Times New Roman" w:eastAsia="Times New Roman" w:hAnsi="Times New Roman" w:cs="Times New Roman"/>
+          <w:sz w:val="24"/>
+          <w:szCs w:val="24"/>
+          <w:lang w:val="en-US"/>
+        </w:rPr>
+        <w:t xml:space="preserve"> be included to make the trial representative of the entire population of trauma </w:t>
       </w:r>
       <w:r>
         <w:rPr>
@@ -13913,6 +14782,7 @@
         </w:rPr>
         <w:t xml:space="preserve">ICMJE criteria for non-author </w:t>
       </w:r>
+      <w:proofErr w:type="spellStart"/>
       <w:r>
         <w:rPr>
           <w:rFonts w:ascii="Times New Roman" w:eastAsia="Times New Roman" w:hAnsi="Times New Roman" w:cs="Times New Roman"/>
@@ -13921,6 +14791,7 @@
         </w:rPr>
         <w:t>Contributorship</w:t>
       </w:r>
+      <w:proofErr w:type="spellEnd"/>
       <w:r>
         <w:rPr>
           <w:rFonts w:ascii="Times New Roman" w:eastAsia="Times New Roman" w:hAnsi="Times New Roman" w:cs="Times New Roman"/>
@@ -14154,17 +15025,78 @@
 
 <file path=word/comments.xml><?xml version="1.0" encoding="utf-8"?>
 <w:comments xmlns:wpc="http://schemas.microsoft.com/office/word/2010/wordprocessingCanvas" xmlns:cx="http://schemas.microsoft.com/office/drawing/2014/chartex" xmlns:cx1="http://schemas.microsoft.com/office/drawing/2015/9/8/chartex" xmlns:cx2="http://schemas.microsoft.com/office/drawing/2015/10/21/chartex" xmlns:cx3="http://schemas.microsoft.com/office/drawing/2016/5/9/chartex" xmlns:cx4="http://schemas.microsoft.com/office/drawing/2016/5/10/chartex" xmlns:cx5="http://schemas.microsoft.com/office/drawing/2016/5/11/chartex" xmlns:cx6="http://schemas.microsoft.com/office/drawing/2016/5/12/chartex" xmlns:cx7="http://schemas.microsoft.com/office/drawing/2016/5/13/chartex" xmlns:cx8="http://schemas.microsoft.com/office/drawing/2016/5/14/chartex" xmlns:mc="http://schemas.openxmlformats.org/markup-compatibility/2006" xmlns:aink="http://schemas.microsoft.com/office/drawing/2016/ink" xmlns:am3d="http://schemas.microsoft.com/office/drawing/2017/model3d" xmlns:o="urn:schemas-microsoft-com:office:office" xmlns:oel="http://schemas.microsoft.com/office/2019/extlst" xmlns:r="http://schemas.openxmlformats.org/officeDocument/2006/relationships" xmlns:m="http://schemas.openxmlformats.org/officeDocument/2006/math" xmlns:v="urn:schemas-microsoft-com:vml" xmlns:wp14="http://schemas.microsoft.com/office/word/2010/wordprocessingDrawing" xmlns:wp="http://schemas.openxmlformats.org/drawingml/2006/wordprocessingDrawing" xmlns:w10="urn:schemas-microsoft-com:office:word" xmlns:w="http://schemas.openxmlformats.org/wordprocessingml/2006/main" xmlns:w14="http://schemas.microsoft.com/office/word/2010/wordml" xmlns:w15="http://schemas.microsoft.com/office/word/2012/wordml" xmlns:w16cex="http://schemas.microsoft.com/office/word/2018/wordml/cex" xmlns:w16cid="http://schemas.microsoft.com/office/word/2016/wordml/cid" xmlns:w16="http://schemas.microsoft.com/office/word/2018/wordml" xmlns:w16du="http://schemas.microsoft.com/office/word/2023/wordml/word16du" xmlns:w16sdtdh="http://schemas.microsoft.com/office/word/2020/wordml/sdtdatahash" xmlns:w16se="http://schemas.microsoft.com/office/word/2015/wordml/symex" xmlns:wpg="http://schemas.microsoft.com/office/word/2010/wordprocessingGroup" xmlns:wpi="http://schemas.microsoft.com/office/word/2010/wordprocessingInk" xmlns:wne="http://schemas.microsoft.com/office/word/2006/wordml" xmlns:wps="http://schemas.microsoft.com/office/word/2010/wordprocessingShape" mc:Ignorable="w14 w15 w16se w16cid w16 w16cex w16sdtdh w16du wp14">
-  <w:comment w:id="0" w:author="Samriddhi Ranjan" w:date="2024-12-23T13:44:00Z" w:initials="SR">
-    <w:p>
-      <w:r>
+  <w:comment w:id="0" w:author="Martin Gerdin Wärnberg" w:date="2024-12-27T07:50:00Z" w:initials="MG">
+    <w:p>
+      <w:r>
+        <w:rPr>
+          <w:rStyle w:val="CommentReference"/>
+        </w:rPr>
         <w:annotationRef/>
       </w:r>
       <w:r>
+        <w:rPr>
+          <w:sz w:val="20"/>
+          <w:szCs w:val="20"/>
+        </w:rPr>
+        <w:t xml:space="preserve">Excellent start! I suggest that we now format this for submission to Trials, the instructions are here </w:t>
+      </w:r>
+      <w:hyperlink r:id="rId1" w:history="1">
+        <w:r>
+          <w:rPr>
+            <w:rStyle w:val="Hyperlink"/>
+            <w:sz w:val="20"/>
+            <w:szCs w:val="20"/>
+          </w:rPr>
+          <w:t>https://trialsjournal.biomedcentral.com/submission-guidelines/preparing-your-manuscript/study-protocol</w:t>
+        </w:r>
+      </w:hyperlink>
+    </w:p>
+  </w:comment>
+  <w:comment w:id="1" w:author="Martin Gerdin Wärnberg" w:date="2024-12-27T07:53:00Z" w:initials="MG">
+    <w:p>
+      <w:r>
+        <w:rPr>
+          <w:rStyle w:val="CommentReference"/>
+        </w:rPr>
+        <w:annotationRef/>
+      </w:r>
+      <w:r>
+        <w:rPr>
+          <w:sz w:val="20"/>
+          <w:szCs w:val="20"/>
+        </w:rPr>
+        <w:t>Some of this should be moved to other parts of the manuscript, according to the journal instructions, and the remaining items can be submitted as supplementary material.</w:t>
+      </w:r>
+    </w:p>
+  </w:comment>
+  <w:comment w:id="2" w:author="Martin Gerdin Wärnberg" w:date="2024-12-27T07:51:00Z" w:initials="MG">
+    <w:p>
+      <w:r>
+        <w:rPr>
+          <w:rStyle w:val="CommentReference"/>
+        </w:rPr>
+        <w:annotationRef/>
+      </w:r>
+      <w:r>
+        <w:rPr>
+          <w:sz w:val="20"/>
+          <w:szCs w:val="20"/>
+        </w:rPr>
+        <w:t>I think the version that you have is 1.3.0-2024-11-15</w:t>
+      </w:r>
+    </w:p>
+  </w:comment>
+  <w:comment w:id="3" w:author="Samriddhi Ranjan" w:date="2024-12-23T13:44:00Z" w:initials="SR">
+    <w:p>
+      <w:r>
+        <w:annotationRef/>
+      </w:r>
+      <w:r>
         <w:t>Will update once confirmed from Abhinav.</w:t>
       </w:r>
     </w:p>
   </w:comment>
-  <w:comment w:id="1" w:author="Samriddhi Ranjan" w:date="2024-12-23T13:55:00Z" w:initials="SR">
+  <w:comment w:id="4" w:author="Samriddhi Ranjan" w:date="2024-12-23T13:55:00Z" w:initials="SR">
     <w:p>
       <w:r>
         <w:annotationRef/>
@@ -14174,7 +15106,7 @@
       </w:r>
     </w:p>
   </w:comment>
-  <w:comment w:id="2" w:author="Samriddhi Ranjan" w:date="2024-12-19T14:03:00Z" w:initials="SR">
+  <w:comment w:id="5" w:author="Samriddhi Ranjan" w:date="2024-12-19T14:03:00Z" w:initials="SR">
     <w:p>
       <w:r>
         <w:annotationRef/>
@@ -14184,26 +15116,145 @@
       </w:r>
     </w:p>
   </w:comment>
-  <w:comment w:id="3" w:author="Samriddhi Ranjan" w:date="2024-12-23T13:45:00Z" w:initials="SR">
-    <w:p>
-      <w:r>
+  <w:comment w:id="8" w:author="Martin Gerdin Wärnberg" w:date="2024-12-27T08:01:00Z" w:initials="MG">
+    <w:p>
+      <w:r>
+        <w:rPr>
+          <w:rStyle w:val="CommentReference"/>
+        </w:rPr>
         <w:annotationRef/>
       </w:r>
       <w:r>
-        <w:t xml:space="preserve">needs further confirmation, if </w:t>
-      </w:r>
-      <w:r>
-        <w:t>unpublished.</w:t>
-      </w:r>
+        <w:rPr>
+          <w:sz w:val="20"/>
+          <w:szCs w:val="20"/>
+        </w:rPr>
+        <w:t xml:space="preserve">Cite the preprint in addition to the protocol: </w:t>
+      </w:r>
+      <w:hyperlink r:id="rId2" w:history="1">
+        <w:r>
+          <w:rPr>
+            <w:rStyle w:val="Hyperlink"/>
+            <w:sz w:val="20"/>
+            <w:szCs w:val="20"/>
+          </w:rPr>
+          <w:t>https://www.medrxiv.org/content/10.1101/2024.03.13.24304236v2</w:t>
+        </w:r>
+      </w:hyperlink>
     </w:p>
   </w:comment>
-  <w:comment w:id="4" w:author="Samriddhi Ranjan" w:date="2024-12-19T16:15:00Z" w:initials="SR">
+  <w:comment w:id="17" w:author="Samriddhi Ranjan" w:date="2024-12-23T13:45:00Z" w:initials="SR">
     <w:p>
       <w:r>
         <w:annotationRef/>
       </w:r>
       <w:r>
+        <w:t>needs further confirmation, if unpublished.</w:t>
+      </w:r>
+    </w:p>
+  </w:comment>
+  <w:comment w:id="18" w:author="Martin Gerdin Wärnberg" w:date="2024-12-27T08:02:00Z" w:initials="MG">
+    <w:p>
+      <w:r>
+        <w:rPr>
+          <w:rStyle w:val="CommentReference"/>
+        </w:rPr>
+        <w:annotationRef/>
+      </w:r>
+      <w:r>
+        <w:rPr>
+          <w:sz w:val="20"/>
+          <w:szCs w:val="20"/>
+        </w:rPr>
+        <w:t xml:space="preserve">Cite preprint: </w:t>
+      </w:r>
+      <w:hyperlink r:id="rId3" w:history="1">
+        <w:r>
+          <w:rPr>
+            <w:rStyle w:val="Hyperlink"/>
+            <w:sz w:val="20"/>
+            <w:szCs w:val="20"/>
+          </w:rPr>
+          <w:t>https://www.medrxiv.org/content/10.1101/2024.02.20.24302971v2</w:t>
+        </w:r>
+      </w:hyperlink>
+    </w:p>
+  </w:comment>
+  <w:comment w:id="30" w:author="Martin Gerdin Wärnberg" w:date="2024-12-27T08:11:00Z" w:initials="MG">
+    <w:p>
+      <w:r>
+        <w:rPr>
+          <w:rStyle w:val="CommentReference"/>
+        </w:rPr>
+        <w:annotationRef/>
+      </w:r>
+      <w:r>
+        <w:rPr>
+          <w:sz w:val="20"/>
+          <w:szCs w:val="20"/>
+        </w:rPr>
+        <w:t>Not sure about the first part of this sentence. Can it be clarified please?</w:t>
+      </w:r>
+    </w:p>
+  </w:comment>
+  <w:comment w:id="40" w:author="Martin Gerdin Wärnberg" w:date="2024-12-27T08:16:00Z" w:initials="MG">
+    <w:p>
+      <w:r>
+        <w:rPr>
+          <w:rStyle w:val="CommentReference"/>
+        </w:rPr>
+        <w:annotationRef/>
+      </w:r>
+      <w:r>
+        <w:rPr>
+          <w:sz w:val="20"/>
+          <w:szCs w:val="20"/>
+        </w:rPr>
+        <w:t>We should ask Anna Olofsson to check this part.</w:t>
+      </w:r>
+    </w:p>
+  </w:comment>
+  <w:comment w:id="46" w:author="Martin Gerdin Wärnberg" w:date="2024-12-27T08:16:00Z" w:initials="MG">
+    <w:p>
+      <w:r>
+        <w:rPr>
+          <w:rStyle w:val="CommentReference"/>
+        </w:rPr>
+        <w:annotationRef/>
+      </w:r>
+      <w:r>
+        <w:rPr>
+          <w:sz w:val="20"/>
+          <w:szCs w:val="20"/>
+        </w:rPr>
+        <w:t>And this.</w:t>
+      </w:r>
+    </w:p>
+  </w:comment>
+  <w:comment w:id="52" w:author="Samriddhi Ranjan" w:date="2024-12-19T16:15:00Z" w:initials="SR">
+    <w:p>
+      <w:r>
+        <w:annotationRef/>
+      </w:r>
+      <w:r>
         <w:t>@martin, not sure if we want this.</w:t>
+      </w:r>
+    </w:p>
+  </w:comment>
+  <w:comment w:id="53" w:author="Martin Gerdin Wärnberg" w:date="2024-12-27T08:17:00Z" w:initials="MG">
+    <w:p>
+      <w:r>
+        <w:rPr>
+          <w:rStyle w:val="CommentReference"/>
+        </w:rPr>
+        <w:annotationRef/>
+      </w:r>
+      <w:r>
+        <w:rPr>
+          <w:sz w:val="20"/>
+          <w:szCs w:val="20"/>
+        </w:rPr>
+        <w:t>No, this can be removed.</w:t>
       </w:r>
     </w:p>
   </w:comment>
@@ -14212,31 +15263,58 @@
 
 <file path=word/commentsExtended.xml><?xml version="1.0" encoding="utf-8"?>
 <w15:commentsEx xmlns:wpc="http://schemas.microsoft.com/office/word/2010/wordprocessingCanvas" xmlns:cx="http://schemas.microsoft.com/office/drawing/2014/chartex" xmlns:cx1="http://schemas.microsoft.com/office/drawing/2015/9/8/chartex" xmlns:cx2="http://schemas.microsoft.com/office/drawing/2015/10/21/chartex" xmlns:cx3="http://schemas.microsoft.com/office/drawing/2016/5/9/chartex" xmlns:cx4="http://schemas.microsoft.com/office/drawing/2016/5/10/chartex" xmlns:cx5="http://schemas.microsoft.com/office/drawing/2016/5/11/chartex" xmlns:cx6="http://schemas.microsoft.com/office/drawing/2016/5/12/chartex" xmlns:cx7="http://schemas.microsoft.com/office/drawing/2016/5/13/chartex" xmlns:cx8="http://schemas.microsoft.com/office/drawing/2016/5/14/chartex" xmlns:mc="http://schemas.openxmlformats.org/markup-compatibility/2006" xmlns:aink="http://schemas.microsoft.com/office/drawing/2016/ink" xmlns:am3d="http://schemas.microsoft.com/office/drawing/2017/model3d" xmlns:o="urn:schemas-microsoft-com:office:office" xmlns:oel="http://schemas.microsoft.com/office/2019/extlst" xmlns:r="http://schemas.openxmlformats.org/officeDocument/2006/relationships" xmlns:m="http://schemas.openxmlformats.org/officeDocument/2006/math" xmlns:v="urn:schemas-microsoft-com:vml" xmlns:wp14="http://schemas.microsoft.com/office/word/2010/wordprocessingDrawing" xmlns:wp="http://schemas.openxmlformats.org/drawingml/2006/wordprocessingDrawing" xmlns:w10="urn:schemas-microsoft-com:office:word" xmlns:w="http://schemas.openxmlformats.org/wordprocessingml/2006/main" xmlns:w14="http://schemas.microsoft.com/office/word/2010/wordml" xmlns:w15="http://schemas.microsoft.com/office/word/2012/wordml" xmlns:w16cex="http://schemas.microsoft.com/office/word/2018/wordml/cex" xmlns:w16cid="http://schemas.microsoft.com/office/word/2016/wordml/cid" xmlns:w16="http://schemas.microsoft.com/office/word/2018/wordml" xmlns:w16du="http://schemas.microsoft.com/office/word/2023/wordml/word16du" xmlns:w16sdtdh="http://schemas.microsoft.com/office/word/2020/wordml/sdtdatahash" xmlns:w16se="http://schemas.microsoft.com/office/word/2015/wordml/symex" xmlns:wpg="http://schemas.microsoft.com/office/word/2010/wordprocessingGroup" xmlns:wpi="http://schemas.microsoft.com/office/word/2010/wordprocessingInk" xmlns:wne="http://schemas.microsoft.com/office/word/2006/wordml" xmlns:wps="http://schemas.microsoft.com/office/word/2010/wordprocessingShape" mc:Ignorable="w14 w15 w16se w16cid w16 w16cex w16sdtdh w16du wp14">
+  <w15:commentEx w15:paraId="69A44C6B" w15:done="0"/>
+  <w15:commentEx w15:paraId="2E145500" w15:done="0"/>
+  <w15:commentEx w15:paraId="6EB52399" w15:done="0"/>
   <w15:commentEx w15:paraId="5F9A1751" w15:done="0"/>
   <w15:commentEx w15:paraId="36870084" w15:done="0"/>
   <w15:commentEx w15:paraId="70239CC4" w15:done="0"/>
+  <w15:commentEx w15:paraId="102CAB92" w15:done="0"/>
   <w15:commentEx w15:paraId="6EA02960" w15:done="0"/>
+  <w15:commentEx w15:paraId="37D46551" w15:paraIdParent="6EA02960" w15:done="0"/>
+  <w15:commentEx w15:paraId="1481120B" w15:done="0"/>
+  <w15:commentEx w15:paraId="47614D27" w15:done="0"/>
+  <w15:commentEx w15:paraId="270113B9" w15:done="0"/>
   <w15:commentEx w15:paraId="13648F07" w15:done="0"/>
+  <w15:commentEx w15:paraId="22B5AE92" w15:paraIdParent="13648F07" w15:done="0"/>
 </w15:commentsEx>
 </file>
 
 <file path=word/commentsExtensible.xml><?xml version="1.0" encoding="utf-8"?>
 <w16cex:commentsExtensible xmlns:wpc="http://schemas.microsoft.com/office/word/2010/wordprocessingCanvas" xmlns:cx="http://schemas.microsoft.com/office/drawing/2014/chartex" xmlns:cx1="http://schemas.microsoft.com/office/drawing/2015/9/8/chartex" xmlns:cx2="http://schemas.microsoft.com/office/drawing/2015/10/21/chartex" xmlns:cx3="http://schemas.microsoft.com/office/drawing/2016/5/9/chartex" xmlns:cx4="http://schemas.microsoft.com/office/drawing/2016/5/10/chartex" xmlns:cx5="http://schemas.microsoft.com/office/drawing/2016/5/11/chartex" xmlns:cx6="http://schemas.microsoft.com/office/drawing/2016/5/12/chartex" xmlns:cx7="http://schemas.microsoft.com/office/drawing/2016/5/13/chartex" xmlns:cx8="http://schemas.microsoft.com/office/drawing/2016/5/14/chartex" xmlns:cr="http://schemas.microsoft.com/office/comments/2020/reactions" xmlns:mc="http://schemas.openxmlformats.org/markup-compatibility/2006" xmlns:aink="http://schemas.microsoft.com/office/drawing/2016/ink" xmlns:am3d="http://schemas.microsoft.com/office/drawing/2017/model3d" xmlns:o="urn:schemas-microsoft-com:office:office" xmlns:oel="http://schemas.microsoft.com/office/2019/extlst" xmlns:r="http://schemas.openxmlformats.org/officeDocument/2006/relationships" xmlns:m="http://schemas.openxmlformats.org/officeDocument/2006/math" xmlns:v="urn:schemas-microsoft-com:vml" xmlns:wp14="http://schemas.microsoft.com/office/word/2010/wordprocessingDrawing" xmlns:wp="http://schemas.openxmlformats.org/drawingml/2006/wordprocessingDrawing" xmlns:w10="urn:schemas-microsoft-com:office:word" xmlns:w="http://schemas.openxmlformats.org/wordprocessingml/2006/main" xmlns:w14="http://schemas.microsoft.com/office/word/2010/wordml" xmlns:w15="http://schemas.microsoft.com/office/word/2012/wordml" xmlns:w16cex="http://schemas.microsoft.com/office/word/2018/wordml/cex" xmlns:w16cid="http://schemas.microsoft.com/office/word/2016/wordml/cid" xmlns:w16="http://schemas.microsoft.com/office/word/2018/wordml" xmlns:w16du="http://schemas.microsoft.com/office/word/2023/wordml/word16du" xmlns:w16sdtdh="http://schemas.microsoft.com/office/word/2020/wordml/sdtdatahash" xmlns:w16se="http://schemas.microsoft.com/office/word/2015/wordml/symex" xmlns:wpg="http://schemas.microsoft.com/office/word/2010/wordprocessingGroup" xmlns:wpi="http://schemas.microsoft.com/office/word/2010/wordprocessingInk" xmlns:wne="http://schemas.microsoft.com/office/word/2006/wordml" xmlns:wps="http://schemas.microsoft.com/office/word/2010/wordprocessingShape" mc:Ignorable="w14 w15 w16se w16cid w16 w16cex w16sdtdh cr w16du wp14">
+  <w16cex:commentExtensible w16cex:durableId="614785A3" w16cex:dateUtc="2024-12-27T06:50:00Z"/>
+  <w16cex:commentExtensible w16cex:durableId="17D8931C" w16cex:dateUtc="2024-12-27T06:53:00Z"/>
+  <w16cex:commentExtensible w16cex:durableId="2E6C1FC7" w16cex:dateUtc="2024-12-27T06:51:00Z"/>
   <w16cex:commentExtensible w16cex:durableId="2169A89D" w16cex:dateUtc="2024-12-23T08:14:00Z"/>
   <w16cex:commentExtensible w16cex:durableId="56E68ADF" w16cex:dateUtc="2024-12-23T08:25:00Z"/>
   <w16cex:commentExtensible w16cex:durableId="6028C87C" w16cex:dateUtc="2024-12-19T08:33:00Z"/>
+  <w16cex:commentExtensible w16cex:durableId="463AD77F" w16cex:dateUtc="2024-12-27T07:01:00Z"/>
   <w16cex:commentExtensible w16cex:durableId="6829B718" w16cex:dateUtc="2024-12-23T08:15:00Z"/>
+  <w16cex:commentExtensible w16cex:durableId="6828865B" w16cex:dateUtc="2024-12-27T07:02:00Z"/>
+  <w16cex:commentExtensible w16cex:durableId="2673FD68" w16cex:dateUtc="2024-12-27T07:11:00Z"/>
+  <w16cex:commentExtensible w16cex:durableId="61BECED5" w16cex:dateUtc="2024-12-27T07:16:00Z"/>
+  <w16cex:commentExtensible w16cex:durableId="0CB0C981" w16cex:dateUtc="2024-12-27T07:16:00Z"/>
   <w16cex:commentExtensible w16cex:durableId="459A8977" w16cex:dateUtc="2024-12-19T10:45:00Z"/>
+  <w16cex:commentExtensible w16cex:durableId="363DE1A1" w16cex:dateUtc="2024-12-27T07:17:00Z"/>
 </w16cex:commentsExtensible>
 </file>
 
 <file path=word/commentsIds.xml><?xml version="1.0" encoding="utf-8"?>
 <w16cid:commentsIds xmlns:wpc="http://schemas.microsoft.com/office/word/2010/wordprocessingCanvas" xmlns:cx="http://schemas.microsoft.com/office/drawing/2014/chartex" xmlns:cx1="http://schemas.microsoft.com/office/drawing/2015/9/8/chartex" xmlns:cx2="http://schemas.microsoft.com/office/drawing/2015/10/21/chartex" xmlns:cx3="http://schemas.microsoft.com/office/drawing/2016/5/9/chartex" xmlns:cx4="http://schemas.microsoft.com/office/drawing/2016/5/10/chartex" xmlns:cx5="http://schemas.microsoft.com/office/drawing/2016/5/11/chartex" xmlns:cx6="http://schemas.microsoft.com/office/drawing/2016/5/12/chartex" xmlns:cx7="http://schemas.microsoft.com/office/drawing/2016/5/13/chartex" xmlns:cx8="http://schemas.microsoft.com/office/drawing/2016/5/14/chartex" xmlns:mc="http://schemas.openxmlformats.org/markup-compatibility/2006" xmlns:aink="http://schemas.microsoft.com/office/drawing/2016/ink" xmlns:am3d="http://schemas.microsoft.com/office/drawing/2017/model3d" xmlns:o="urn:schemas-microsoft-com:office:office" xmlns:oel="http://schemas.microsoft.com/office/2019/extlst" xmlns:r="http://schemas.openxmlformats.org/officeDocument/2006/relationships" xmlns:m="http://schemas.openxmlformats.org/officeDocument/2006/math" xmlns:v="urn:schemas-microsoft-com:vml" xmlns:wp14="http://schemas.microsoft.com/office/word/2010/wordprocessingDrawing" xmlns:wp="http://schemas.openxmlformats.org/drawingml/2006/wordprocessingDrawing" xmlns:w10="urn:schemas-microsoft-com:office:word" xmlns:w="http://schemas.openxmlformats.org/wordprocessingml/2006/main" xmlns:w14="http://schemas.microsoft.com/office/word/2010/wordml" xmlns:w15="http://schemas.microsoft.com/office/word/2012/wordml" xmlns:w16cex="http://schemas.microsoft.com/office/word/2018/wordml/cex" xmlns:w16cid="http://schemas.microsoft.com/office/word/2016/wordml/cid" xmlns:w16="http://schemas.microsoft.com/office/word/2018/wordml" xmlns:w16du="http://schemas.microsoft.com/office/word/2023/wordml/word16du" xmlns:w16sdtdh="http://schemas.microsoft.com/office/word/2020/wordml/sdtdatahash" xmlns:w16se="http://schemas.microsoft.com/office/word/2015/wordml/symex" xmlns:wpg="http://schemas.microsoft.com/office/word/2010/wordprocessingGroup" xmlns:wpi="http://schemas.microsoft.com/office/word/2010/wordprocessingInk" xmlns:wne="http://schemas.microsoft.com/office/word/2006/wordml" xmlns:wps="http://schemas.microsoft.com/office/word/2010/wordprocessingShape" mc:Ignorable="w14 w15 w16se w16cid w16 w16cex w16sdtdh w16du wp14">
+  <w16cid:commentId w16cid:paraId="69A44C6B" w16cid:durableId="614785A3"/>
+  <w16cid:commentId w16cid:paraId="2E145500" w16cid:durableId="17D8931C"/>
+  <w16cid:commentId w16cid:paraId="6EB52399" w16cid:durableId="2E6C1FC7"/>
   <w16cid:commentId w16cid:paraId="5F9A1751" w16cid:durableId="2169A89D"/>
   <w16cid:commentId w16cid:paraId="36870084" w16cid:durableId="56E68ADF"/>
   <w16cid:commentId w16cid:paraId="70239CC4" w16cid:durableId="6028C87C"/>
+  <w16cid:commentId w16cid:paraId="102CAB92" w16cid:durableId="463AD77F"/>
   <w16cid:commentId w16cid:paraId="6EA02960" w16cid:durableId="6829B718"/>
+  <w16cid:commentId w16cid:paraId="37D46551" w16cid:durableId="6828865B"/>
+  <w16cid:commentId w16cid:paraId="1481120B" w16cid:durableId="2673FD68"/>
+  <w16cid:commentId w16cid:paraId="47614D27" w16cid:durableId="61BECED5"/>
+  <w16cid:commentId w16cid:paraId="270113B9" w16cid:durableId="0CB0C981"/>
   <w16cid:commentId w16cid:paraId="13648F07" w16cid:durableId="459A8977"/>
+  <w16cid:commentId w16cid:paraId="22B5AE92" w16cid:durableId="363DE1A1"/>
 </w16cid:commentsIds>
 </file>
 
@@ -16691,6 +17769,9 @@
 
 <file path=word/people.xml><?xml version="1.0" encoding="utf-8"?>
 <w15:people xmlns:wpc="http://schemas.microsoft.com/office/word/2010/wordprocessingCanvas" xmlns:cx="http://schemas.microsoft.com/office/drawing/2014/chartex" xmlns:cx1="http://schemas.microsoft.com/office/drawing/2015/9/8/chartex" xmlns:cx2="http://schemas.microsoft.com/office/drawing/2015/10/21/chartex" xmlns:cx3="http://schemas.microsoft.com/office/drawing/2016/5/9/chartex" xmlns:cx4="http://schemas.microsoft.com/office/drawing/2016/5/10/chartex" xmlns:cx5="http://schemas.microsoft.com/office/drawing/2016/5/11/chartex" xmlns:cx6="http://schemas.microsoft.com/office/drawing/2016/5/12/chartex" xmlns:cx7="http://schemas.microsoft.com/office/drawing/2016/5/13/chartex" xmlns:cx8="http://schemas.microsoft.com/office/drawing/2016/5/14/chartex" xmlns:mc="http://schemas.openxmlformats.org/markup-compatibility/2006" xmlns:aink="http://schemas.microsoft.com/office/drawing/2016/ink" xmlns:am3d="http://schemas.microsoft.com/office/drawing/2017/model3d" xmlns:o="urn:schemas-microsoft-com:office:office" xmlns:oel="http://schemas.microsoft.com/office/2019/extlst" xmlns:r="http://schemas.openxmlformats.org/officeDocument/2006/relationships" xmlns:m="http://schemas.openxmlformats.org/officeDocument/2006/math" xmlns:v="urn:schemas-microsoft-com:vml" xmlns:wp14="http://schemas.microsoft.com/office/word/2010/wordprocessingDrawing" xmlns:wp="http://schemas.openxmlformats.org/drawingml/2006/wordprocessingDrawing" xmlns:w10="urn:schemas-microsoft-com:office:word" xmlns:w="http://schemas.openxmlformats.org/wordprocessingml/2006/main" xmlns:w14="http://schemas.microsoft.com/office/word/2010/wordml" xmlns:w15="http://schemas.microsoft.com/office/word/2012/wordml" xmlns:w16cex="http://schemas.microsoft.com/office/word/2018/wordml/cex" xmlns:w16cid="http://schemas.microsoft.com/office/word/2016/wordml/cid" xmlns:w16="http://schemas.microsoft.com/office/word/2018/wordml" xmlns:w16du="http://schemas.microsoft.com/office/word/2023/wordml/word16du" xmlns:w16sdtdh="http://schemas.microsoft.com/office/word/2020/wordml/sdtdatahash" xmlns:w16se="http://schemas.microsoft.com/office/word/2015/wordml/symex" xmlns:wpg="http://schemas.microsoft.com/office/word/2010/wordprocessingGroup" xmlns:wpi="http://schemas.microsoft.com/office/word/2010/wordprocessingInk" xmlns:wne="http://schemas.microsoft.com/office/word/2006/wordml" xmlns:wps="http://schemas.microsoft.com/office/word/2010/wordprocessingShape" mc:Ignorable="w14 w15 w16se w16cid w16 w16cex w16sdtdh w16du wp14">
+  <w15:person w15:author="Martin Gerdin Wärnberg">
+    <w15:presenceInfo w15:providerId="AD" w15:userId="S::martin.gerdin@ki.se::77153f61-4c5f-462a-acd4-483a5c64ba16"/>
+  </w15:person>
   <w15:person w15:author="Samriddhi Ranjan">
     <w15:presenceInfo w15:providerId="AD" w15:userId="S::sranjan@georgeinstitute.org.in::cc717036-8204-48fa-a99b-e521c594995d"/>
   </w15:person>
@@ -17911,6 +18992,75 @@
       <w:szCs w:val="16"/>
     </w:rPr>
   </w:style>
+  <w:style w:type="paragraph" w:styleId="CommentSubject">
+    <w:name w:val="annotation subject"/>
+    <w:basedOn w:val="CommentText"/>
+    <w:next w:val="CommentText"/>
+    <w:link w:val="CommentSubjectChar"/>
+    <w:uiPriority w:val="99"/>
+    <w:semiHidden/>
+    <w:unhideWhenUsed/>
+    <w:rsid w:val="007224F0"/>
+    <w:rPr>
+      <w:b/>
+      <w:bCs/>
+    </w:rPr>
+  </w:style>
+  <w:style w:type="character" w:customStyle="1" w:styleId="CommentSubjectChar">
+    <w:name w:val="Comment Subject Char"/>
+    <w:basedOn w:val="CommentTextChar"/>
+    <w:link w:val="CommentSubject"/>
+    <w:uiPriority w:val="99"/>
+    <w:semiHidden/>
+    <w:rsid w:val="007224F0"/>
+    <w:rPr>
+      <w:rFonts w:ascii="Arial" w:eastAsia="Arial" w:hAnsi="Arial" w:cs="Arial"/>
+      <w:b/>
+      <w:bCs/>
+      <w:sz w:val="20"/>
+      <w:szCs w:val="20"/>
+      <w:lang w:val="en-IN"/>
+    </w:rPr>
+  </w:style>
+  <w:style w:type="character" w:styleId="Hyperlink">
+    <w:name w:val="Hyperlink"/>
+    <w:basedOn w:val="DefaultParagraphFont"/>
+    <w:uiPriority w:val="99"/>
+    <w:unhideWhenUsed/>
+    <w:rsid w:val="007224F0"/>
+    <w:rPr>
+      <w:color w:val="0000FF" w:themeColor="hyperlink"/>
+      <w:u w:val="single"/>
+    </w:rPr>
+  </w:style>
+  <w:style w:type="character" w:styleId="UnresolvedMention">
+    <w:name w:val="Unresolved Mention"/>
+    <w:basedOn w:val="DefaultParagraphFont"/>
+    <w:uiPriority w:val="99"/>
+    <w:semiHidden/>
+    <w:unhideWhenUsed/>
+    <w:rsid w:val="007224F0"/>
+    <w:rPr>
+      <w:color w:val="605E5C"/>
+      <w:shd w:val="clear" w:color="auto" w:fill="E1DFDD"/>
+    </w:rPr>
+  </w:style>
+  <w:style w:type="paragraph" w:styleId="Revision">
+    <w:name w:val="Revision"/>
+    <w:hidden/>
+    <w:uiPriority w:val="99"/>
+    <w:semiHidden/>
+    <w:rsid w:val="007224F0"/>
+    <w:pPr>
+      <w:widowControl/>
+      <w:autoSpaceDE/>
+      <w:autoSpaceDN/>
+    </w:pPr>
+    <w:rPr>
+      <w:rFonts w:ascii="Arial" w:eastAsia="Arial" w:hAnsi="Arial" w:cs="Arial"/>
+      <w:lang w:val="en-IN"/>
+    </w:rPr>
+  </w:style>
 </w:styles>
 </file>
 

</xml_diff>